<commit_message>
added final report modified
</commit_message>
<xml_diff>
--- a/FinalReport.docx
+++ b/FinalReport.docx
@@ -781,19 +781,7 @@
             <w:sz w:val="24"/>
             <w:szCs w:val="24"/>
           </w:rPr>
-          <w:t>http://cs229.stanford.edu/proj2012/HanLinDai-Resta</w:t>
-        </w:r>
-        <w:bookmarkStart w:id="0" w:name="_GoBack"/>
-        <w:bookmarkEnd w:id="0"/>
-        <w:r>
-          <w:rPr>
-            <w:rStyle w:val="Hyperlink"/>
-            <w:rFonts w:ascii="Times New Roman" w:eastAsia="Times New Roman" w:hAnsi="Times New Roman" w:cs="Times New Roman"/>
-            <w:iCs/>
-            <w:sz w:val="24"/>
-            <w:szCs w:val="24"/>
-          </w:rPr>
-          <w:t>urantRecommendationForFacebookUsers.pdf</w:t>
+          <w:t>http://cs229.stanford.edu/proj2012/HanLinDai-RestaurantRecommendationForFacebookUsers.pdf</w:t>
         </w:r>
       </w:hyperlink>
     </w:p>
@@ -957,25 +945,7 @@
           <w:sz w:val="24"/>
           <w:szCs w:val="24"/>
         </w:rPr>
-        <w:t xml:space="preserve"> </w:t>
-      </w:r>
-      <w:proofErr w:type="gramStart"/>
-      <w:r>
-        <w:rPr>
-          <w:rFonts w:ascii="Times New Roman" w:eastAsia="Times New Roman" w:hAnsi="Times New Roman" w:cs="Times New Roman"/>
-          <w:sz w:val="24"/>
-          <w:szCs w:val="24"/>
-        </w:rPr>
-        <w:t>taxis</w:t>
-      </w:r>
-      <w:proofErr w:type="gramEnd"/>
-      <w:r>
-        <w:rPr>
-          <w:rFonts w:ascii="Times New Roman" w:eastAsia="Times New Roman" w:hAnsi="Times New Roman" w:cs="Times New Roman"/>
-          <w:sz w:val="24"/>
-          <w:szCs w:val="24"/>
-        </w:rPr>
-        <w:t>, expected time to get the taxi, price estimate for the entire travel, directions, public transit etc. for selected query result.</w:t>
+        <w:t xml:space="preserve"> taxis, expected time to get the taxi, price estimate for the entire travel, directions, public transit etc. for selected query result.</w:t>
       </w:r>
     </w:p>
     <w:p>
@@ -1132,15 +1102,7 @@
           <w:sz w:val="24"/>
           <w:szCs w:val="24"/>
         </w:rPr>
-        <w:t>User query is passed to Yelp &amp; Google Places API</w:t>
-      </w:r>
-      <w:r>
-        <w:rPr>
-          <w:rFonts w:ascii="Times New Roman" w:eastAsia="Times New Roman" w:hAnsi="Times New Roman" w:cs="Times New Roman"/>
-          <w:sz w:val="24"/>
-          <w:szCs w:val="24"/>
-        </w:rPr>
-        <w:t>s to retrieve</w:t>
+        <w:t>User query is passed to Yelp &amp; Google Places APIs to retrieve</w:t>
       </w:r>
       <w:r>
         <w:rPr>
@@ -1236,15 +1198,7 @@
           <w:sz w:val="24"/>
           <w:szCs w:val="24"/>
         </w:rPr>
-        <w:t>Once the restaurant is selected, Google Maps API i</w:t>
-      </w:r>
-      <w:r>
-        <w:rPr>
-          <w:rFonts w:ascii="Times New Roman" w:eastAsia="Times New Roman" w:hAnsi="Times New Roman" w:cs="Times New Roman"/>
-          <w:sz w:val="24"/>
-          <w:szCs w:val="24"/>
-        </w:rPr>
-        <w:t>s used to visually represent locations of t</w:t>
+        <w:t>Once the restaurant is selected, Google Maps API is used to visually represent locations of t</w:t>
       </w:r>
       <w:r>
         <w:rPr>
@@ -1302,15 +1256,7 @@
           <w:sz w:val="24"/>
           <w:szCs w:val="24"/>
         </w:rPr>
-        <w:t xml:space="preserve"> API is used to get the list o</w:t>
-      </w:r>
-      <w:r>
-        <w:rPr>
-          <w:rFonts w:ascii="Times New Roman" w:eastAsia="Times New Roman" w:hAnsi="Times New Roman" w:cs="Times New Roman"/>
-          <w:sz w:val="24"/>
-          <w:szCs w:val="24"/>
-        </w:rPr>
-        <w:t xml:space="preserve">f all available </w:t>
+        <w:t xml:space="preserve"> API is used to get the list of all available </w:t>
       </w:r>
       <w:proofErr w:type="spellStart"/>
       <w:r>
@@ -1543,6 +1489,74 @@
     <w:p>
       <w:pPr>
         <w:pStyle w:val="ListParagraph"/>
+        <w:numPr>
+          <w:ilvl w:val="1"/>
+          <w:numId w:val="2"/>
+        </w:numPr>
+        <w:spacing w:after="0" w:line="240" w:lineRule="auto"/>
+        <w:jc w:val="both"/>
+        <w:rPr>
+          <w:rFonts w:ascii="Times New Roman" w:eastAsia="Times New Roman" w:hAnsi="Times New Roman" w:cs="Times New Roman"/>
+          <w:b/>
+          <w:sz w:val="24"/>
+          <w:szCs w:val="24"/>
+        </w:rPr>
+      </w:pPr>
+      <w:r>
+        <w:rPr>
+          <w:rFonts w:ascii="Times New Roman" w:eastAsia="Times New Roman" w:hAnsi="Times New Roman" w:cs="Times New Roman"/>
+          <w:b/>
+          <w:sz w:val="24"/>
+          <w:szCs w:val="24"/>
+        </w:rPr>
+        <w:lastRenderedPageBreak/>
+        <w:t>User Interface</w:t>
+      </w:r>
+      <w:bookmarkStart w:id="0" w:name="_GoBack"/>
+      <w:bookmarkEnd w:id="0"/>
+    </w:p>
+    <w:p>
+      <w:pPr>
+        <w:pStyle w:val="ListParagraph"/>
+        <w:numPr>
+          <w:ilvl w:val="1"/>
+          <w:numId w:val="2"/>
+        </w:numPr>
+        <w:spacing w:after="0" w:line="240" w:lineRule="auto"/>
+        <w:jc w:val="both"/>
+        <w:rPr>
+          <w:rFonts w:ascii="Times New Roman" w:eastAsia="Times New Roman" w:hAnsi="Times New Roman" w:cs="Times New Roman"/>
+          <w:b/>
+          <w:sz w:val="24"/>
+          <w:szCs w:val="24"/>
+        </w:rPr>
+      </w:pPr>
+      <w:r>
+        <w:rPr>
+          <w:rFonts w:ascii="Times New Roman" w:eastAsia="Times New Roman" w:hAnsi="Times New Roman" w:cs="Times New Roman"/>
+          <w:b/>
+          <w:sz w:val="24"/>
+          <w:szCs w:val="24"/>
+        </w:rPr>
+        <w:t>Justification of Design Choices</w:t>
+      </w:r>
+    </w:p>
+    <w:p>
+      <w:pPr>
+        <w:pStyle w:val="ListParagraph"/>
+        <w:spacing w:after="0" w:line="240" w:lineRule="auto"/>
+        <w:ind w:left="360"/>
+        <w:jc w:val="both"/>
+        <w:rPr>
+          <w:rFonts w:ascii="Times New Roman" w:eastAsia="Times New Roman" w:hAnsi="Times New Roman" w:cs="Times New Roman"/>
+          <w:sz w:val="24"/>
+          <w:szCs w:val="24"/>
+        </w:rPr>
+      </w:pPr>
+    </w:p>
+    <w:p>
+      <w:pPr>
+        <w:pStyle w:val="ListParagraph"/>
         <w:spacing w:after="0" w:line="240" w:lineRule="auto"/>
         <w:ind w:left="360"/>
         <w:jc w:val="both"/>
@@ -2968,6 +2982,7 @@
                 <w:sz w:val="20"/>
                 <w:szCs w:val="20"/>
               </w:rPr>
+              <w:lastRenderedPageBreak/>
               <w:t>product_id</w:t>
             </w:r>
             <w:proofErr w:type="spellEnd"/>
@@ -3004,6 +3019,7 @@
                 <w:sz w:val="20"/>
                 <w:szCs w:val="20"/>
               </w:rPr>
+              <w:lastRenderedPageBreak/>
               <w:t>json</w:t>
             </w:r>
             <w:proofErr w:type="spellEnd"/>
@@ -3053,6 +3069,7 @@
                 <w:sz w:val="20"/>
                 <w:szCs w:val="20"/>
               </w:rPr>
+              <w:lastRenderedPageBreak/>
               <w:t>display_name</w:t>
             </w:r>
             <w:proofErr w:type="spellEnd"/>
@@ -4151,11 +4168,11 @@
             <w:proofErr w:type="spellEnd"/>
             <w:r>
               <w:br/>
-              <w:t xml:space="preserve">The Google Places API is a service that returns information about Places — defined within this API as establishments, geographic locations, or prominent points of interest — using HTTP requests. Place </w:t>
+              <w:t xml:space="preserve">The Google Places API is a service that returns information about Places — defined within this API as establishments, geographic locations, or prominent </w:t>
             </w:r>
             <w:r>
               <w:lastRenderedPageBreak/>
-              <w:t>requests specify locations as latitude/longitude coordinates.</w:t>
+              <w:t>points of interest — using HTTP requests. Place requests specify locations as latitude/longitude coordinates.</w:t>
             </w:r>
           </w:p>
         </w:tc>
@@ -4386,6 +4403,7 @@
                 <w:sz w:val="20"/>
                 <w:szCs w:val="20"/>
               </w:rPr>
+              <w:lastRenderedPageBreak/>
               <w:t>rankby</w:t>
             </w:r>
             <w:proofErr w:type="spellEnd"/>
@@ -4395,16 +4413,7 @@
                 <w:sz w:val="20"/>
                 <w:szCs w:val="20"/>
               </w:rPr>
-              <w:t xml:space="preserve"> (prominence/dist</w:t>
-            </w:r>
-            <w:r>
-              <w:rPr>
-                <w:rFonts w:ascii="Arial" w:hAnsi="Arial" w:cs="Arial"/>
-                <w:sz w:val="20"/>
-                <w:szCs w:val="20"/>
-              </w:rPr>
-              <w:lastRenderedPageBreak/>
-              <w:t>ance)</w:t>
+              <w:t xml:space="preserve"> (prominence/distance)</w:t>
             </w:r>
             <w:r>
               <w:rPr>
@@ -5471,6 +5480,7 @@
           <w:sz w:val="24"/>
           <w:szCs w:val="24"/>
         </w:rPr>
+        <w:lastRenderedPageBreak/>
         <w:t>The system shall communicate with Google Maps API to provide directions from start to end locations for each query result.</w:t>
       </w:r>
     </w:p>
@@ -5495,7 +5505,6 @@
           <w:sz w:val="24"/>
           <w:szCs w:val="24"/>
         </w:rPr>
-        <w:lastRenderedPageBreak/>
         <w:t xml:space="preserve">The system shall communicate with Google Places API to get </w:t>
       </w:r>
       <w:r>
@@ -5584,22 +5593,92 @@
     </w:p>
     <w:p>
       <w:pPr>
-        <w:spacing w:after="0" w:line="240" w:lineRule="auto"/>
-        <w:jc w:val="both"/>
-        <w:rPr>
-          <w:rFonts w:ascii="Times New Roman" w:eastAsia="Times New Roman" w:hAnsi="Times New Roman" w:cs="Times New Roman"/>
-          <w:sz w:val="24"/>
-          <w:szCs w:val="24"/>
-        </w:rPr>
-      </w:pPr>
-      <w:r>
-        <w:rPr>
-          <w:rFonts w:ascii="Times New Roman" w:eastAsia="Times New Roman" w:hAnsi="Times New Roman" w:cs="Times New Roman"/>
+        <w:pStyle w:val="ListParagraph"/>
+        <w:numPr>
+          <w:ilvl w:val="1"/>
+          <w:numId w:val="2"/>
+        </w:numPr>
+        <w:spacing w:after="0" w:line="240" w:lineRule="auto"/>
+        <w:jc w:val="both"/>
+        <w:rPr>
+          <w:rFonts w:ascii="Times New Roman" w:eastAsia="Times New Roman" w:hAnsi="Times New Roman" w:cs="Times New Roman"/>
+          <w:b/>
+          <w:sz w:val="24"/>
+          <w:szCs w:val="24"/>
+        </w:rPr>
+      </w:pPr>
+      <w:r>
+        <w:rPr>
+          <w:rFonts w:ascii="Times New Roman" w:eastAsia="Times New Roman" w:hAnsi="Times New Roman" w:cs="Times New Roman"/>
+          <w:b/>
           <w:sz w:val="24"/>
           <w:szCs w:val="24"/>
         </w:rPr>
         <w:t>  </w:t>
       </w:r>
+      <w:r>
+        <w:rPr>
+          <w:rFonts w:ascii="Times New Roman" w:eastAsia="Times New Roman" w:hAnsi="Times New Roman" w:cs="Times New Roman"/>
+          <w:b/>
+          <w:sz w:val="24"/>
+          <w:szCs w:val="24"/>
+        </w:rPr>
+        <w:t>Results</w:t>
+      </w:r>
+    </w:p>
+    <w:p>
+      <w:pPr>
+        <w:pStyle w:val="ListParagraph"/>
+        <w:numPr>
+          <w:ilvl w:val="1"/>
+          <w:numId w:val="2"/>
+        </w:numPr>
+        <w:spacing w:after="0" w:line="240" w:lineRule="auto"/>
+        <w:jc w:val="both"/>
+        <w:rPr>
+          <w:rFonts w:ascii="Times New Roman" w:eastAsia="Times New Roman" w:hAnsi="Times New Roman" w:cs="Times New Roman"/>
+          <w:b/>
+          <w:sz w:val="24"/>
+          <w:szCs w:val="24"/>
+        </w:rPr>
+      </w:pPr>
+      <w:r>
+        <w:rPr>
+          <w:rFonts w:ascii="Times New Roman" w:eastAsia="Times New Roman" w:hAnsi="Times New Roman" w:cs="Times New Roman"/>
+          <w:b/>
+          <w:sz w:val="24"/>
+          <w:szCs w:val="24"/>
+        </w:rPr>
+        <w:t>Interpretation of The Results</w:t>
+      </w:r>
+    </w:p>
+    <w:p>
+      <w:pPr>
+        <w:pStyle w:val="ListParagraph"/>
+        <w:spacing w:after="0" w:line="240" w:lineRule="auto"/>
+        <w:ind w:left="792"/>
+        <w:jc w:val="both"/>
+        <w:rPr>
+          <w:rFonts w:ascii="Times New Roman" w:eastAsia="Times New Roman" w:hAnsi="Times New Roman" w:cs="Times New Roman"/>
+          <w:b/>
+          <w:sz w:val="24"/>
+          <w:szCs w:val="24"/>
+        </w:rPr>
+      </w:pPr>
+    </w:p>
+    <w:p>
+      <w:pPr>
+        <w:pStyle w:val="ListParagraph"/>
+        <w:spacing w:after="0" w:line="240" w:lineRule="auto"/>
+        <w:ind w:left="792"/>
+        <w:jc w:val="both"/>
+        <w:rPr>
+          <w:rFonts w:ascii="Times New Roman" w:eastAsia="Times New Roman" w:hAnsi="Times New Roman" w:cs="Times New Roman"/>
+          <w:b/>
+          <w:sz w:val="24"/>
+          <w:szCs w:val="24"/>
+        </w:rPr>
+      </w:pPr>
     </w:p>
     <w:p>
       <w:pPr>
@@ -7399,6 +7478,7 @@
   <w:style w:type="character" w:default="1" w:styleId="DefaultParagraphFont">
     <w:name w:val="Default Paragraph Font"/>
     <w:uiPriority w:val="1"/>
+    <w:semiHidden/>
     <w:unhideWhenUsed/>
   </w:style>
   <w:style w:type="table" w:default="1" w:styleId="TableNormal">
@@ -7732,7 +7812,7 @@
 </file>
 
 <file path=customXml/itemProps1.xml><?xml version="1.0" encoding="utf-8"?>
-<ds:datastoreItem xmlns:ds="http://schemas.openxmlformats.org/officeDocument/2006/customXml" ds:itemID="{AC58CFED-0F08-4783-A14A-29C69EF00DA4}">
+<ds:datastoreItem xmlns:ds="http://schemas.openxmlformats.org/officeDocument/2006/customXml" ds:itemID="{FA09348E-414E-4774-8883-04194762C607}">
   <ds:schemaRefs>
     <ds:schemaRef ds:uri="http://schemas.openxmlformats.org/officeDocument/2006/bibliography"/>
   </ds:schemaRefs>

</xml_diff>

<commit_message>
removed alert + added final report
</commit_message>
<xml_diff>
--- a/FinalReport.docx
+++ b/FinalReport.docx
@@ -1,6 +1,6 @@
 
 <file path=word/document.xml><?xml version="1.0" encoding="utf-8"?>
-<w:document xmlns:wpc="http://schemas.microsoft.com/office/word/2010/wordprocessingCanvas" xmlns:mc="http://schemas.openxmlformats.org/markup-compatibility/2006" xmlns:o="urn:schemas-microsoft-com:office:office" xmlns:r="http://schemas.openxmlformats.org/officeDocument/2006/relationships" xmlns:m="http://schemas.openxmlformats.org/officeDocument/2006/math" xmlns:v="urn:schemas-microsoft-com:vml" xmlns:wp14="http://schemas.microsoft.com/office/word/2010/wordprocessingDrawing" xmlns:wp="http://schemas.openxmlformats.org/drawingml/2006/wordprocessingDrawing" xmlns:w10="urn:schemas-microsoft-com:office:word" xmlns:w="http://schemas.openxmlformats.org/wordprocessingml/2006/main" xmlns:w14="http://schemas.microsoft.com/office/word/2010/wordml" xmlns:w15="http://schemas.microsoft.com/office/word/2012/wordml" xmlns:wpg="http://schemas.microsoft.com/office/word/2010/wordprocessingGroup" xmlns:wpi="http://schemas.microsoft.com/office/word/2010/wordprocessingInk" xmlns:wne="http://schemas.microsoft.com/office/word/2006/wordml" xmlns:wps="http://schemas.microsoft.com/office/word/2010/wordprocessingShape" mc:Ignorable="w14 w15 wp14">
+<w:document xmlns:wpc="http://schemas.microsoft.com/office/word/2010/wordprocessingCanvas" xmlns:mo="http://schemas.microsoft.com/office/mac/office/2008/main" xmlns:mc="http://schemas.openxmlformats.org/markup-compatibility/2006" xmlns:mv="urn:schemas-microsoft-com:mac:vml" xmlns:o="urn:schemas-microsoft-com:office:office" xmlns:r="http://schemas.openxmlformats.org/officeDocument/2006/relationships" xmlns:m="http://schemas.openxmlformats.org/officeDocument/2006/math" xmlns:v="urn:schemas-microsoft-com:vml" xmlns:wp14="http://schemas.microsoft.com/office/word/2010/wordprocessingDrawing" xmlns:wp="http://schemas.openxmlformats.org/drawingml/2006/wordprocessingDrawing" xmlns:w10="urn:schemas-microsoft-com:office:word" xmlns:w="http://schemas.openxmlformats.org/wordprocessingml/2006/main" xmlns:w14="http://schemas.microsoft.com/office/word/2010/wordml" xmlns:wpg="http://schemas.microsoft.com/office/word/2010/wordprocessingGroup" xmlns:wpi="http://schemas.microsoft.com/office/word/2010/wordprocessingInk" xmlns:wne="http://schemas.microsoft.com/office/word/2006/wordml" xmlns:wps="http://schemas.microsoft.com/office/word/2010/wordprocessingShape" mc:Ignorable="w14 wp14">
   <w:body>
     <w:p>
       <w:pPr>
@@ -157,34 +157,14 @@
           <w:szCs w:val="24"/>
         </w:rPr>
       </w:pPr>
-      <w:proofErr w:type="spellStart"/>
-      <w:r>
-        <w:rPr>
-          <w:rFonts w:ascii="Times New Roman" w:eastAsia="Times New Roman" w:hAnsi="Times New Roman" w:cs="Times New Roman"/>
-          <w:sz w:val="24"/>
-          <w:szCs w:val="24"/>
-        </w:rPr>
-        <w:t>Vinoth</w:t>
-      </w:r>
-      <w:proofErr w:type="spellEnd"/>
-      <w:r>
-        <w:rPr>
-          <w:rFonts w:ascii="Times New Roman" w:eastAsia="Times New Roman" w:hAnsi="Times New Roman" w:cs="Times New Roman"/>
-          <w:sz w:val="24"/>
-          <w:szCs w:val="24"/>
-        </w:rPr>
-        <w:t xml:space="preserve"> </w:t>
-      </w:r>
-      <w:proofErr w:type="spellStart"/>
-      <w:r>
-        <w:rPr>
-          <w:rFonts w:ascii="Times New Roman" w:eastAsia="Times New Roman" w:hAnsi="Times New Roman" w:cs="Times New Roman"/>
-          <w:sz w:val="24"/>
-          <w:szCs w:val="24"/>
-        </w:rPr>
-        <w:t>Selvaraju</w:t>
-      </w:r>
-      <w:proofErr w:type="spellEnd"/>
+      <w:r>
+        <w:rPr>
+          <w:rFonts w:ascii="Times New Roman" w:eastAsia="Times New Roman" w:hAnsi="Times New Roman" w:cs="Times New Roman"/>
+          <w:sz w:val="24"/>
+          <w:szCs w:val="24"/>
+        </w:rPr>
+        <w:t>Vinoth Selvaraju</w:t>
+      </w:r>
     </w:p>
     <w:p>
       <w:pPr>
@@ -241,25 +221,7 @@
           <w:sz w:val="24"/>
           <w:szCs w:val="24"/>
         </w:rPr>
-        <w:t xml:space="preserve">The restaurant recommendation system focuses on providing the user with the basic information about the restaurant such as cuisine, rating, location, reviews, cost preference etc. The </w:t>
-      </w:r>
-      <w:proofErr w:type="spellStart"/>
-      <w:r>
-        <w:rPr>
-          <w:rFonts w:ascii="Times New Roman" w:eastAsia="Times New Roman" w:hAnsi="Times New Roman" w:cs="Times New Roman"/>
-          <w:sz w:val="24"/>
-          <w:szCs w:val="24"/>
-        </w:rPr>
-        <w:t>Uber</w:t>
-      </w:r>
-      <w:proofErr w:type="spellEnd"/>
-      <w:r>
-        <w:rPr>
-          <w:rFonts w:ascii="Times New Roman" w:eastAsia="Times New Roman" w:hAnsi="Times New Roman" w:cs="Times New Roman"/>
-          <w:sz w:val="24"/>
-          <w:szCs w:val="24"/>
-        </w:rPr>
-        <w:t xml:space="preserve"> and Google Maps API are integrated with the system to provide the user with information regarding transportation such as time taken, cost and vehicle capacity.</w:t>
+        <w:t>The restaurant recommendation system focuses on providing the user with the basic information about the restaurant such as cuisine, rating, location, reviews, cost preference etc. The Uber and Google Maps API are integrated with the system to provide the user with information regarding transportation such as time taken, cost and vehicle capacity.</w:t>
       </w:r>
     </w:p>
     <w:p>
@@ -388,25 +350,7 @@
           <w:sz w:val="24"/>
           <w:szCs w:val="24"/>
         </w:rPr>
-        <w:t>With the advancement of computer and software technologies, it's quite easy to find out choices for a dinner. However, there's no single system where we can get all information required for the whole event. We use Yelp/Google to find list of restaurant nearby or to read review about the restaurant, and use different system such as Google Maps/</w:t>
-      </w:r>
-      <w:proofErr w:type="spellStart"/>
-      <w:r>
-        <w:rPr>
-          <w:rFonts w:ascii="Times New Roman" w:eastAsia="Times New Roman" w:hAnsi="Times New Roman" w:cs="Times New Roman"/>
-          <w:sz w:val="24"/>
-          <w:szCs w:val="24"/>
-        </w:rPr>
-        <w:t>Uber</w:t>
-      </w:r>
-      <w:proofErr w:type="spellEnd"/>
-      <w:r>
-        <w:rPr>
-          <w:rFonts w:ascii="Times New Roman" w:eastAsia="Times New Roman" w:hAnsi="Times New Roman" w:cs="Times New Roman"/>
-          <w:sz w:val="24"/>
-          <w:szCs w:val="24"/>
-        </w:rPr>
-        <w:t xml:space="preserve"> to look for directions and transportation services. We are trying to develop an innovative system where user can look up in one single system to get all detail to plan a dinner/lunch.</w:t>
+        <w:t>With the advancement of computer and software technologies, it's quite easy to find out choices for a dinner. However, there's no single system where we can get all information required for the whole event. We use Yelp/Google to find list of restaurant nearby or to read review about the restaurant, and use different system such as Google Maps/Uber to look for directions and transportation services. We are trying to develop an innovative system where user can look up in one single system to get all detail to plan a dinner/lunch.</w:t>
       </w:r>
     </w:p>
     <w:p>
@@ -546,29 +490,7 @@
           <w:szCs w:val="24"/>
           <w:lang w:val="de-DE"/>
         </w:rPr>
-        <w:t xml:space="preserve">Chung-Hua Chu, Se-Hsien Wu, </w:t>
-      </w:r>
-      <w:proofErr w:type="gramStart"/>
-      <w:r>
-        <w:rPr>
-          <w:rFonts w:ascii="Times New Roman" w:eastAsia="Times New Roman" w:hAnsi="Times New Roman" w:cs="Times New Roman"/>
-          <w:iCs/>
-          <w:sz w:val="24"/>
-          <w:szCs w:val="24"/>
-          <w:lang w:val="de-DE"/>
-        </w:rPr>
-        <w:t>Year</w:t>
-      </w:r>
-      <w:proofErr w:type="gramEnd"/>
-      <w:r>
-        <w:rPr>
-          <w:rFonts w:ascii="Times New Roman" w:eastAsia="Times New Roman" w:hAnsi="Times New Roman" w:cs="Times New Roman"/>
-          <w:iCs/>
-          <w:sz w:val="24"/>
-          <w:szCs w:val="24"/>
-          <w:lang w:val="de-DE"/>
-        </w:rPr>
-        <w:t>: 2013</w:t>
+        <w:t>Chung-Hua Chu, Se-Hsien Wu, Year: 2013</w:t>
       </w:r>
     </w:p>
     <w:p>
@@ -590,7 +512,7 @@
         </w:rPr>
         <w:t xml:space="preserve">   </w:t>
       </w:r>
-      <w:hyperlink r:id="rId6" w:history="1">
+      <w:hyperlink r:id="rId7" w:history="1">
         <w:r>
           <w:rPr>
             <w:rStyle w:val="Hyperlink"/>
@@ -601,7 +523,16 @@
           <w:t>http</w:t>
         </w:r>
       </w:hyperlink>
-      <w:hyperlink r:id="rId7" w:history="1">
+      <w:hyperlink r:id="rId8" w:history="1">
+        <w:r>
+          <w:rPr>
+            <w:rStyle w:val="Hyperlink"/>
+            <w:rFonts w:ascii="Times New Roman" w:eastAsia="Times New Roman" w:hAnsi="Times New Roman" w:cs="Times New Roman"/>
+            <w:sz w:val="24"/>
+            <w:szCs w:val="24"/>
+          </w:rPr>
+          <w:t>://ieeexplore.ieee.org/xpl/articleDetails.jsp</w:t>
+        </w:r>
         <w:proofErr w:type="gramStart"/>
         <w:r>
           <w:rPr>
@@ -610,7 +541,7 @@
             <w:sz w:val="24"/>
             <w:szCs w:val="24"/>
           </w:rPr>
-          <w:t>:/</w:t>
+          <w:t>?arnumber</w:t>
         </w:r>
         <w:proofErr w:type="gramEnd"/>
         <w:r>
@@ -620,7 +551,7 @@
             <w:sz w:val="24"/>
             <w:szCs w:val="24"/>
           </w:rPr>
-          <w:t>/ieeexplore.ieee.org/xpl/articleDetails.jsp?arnumber=6569074</w:t>
+          <w:t>=6569074</w:t>
         </w:r>
       </w:hyperlink>
     </w:p>
@@ -728,7 +659,6 @@
         </w:rPr>
         <w:t xml:space="preserve"> Dai, </w:t>
       </w:r>
-      <w:proofErr w:type="gramStart"/>
       <w:r>
         <w:rPr>
           <w:rFonts w:ascii="Times New Roman" w:eastAsia="Times New Roman" w:hAnsi="Times New Roman" w:cs="Times New Roman"/>
@@ -737,18 +667,7 @@
           <w:szCs w:val="24"/>
           <w:lang w:val="de-DE"/>
         </w:rPr>
-        <w:t>Year</w:t>
-      </w:r>
-      <w:proofErr w:type="gramEnd"/>
-      <w:r>
-        <w:rPr>
-          <w:rFonts w:ascii="Times New Roman" w:eastAsia="Times New Roman" w:hAnsi="Times New Roman" w:cs="Times New Roman"/>
-          <w:iCs/>
-          <w:sz w:val="24"/>
-          <w:szCs w:val="24"/>
-          <w:lang w:val="de-DE"/>
-        </w:rPr>
-        <w:t>: 2012</w:t>
+        <w:t>Year: 2012</w:t>
       </w:r>
     </w:p>
     <w:p>
@@ -772,7 +691,7 @@
         </w:rPr>
         <w:t xml:space="preserve">    </w:t>
       </w:r>
-      <w:hyperlink r:id="rId8" w:history="1">
+      <w:hyperlink r:id="rId9" w:history="1">
         <w:r>
           <w:rPr>
             <w:rStyle w:val="Hyperlink"/>
@@ -927,25 +846,7 @@
           <w:sz w:val="24"/>
           <w:szCs w:val="24"/>
         </w:rPr>
-        <w:t xml:space="preserve">The application provides abundant amount useful details in single system such as address, contact phone number, cuisine, rating, review count, deals, pictures, geometric co-ordinates, list of available </w:t>
-      </w:r>
-      <w:proofErr w:type="spellStart"/>
-      <w:r>
-        <w:rPr>
-          <w:rFonts w:ascii="Times New Roman" w:eastAsia="Times New Roman" w:hAnsi="Times New Roman" w:cs="Times New Roman"/>
-          <w:sz w:val="24"/>
-          <w:szCs w:val="24"/>
-        </w:rPr>
-        <w:t>Uber</w:t>
-      </w:r>
-      <w:proofErr w:type="spellEnd"/>
-      <w:r>
-        <w:rPr>
-          <w:rFonts w:ascii="Times New Roman" w:eastAsia="Times New Roman" w:hAnsi="Times New Roman" w:cs="Times New Roman"/>
-          <w:sz w:val="24"/>
-          <w:szCs w:val="24"/>
-        </w:rPr>
-        <w:t xml:space="preserve"> taxis, expected time to get the taxi, price estimate for the entire travel, directions, public transit etc. for selected query result.</w:t>
+        <w:t>The application provides abundant amount useful details in single system such as address, contact phone number, cuisine, rating, review count, deals, pictures, geometric co-ordinates, list of available Uber taxis, expected time to get the taxi, price estimate for the entire travel, directions, public transit etc. for selected query result.</w:t>
       </w:r>
     </w:p>
     <w:p>
@@ -966,6 +867,7 @@
           <w:sz w:val="24"/>
           <w:szCs w:val="24"/>
         </w:rPr>
+        <w:lastRenderedPageBreak/>
         <w:t>The general idea has been plot as a block diagram as shown below,</w:t>
       </w:r>
     </w:p>
@@ -988,9 +890,8 @@
           <w:sz w:val="24"/>
           <w:szCs w:val="24"/>
         </w:rPr>
-        <w:lastRenderedPageBreak/>
         <w:drawing>
-          <wp:inline distT="0" distB="0" distL="0" distR="0">
+          <wp:inline distT="0" distB="0" distL="0" distR="0" wp14:anchorId="139703B2" wp14:editId="23757E8F">
             <wp:extent cx="5895975" cy="2761200"/>
             <wp:effectExtent l="0" t="0" r="0" b="1270"/>
             <wp:docPr id="6" name="Picture 6" descr="C:\Users\Adithya\Downloads\diag1 (3).jpg"/>
@@ -1007,7 +908,7 @@
                     </pic:cNvPicPr>
                   </pic:nvPicPr>
                   <pic:blipFill>
-                    <a:blip r:embed="rId9">
+                    <a:blip r:embed="rId10">
                       <a:extLst>
                         <a:ext uri="{28A0092B-C50C-407E-A947-70E740481C1C}">
                           <a14:useLocalDpi xmlns:a14="http://schemas.microsoft.com/office/drawing/2010/main" val="0"/>
@@ -1240,41 +1141,13 @@
         </w:rPr>
         <w:t xml:space="preserve"> Finally the </w:t>
       </w:r>
-      <w:proofErr w:type="spellStart"/>
-      <w:r>
-        <w:rPr>
-          <w:rFonts w:ascii="Times New Roman" w:eastAsia="Times New Roman" w:hAnsi="Times New Roman" w:cs="Times New Roman"/>
-          <w:sz w:val="24"/>
-          <w:szCs w:val="24"/>
-        </w:rPr>
-        <w:t>Uber</w:t>
-      </w:r>
-      <w:proofErr w:type="spellEnd"/>
-      <w:r>
-        <w:rPr>
-          <w:rFonts w:ascii="Times New Roman" w:eastAsia="Times New Roman" w:hAnsi="Times New Roman" w:cs="Times New Roman"/>
-          <w:sz w:val="24"/>
-          <w:szCs w:val="24"/>
-        </w:rPr>
-        <w:t xml:space="preserve"> API is used to get the list of all available </w:t>
-      </w:r>
-      <w:proofErr w:type="spellStart"/>
-      <w:r>
-        <w:rPr>
-          <w:rFonts w:ascii="Times New Roman" w:eastAsia="Times New Roman" w:hAnsi="Times New Roman" w:cs="Times New Roman"/>
-          <w:sz w:val="24"/>
-          <w:szCs w:val="24"/>
-        </w:rPr>
-        <w:t>Uber</w:t>
-      </w:r>
-      <w:proofErr w:type="spellEnd"/>
-      <w:r>
-        <w:rPr>
-          <w:rFonts w:ascii="Times New Roman" w:eastAsia="Times New Roman" w:hAnsi="Times New Roman" w:cs="Times New Roman"/>
-          <w:sz w:val="24"/>
-          <w:szCs w:val="24"/>
-        </w:rPr>
-        <w:t xml:space="preserve"> taxis based on filters such as, capacity, cost, etc.</w:t>
+      <w:r>
+        <w:rPr>
+          <w:rFonts w:ascii="Times New Roman" w:eastAsia="Times New Roman" w:hAnsi="Times New Roman" w:cs="Times New Roman"/>
+          <w:sz w:val="24"/>
+          <w:szCs w:val="24"/>
+        </w:rPr>
+        <w:t>Uber API is used to get the list of all available Uber taxis based on filters such as, capacity, cost, etc.</w:t>
       </w:r>
     </w:p>
     <w:p>
@@ -1316,7 +1189,7 @@
           <w:szCs w:val="24"/>
         </w:rPr>
         <w:drawing>
-          <wp:inline distT="0" distB="0" distL="0" distR="0" wp14:anchorId="135AF251" wp14:editId="230ED8E1">
+          <wp:inline distT="0" distB="0" distL="0" distR="0" wp14:anchorId="6D8504F2" wp14:editId="231B9F51">
             <wp:extent cx="3099460" cy="3004095"/>
             <wp:effectExtent l="0" t="0" r="5715" b="6350"/>
             <wp:docPr id="7" name="Picture 7"/>
@@ -1331,7 +1204,7 @@
                     <pic:cNvPicPr/>
                   </pic:nvPicPr>
                   <pic:blipFill>
-                    <a:blip r:embed="rId10">
+                    <a:blip r:embed="rId11">
                       <a:extLst>
                         <a:ext uri="{28A0092B-C50C-407E-A947-70E740481C1C}">
                           <a14:useLocalDpi xmlns:a14="http://schemas.microsoft.com/office/drawing/2010/main" val="0"/>
@@ -1475,6 +1348,7 @@
           <w:sz w:val="24"/>
           <w:szCs w:val="24"/>
         </w:rPr>
+        <w:lastRenderedPageBreak/>
         <w:t xml:space="preserve">Distance </w:t>
       </w:r>
       <w:r>
@@ -1509,11 +1383,8 @@
           <w:sz w:val="24"/>
           <w:szCs w:val="24"/>
         </w:rPr>
-        <w:lastRenderedPageBreak/>
         <w:t>User Interface</w:t>
       </w:r>
-      <w:bookmarkStart w:id="0" w:name="_GoBack"/>
-      <w:bookmarkEnd w:id="0"/>
     </w:p>
     <w:p>
       <w:pPr>
@@ -1671,23 +1542,13 @@
           <w:szCs w:val="28"/>
         </w:rPr>
       </w:pPr>
-      <w:proofErr w:type="spellStart"/>
-      <w:r>
-        <w:rPr>
-          <w:rFonts w:ascii="Times New Roman" w:eastAsia="Times New Roman" w:hAnsi="Times New Roman" w:cs="Times New Roman"/>
-          <w:sz w:val="24"/>
-          <w:szCs w:val="24"/>
-        </w:rPr>
-        <w:t>Uber</w:t>
-      </w:r>
-      <w:proofErr w:type="spellEnd"/>
-      <w:r>
-        <w:rPr>
-          <w:rFonts w:ascii="Times New Roman" w:eastAsia="Times New Roman" w:hAnsi="Times New Roman" w:cs="Times New Roman"/>
-          <w:sz w:val="24"/>
-          <w:szCs w:val="24"/>
-        </w:rPr>
-        <w:t xml:space="preserve"> API</w:t>
+      <w:r>
+        <w:rPr>
+          <w:rFonts w:ascii="Times New Roman" w:eastAsia="Times New Roman" w:hAnsi="Times New Roman" w:cs="Times New Roman"/>
+          <w:sz w:val="24"/>
+          <w:szCs w:val="24"/>
+        </w:rPr>
+        <w:t>Uber API</w:t>
       </w:r>
     </w:p>
     <w:p>
@@ -1712,25 +1573,7 @@
           <w:sz w:val="24"/>
           <w:szCs w:val="24"/>
         </w:rPr>
-        <w:t xml:space="preserve">Populate list of available </w:t>
-      </w:r>
-      <w:proofErr w:type="spellStart"/>
-      <w:r>
-        <w:rPr>
-          <w:rFonts w:ascii="Times New Roman" w:eastAsia="Times New Roman" w:hAnsi="Times New Roman" w:cs="Times New Roman"/>
-          <w:sz w:val="24"/>
-          <w:szCs w:val="24"/>
-        </w:rPr>
-        <w:t>Uber</w:t>
-      </w:r>
-      <w:proofErr w:type="spellEnd"/>
-      <w:r>
-        <w:rPr>
-          <w:rFonts w:ascii="Times New Roman" w:eastAsia="Times New Roman" w:hAnsi="Times New Roman" w:cs="Times New Roman"/>
-          <w:sz w:val="24"/>
-          <w:szCs w:val="24"/>
-        </w:rPr>
-        <w:t xml:space="preserve"> taxis at a particular location based on geometric co-ordinates</w:t>
+        <w:t>Populate list of available Uber taxis at a particular location based on geometric co-ordinates</w:t>
       </w:r>
     </w:p>
     <w:p>
@@ -2301,14 +2144,12 @@
                 <w:szCs w:val="28"/>
               </w:rPr>
             </w:pPr>
-            <w:proofErr w:type="spellStart"/>
             <w:r>
               <w:rPr>
                 <w:b/>
               </w:rPr>
               <w:t>Uber</w:t>
             </w:r>
-            <w:proofErr w:type="spellEnd"/>
             <w:r>
               <w:br/>
               <w:t>W</w:t>
@@ -2316,13 +2157,8 @@
             <w:r>
               <w:t xml:space="preserve">eb service that returns list of </w:t>
             </w:r>
-            <w:proofErr w:type="spellStart"/>
-            <w:r>
-              <w:t>Uber</w:t>
-            </w:r>
-            <w:proofErr w:type="spellEnd"/>
-            <w:r>
-              <w:t xml:space="preserve"> taxis available/capacity/price &amp; time estimates etc. based on the </w:t>
+            <w:r>
+              <w:t xml:space="preserve">Uber taxis available/capacity/price &amp; time estimates etc. based on the </w:t>
             </w:r>
             <w:proofErr w:type="spellStart"/>
             <w:r>
@@ -2877,7 +2713,17 @@
                 <w:sz w:val="20"/>
                 <w:szCs w:val="20"/>
               </w:rPr>
-              <w:t>Approx. time estimate for getting taxi</w:t>
+              <w:t xml:space="preserve">Approx. time estimate </w:t>
+            </w:r>
+            <w:r>
+              <w:rPr>
+                <w:rFonts w:ascii="Arial" w:hAnsi="Arial" w:cs="Arial"/>
+                <w:color w:val="000000"/>
+                <w:sz w:val="20"/>
+                <w:szCs w:val="20"/>
+              </w:rPr>
+              <w:lastRenderedPageBreak/>
+              <w:t>for getting taxi</w:t>
             </w:r>
             <w:r>
               <w:rPr>
@@ -2913,6 +2759,7 @@
                 <w:sz w:val="20"/>
                 <w:szCs w:val="20"/>
               </w:rPr>
+              <w:lastRenderedPageBreak/>
               <w:t>start_latitude</w:t>
             </w:r>
             <w:proofErr w:type="spellEnd"/>
@@ -2933,6 +2780,7 @@
                 <w:sz w:val="20"/>
                 <w:szCs w:val="20"/>
               </w:rPr>
+              <w:lastRenderedPageBreak/>
               <w:t>start_longitude</w:t>
             </w:r>
             <w:proofErr w:type="spellEnd"/>
@@ -2982,7 +2830,6 @@
                 <w:sz w:val="20"/>
                 <w:szCs w:val="20"/>
               </w:rPr>
-              <w:lastRenderedPageBreak/>
               <w:t>product_id</w:t>
             </w:r>
             <w:proofErr w:type="spellEnd"/>
@@ -3039,6 +2886,7 @@
                 <w:sz w:val="20"/>
                 <w:szCs w:val="20"/>
               </w:rPr>
+              <w:lastRenderedPageBreak/>
               <w:br/>
             </w:r>
             <w:proofErr w:type="spellStart"/>
@@ -3069,7 +2917,6 @@
                 <w:sz w:val="20"/>
                 <w:szCs w:val="20"/>
               </w:rPr>
-              <w:lastRenderedPageBreak/>
               <w:t>display_name</w:t>
             </w:r>
             <w:proofErr w:type="spellEnd"/>
@@ -4168,11 +4015,11 @@
             <w:proofErr w:type="spellEnd"/>
             <w:r>
               <w:br/>
-              <w:t xml:space="preserve">The Google Places API is a service that returns information about Places — defined within this API as establishments, geographic locations, or prominent </w:t>
+              <w:t xml:space="preserve">The Google Places API is a service that returns information about Places — defined within this API as </w:t>
             </w:r>
             <w:r>
               <w:lastRenderedPageBreak/>
-              <w:t>points of interest — using HTTP requests. Place requests specify locations as latitude/longitude coordinates.</w:t>
+              <w:t>establishments, geographic locations, or prominent points of interest — using HTTP requests. Place requests specify locations as latitude/longitude coordinates.</w:t>
             </w:r>
           </w:p>
         </w:tc>
@@ -4229,7 +4076,16 @@
                 <w:szCs w:val="20"/>
               </w:rPr>
               <w:br/>
-              <w:t>https://maps.googleapis.com/maps/api/place/nearbysearch/json?location=-33.8670522,151.1957362&amp;radius=500&amp;types=food&amp;name=cruise&amp;key=AddYourOwnKeyHere</w:t>
+              <w:t>https://maps.googleapis.com/maps/api/place/nearbysearch/json?location=-33.8670522,151.1957362&amp;radius=500&amp;types=fo</w:t>
+            </w:r>
+            <w:r>
+              <w:rPr>
+                <w:rFonts w:ascii="Arial" w:hAnsi="Arial" w:cs="Arial"/>
+                <w:sz w:val="20"/>
+                <w:szCs w:val="20"/>
+              </w:rPr>
+              <w:lastRenderedPageBreak/>
+              <w:t>od&amp;name=cruise&amp;key=AddYourOwnKeyHere</w:t>
             </w:r>
           </w:p>
         </w:tc>
@@ -4252,6 +4108,7 @@
                 <w:sz w:val="20"/>
                 <w:szCs w:val="20"/>
               </w:rPr>
+              <w:lastRenderedPageBreak/>
               <w:t>key</w:t>
             </w:r>
             <w:r>
@@ -4358,6 +4215,7 @@
                 <w:sz w:val="20"/>
                 <w:szCs w:val="20"/>
               </w:rPr>
+              <w:lastRenderedPageBreak/>
               <w:t>maxprice</w:t>
             </w:r>
             <w:proofErr w:type="spellEnd"/>
@@ -4403,7 +4261,6 @@
                 <w:sz w:val="20"/>
                 <w:szCs w:val="20"/>
               </w:rPr>
-              <w:lastRenderedPageBreak/>
               <w:t>rankby</w:t>
             </w:r>
             <w:proofErr w:type="spellEnd"/>
@@ -5396,43 +5253,7 @@
           <w:sz w:val="24"/>
           <w:szCs w:val="24"/>
         </w:rPr>
-        <w:t xml:space="preserve">The system shall communicate with </w:t>
-      </w:r>
-      <w:proofErr w:type="spellStart"/>
-      <w:r>
-        <w:rPr>
-          <w:rFonts w:ascii="Times New Roman" w:eastAsia="Times New Roman" w:hAnsi="Times New Roman" w:cs="Times New Roman"/>
-          <w:sz w:val="24"/>
-          <w:szCs w:val="24"/>
-        </w:rPr>
-        <w:t>Uber</w:t>
-      </w:r>
-      <w:proofErr w:type="spellEnd"/>
-      <w:r>
-        <w:rPr>
-          <w:rFonts w:ascii="Times New Roman" w:eastAsia="Times New Roman" w:hAnsi="Times New Roman" w:cs="Times New Roman"/>
-          <w:sz w:val="24"/>
-          <w:szCs w:val="24"/>
-        </w:rPr>
-        <w:t xml:space="preserve"> API to get the list of available </w:t>
-      </w:r>
-      <w:proofErr w:type="spellStart"/>
-      <w:r>
-        <w:rPr>
-          <w:rFonts w:ascii="Times New Roman" w:eastAsia="Times New Roman" w:hAnsi="Times New Roman" w:cs="Times New Roman"/>
-          <w:sz w:val="24"/>
-          <w:szCs w:val="24"/>
-        </w:rPr>
-        <w:t>Uber</w:t>
-      </w:r>
-      <w:proofErr w:type="spellEnd"/>
-      <w:r>
-        <w:rPr>
-          <w:rFonts w:ascii="Times New Roman" w:eastAsia="Times New Roman" w:hAnsi="Times New Roman" w:cs="Times New Roman"/>
-          <w:sz w:val="24"/>
-          <w:szCs w:val="24"/>
-        </w:rPr>
-        <w:t xml:space="preserve"> taxis at a particular location based on geometric co-ordinates</w:t>
+        <w:t>The system shall communicate with Uber API to get the list of available Uber taxis at a particular location based on geometric co-ordinates</w:t>
       </w:r>
     </w:p>
     <w:p>
@@ -5456,6 +5277,7 @@
           <w:sz w:val="24"/>
           <w:szCs w:val="24"/>
         </w:rPr>
+        <w:lastRenderedPageBreak/>
         <w:t>The system shall communicate with Yelp API to retrieve restaurant list based on user's query. Ex: "Restaurants in buffalo".</w:t>
       </w:r>
     </w:p>
@@ -5480,7 +5302,6 @@
           <w:sz w:val="24"/>
           <w:szCs w:val="24"/>
         </w:rPr>
-        <w:lastRenderedPageBreak/>
         <w:t>The system shall communicate with Google Maps API to provide directions from start to end locations for each query result.</w:t>
       </w:r>
     </w:p>
@@ -5542,7 +5363,7 @@
           <w:szCs w:val="24"/>
         </w:rPr>
         <w:drawing>
-          <wp:inline distT="0" distB="0" distL="0" distR="0">
+          <wp:inline distT="0" distB="0" distL="0" distR="0" wp14:anchorId="75BBB360" wp14:editId="3CDD589F">
             <wp:extent cx="9525" cy="9525"/>
             <wp:effectExtent l="0" t="0" r="0" b="0"/>
             <wp:docPr id="1" name="Picture 1" descr="https://ssl.gstatic.com/ui/v1/icons/mail/images/cleardot.gif"/>
@@ -5559,7 +5380,7 @@
                     </pic:cNvPicPr>
                   </pic:nvPicPr>
                   <pic:blipFill>
-                    <a:blip r:embed="rId11">
+                    <a:blip r:embed="rId12">
                       <a:extLst>
                         <a:ext uri="{28A0092B-C50C-407E-A947-70E740481C1C}">
                           <a14:useLocalDpi xmlns:a14="http://schemas.microsoft.com/office/drawing/2010/main" val="0"/>
@@ -5614,7 +5435,7 @@
           <w:sz w:val="24"/>
           <w:szCs w:val="24"/>
         </w:rPr>
-        <w:t>  </w:t>
+        <w:t> </w:t>
       </w:r>
       <w:r>
         <w:rPr>
@@ -5625,6 +5446,828 @@
         </w:rPr>
         <w:t>Results</w:t>
       </w:r>
+    </w:p>
+    <w:p>
+      <w:pPr>
+        <w:pStyle w:val="ListParagraph"/>
+        <w:spacing w:after="0" w:line="240" w:lineRule="auto"/>
+        <w:ind w:left="792"/>
+        <w:jc w:val="both"/>
+        <w:rPr>
+          <w:rFonts w:ascii="Times New Roman" w:eastAsia="Times New Roman" w:hAnsi="Times New Roman" w:cs="Times New Roman"/>
+          <w:sz w:val="24"/>
+          <w:szCs w:val="24"/>
+        </w:rPr>
+      </w:pPr>
+      <w:r>
+        <w:rPr>
+          <w:rFonts w:ascii="Times New Roman" w:eastAsia="Times New Roman" w:hAnsi="Times New Roman" w:cs="Times New Roman"/>
+          <w:sz w:val="24"/>
+          <w:szCs w:val="24"/>
+        </w:rPr>
+        <w:t>The Web application retrieves the list of restaurant from Google Places</w:t>
+      </w:r>
+      <w:r>
+        <w:rPr>
+          <w:rFonts w:ascii="Times New Roman" w:eastAsia="Times New Roman" w:hAnsi="Times New Roman" w:cs="Times New Roman"/>
+          <w:sz w:val="24"/>
+          <w:szCs w:val="24"/>
+        </w:rPr>
+        <w:t xml:space="preserve"> and Yelp, ranks according to custom ranking algorithm and populates the result on the front-end.</w:t>
+      </w:r>
+      <w:r>
+        <w:rPr>
+          <w:rFonts w:ascii="Times New Roman" w:eastAsia="Times New Roman" w:hAnsi="Times New Roman" w:cs="Times New Roman"/>
+          <w:sz w:val="24"/>
+          <w:szCs w:val="24"/>
+        </w:rPr>
+        <w:t xml:space="preserve"> </w:t>
+      </w:r>
+      <w:r>
+        <w:rPr>
+          <w:rFonts w:ascii="Times New Roman" w:eastAsia="Times New Roman" w:hAnsi="Times New Roman" w:cs="Times New Roman"/>
+          <w:sz w:val="24"/>
+          <w:szCs w:val="24"/>
+        </w:rPr>
+        <w:t>The below results are obtained while trying to find restaurant/taxi service for free text query,</w:t>
+      </w:r>
+    </w:p>
+    <w:p>
+      <w:pPr>
+        <w:pStyle w:val="ListParagraph"/>
+        <w:spacing w:after="0" w:line="240" w:lineRule="auto"/>
+        <w:ind w:left="792"/>
+        <w:jc w:val="both"/>
+        <w:rPr>
+          <w:rFonts w:ascii="Times New Roman" w:eastAsia="Times New Roman" w:hAnsi="Times New Roman" w:cs="Times New Roman"/>
+          <w:b/>
+          <w:sz w:val="24"/>
+          <w:szCs w:val="24"/>
+        </w:rPr>
+      </w:pPr>
+      <w:r>
+        <w:rPr>
+          <w:rFonts w:ascii="Times New Roman" w:eastAsia="Times New Roman" w:hAnsi="Times New Roman" w:cs="Times New Roman"/>
+          <w:b/>
+          <w:sz w:val="24"/>
+          <w:szCs w:val="24"/>
+        </w:rPr>
+        <w:t>Query:</w:t>
+      </w:r>
+    </w:p>
+    <w:p>
+      <w:pPr>
+        <w:pStyle w:val="ListParagraph"/>
+        <w:spacing w:after="0" w:line="240" w:lineRule="auto"/>
+        <w:ind w:left="792"/>
+        <w:jc w:val="both"/>
+        <w:rPr>
+          <w:rFonts w:ascii="Times New Roman" w:eastAsia="Times New Roman" w:hAnsi="Times New Roman" w:cs="Times New Roman"/>
+          <w:sz w:val="24"/>
+          <w:szCs w:val="24"/>
+        </w:rPr>
+      </w:pPr>
+      <w:r>
+        <w:rPr>
+          <w:rFonts w:ascii="Times New Roman" w:eastAsia="Times New Roman" w:hAnsi="Times New Roman" w:cs="Times New Roman"/>
+          <w:b/>
+          <w:sz w:val="24"/>
+          <w:szCs w:val="24"/>
+        </w:rPr>
+        <w:tab/>
+      </w:r>
+      <w:r>
+        <w:rPr>
+          <w:rFonts w:ascii="Times New Roman" w:eastAsia="Times New Roman" w:hAnsi="Times New Roman" w:cs="Times New Roman"/>
+          <w:sz w:val="24"/>
+          <w:szCs w:val="24"/>
+        </w:rPr>
+        <w:t>Mexican Restaurant</w:t>
+      </w:r>
+      <w:r>
+        <w:rPr>
+          <w:rFonts w:ascii="Times New Roman" w:eastAsia="Times New Roman" w:hAnsi="Times New Roman" w:cs="Times New Roman"/>
+          <w:sz w:val="24"/>
+          <w:szCs w:val="24"/>
+        </w:rPr>
+        <w:t xml:space="preserve"> in Buffalo, NY, US</w:t>
+      </w:r>
+    </w:p>
+    <w:p>
+      <w:pPr>
+        <w:pStyle w:val="ListParagraph"/>
+        <w:spacing w:after="0" w:line="240" w:lineRule="auto"/>
+        <w:ind w:left="792"/>
+        <w:jc w:val="both"/>
+        <w:rPr>
+          <w:rFonts w:ascii="Times New Roman" w:eastAsia="Times New Roman" w:hAnsi="Times New Roman" w:cs="Times New Roman"/>
+          <w:b/>
+          <w:sz w:val="24"/>
+          <w:szCs w:val="24"/>
+        </w:rPr>
+      </w:pPr>
+      <w:r>
+        <w:rPr>
+          <w:rFonts w:ascii="Times New Roman" w:eastAsia="Times New Roman" w:hAnsi="Times New Roman" w:cs="Times New Roman"/>
+          <w:b/>
+          <w:sz w:val="24"/>
+          <w:szCs w:val="24"/>
+        </w:rPr>
+        <w:t>Result:</w:t>
+      </w:r>
+    </w:p>
+    <w:p>
+      <w:pPr>
+        <w:pStyle w:val="ListParagraph"/>
+        <w:numPr>
+          <w:ilvl w:val="0"/>
+          <w:numId w:val="10"/>
+        </w:numPr>
+        <w:rPr>
+          <w:rFonts w:ascii="Times" w:eastAsia="Times New Roman" w:hAnsi="Times" w:cs="Times New Roman"/>
+          <w:sz w:val="20"/>
+          <w:szCs w:val="20"/>
+        </w:rPr>
+      </w:pPr>
+      <w:r>
+        <w:rPr>
+          <w:rFonts w:ascii="Times" w:eastAsia="Times New Roman" w:hAnsi="Times" w:cs="Times New Roman"/>
+          <w:sz w:val="20"/>
+          <w:szCs w:val="20"/>
+        </w:rPr>
+        <w:t>ZIGGY'S TACO &amp; SUB</w:t>
+      </w:r>
+    </w:p>
+    <w:p>
+      <w:pPr>
+        <w:pStyle w:val="ListParagraph"/>
+        <w:numPr>
+          <w:ilvl w:val="0"/>
+          <w:numId w:val="10"/>
+        </w:numPr>
+        <w:rPr>
+          <w:rFonts w:ascii="Times" w:eastAsia="Times New Roman" w:hAnsi="Times" w:cs="Times New Roman"/>
+          <w:sz w:val="20"/>
+          <w:szCs w:val="20"/>
+        </w:rPr>
+      </w:pPr>
+      <w:r>
+        <w:rPr>
+          <w:rFonts w:ascii="Times" w:eastAsia="Times New Roman" w:hAnsi="Times" w:cs="Times New Roman"/>
+          <w:sz w:val="20"/>
+          <w:szCs w:val="20"/>
+        </w:rPr>
+        <w:t>ADOBE GRILL BUFFALO</w:t>
+      </w:r>
+    </w:p>
+    <w:p>
+      <w:pPr>
+        <w:pStyle w:val="ListParagraph"/>
+        <w:numPr>
+          <w:ilvl w:val="0"/>
+          <w:numId w:val="10"/>
+        </w:numPr>
+        <w:rPr>
+          <w:rFonts w:ascii="Times" w:eastAsia="Times New Roman" w:hAnsi="Times" w:cs="Times New Roman"/>
+          <w:sz w:val="20"/>
+          <w:szCs w:val="20"/>
+        </w:rPr>
+      </w:pPr>
+      <w:r>
+        <w:rPr>
+          <w:rFonts w:ascii="Times" w:eastAsia="Times New Roman" w:hAnsi="Times" w:cs="Times New Roman"/>
+          <w:sz w:val="20"/>
+          <w:szCs w:val="20"/>
+        </w:rPr>
+        <w:t>EL RANCHITO CLARENCE</w:t>
+      </w:r>
+    </w:p>
+    <w:p>
+      <w:pPr>
+        <w:pStyle w:val="ListParagraph"/>
+        <w:numPr>
+          <w:ilvl w:val="0"/>
+          <w:numId w:val="10"/>
+        </w:numPr>
+        <w:rPr>
+          <w:rFonts w:ascii="Times" w:eastAsia="Times New Roman" w:hAnsi="Times" w:cs="Times New Roman"/>
+          <w:sz w:val="20"/>
+          <w:szCs w:val="20"/>
+        </w:rPr>
+      </w:pPr>
+      <w:r>
+        <w:rPr>
+          <w:rFonts w:ascii="Times" w:eastAsia="Times New Roman" w:hAnsi="Times" w:cs="Times New Roman"/>
+          <w:sz w:val="20"/>
+          <w:szCs w:val="20"/>
+        </w:rPr>
+        <w:t>LONE STAR GRILLE</w:t>
+      </w:r>
+    </w:p>
+    <w:p>
+      <w:pPr>
+        <w:pStyle w:val="ListParagraph"/>
+        <w:numPr>
+          <w:ilvl w:val="0"/>
+          <w:numId w:val="10"/>
+        </w:numPr>
+        <w:rPr>
+          <w:rFonts w:ascii="Times" w:eastAsia="Times New Roman" w:hAnsi="Times" w:cs="Times New Roman"/>
+          <w:sz w:val="20"/>
+          <w:szCs w:val="20"/>
+        </w:rPr>
+      </w:pPr>
+      <w:r>
+        <w:rPr>
+          <w:rFonts w:ascii="Times" w:eastAsia="Times New Roman" w:hAnsi="Times" w:cs="Times New Roman"/>
+          <w:sz w:val="20"/>
+          <w:szCs w:val="20"/>
+        </w:rPr>
+        <w:t>CHIPOTLE MEXICAN GRILL</w:t>
+      </w:r>
+    </w:p>
+    <w:p>
+      <w:pPr>
+        <w:pStyle w:val="ListParagraph"/>
+        <w:numPr>
+          <w:ilvl w:val="0"/>
+          <w:numId w:val="10"/>
+        </w:numPr>
+        <w:rPr>
+          <w:rFonts w:ascii="Times" w:eastAsia="Times New Roman" w:hAnsi="Times" w:cs="Times New Roman"/>
+          <w:sz w:val="20"/>
+          <w:szCs w:val="20"/>
+        </w:rPr>
+      </w:pPr>
+      <w:r>
+        <w:rPr>
+          <w:rFonts w:ascii="Times" w:eastAsia="Times New Roman" w:hAnsi="Times" w:cs="Times New Roman"/>
+          <w:sz w:val="20"/>
+          <w:szCs w:val="20"/>
+        </w:rPr>
+        <w:t>EL AGAVE CHEEKTOWAGA</w:t>
+      </w:r>
+    </w:p>
+    <w:p>
+      <w:pPr>
+        <w:pStyle w:val="ListParagraph"/>
+        <w:numPr>
+          <w:ilvl w:val="0"/>
+          <w:numId w:val="10"/>
+        </w:numPr>
+        <w:rPr>
+          <w:rFonts w:ascii="Times" w:eastAsia="Times New Roman" w:hAnsi="Times" w:cs="Times New Roman"/>
+          <w:sz w:val="20"/>
+          <w:szCs w:val="20"/>
+        </w:rPr>
+      </w:pPr>
+      <w:r>
+        <w:rPr>
+          <w:rFonts w:ascii="Times" w:eastAsia="Times New Roman" w:hAnsi="Times" w:cs="Times New Roman"/>
+          <w:sz w:val="20"/>
+          <w:szCs w:val="20"/>
+        </w:rPr>
+        <w:t>DON TEQUILA MEXICAN RESTAURANT BUFFALO</w:t>
+      </w:r>
+    </w:p>
+    <w:p>
+      <w:pPr>
+        <w:pStyle w:val="ListParagraph"/>
+        <w:numPr>
+          <w:ilvl w:val="0"/>
+          <w:numId w:val="10"/>
+        </w:numPr>
+        <w:rPr>
+          <w:rFonts w:ascii="Times" w:eastAsia="Times New Roman" w:hAnsi="Times" w:cs="Times New Roman"/>
+          <w:sz w:val="20"/>
+          <w:szCs w:val="20"/>
+        </w:rPr>
+      </w:pPr>
+      <w:r>
+        <w:rPr>
+          <w:rFonts w:ascii="Times" w:eastAsia="Times New Roman" w:hAnsi="Times" w:cs="Times New Roman"/>
+          <w:sz w:val="20"/>
+          <w:szCs w:val="20"/>
+        </w:rPr>
+        <w:t>LLOYD TACO TRUCK BUFFALO 2</w:t>
+      </w:r>
+    </w:p>
+    <w:p>
+      <w:pPr>
+        <w:pStyle w:val="ListParagraph"/>
+        <w:numPr>
+          <w:ilvl w:val="0"/>
+          <w:numId w:val="10"/>
+        </w:numPr>
+        <w:rPr>
+          <w:rFonts w:ascii="Times" w:eastAsia="Times New Roman" w:hAnsi="Times" w:cs="Times New Roman"/>
+          <w:sz w:val="20"/>
+          <w:szCs w:val="20"/>
+        </w:rPr>
+      </w:pPr>
+      <w:r>
+        <w:rPr>
+          <w:rFonts w:ascii="Times" w:eastAsia="Times New Roman" w:hAnsi="Times" w:cs="Times New Roman"/>
+          <w:sz w:val="20"/>
+          <w:szCs w:val="20"/>
+        </w:rPr>
+        <w:t>MIGHTY TACO</w:t>
+      </w:r>
+    </w:p>
+    <w:p>
+      <w:pPr>
+        <w:pStyle w:val="ListParagraph"/>
+        <w:numPr>
+          <w:ilvl w:val="0"/>
+          <w:numId w:val="10"/>
+        </w:numPr>
+        <w:rPr>
+          <w:rFonts w:ascii="Times" w:eastAsia="Times New Roman" w:hAnsi="Times" w:cs="Times New Roman"/>
+          <w:sz w:val="20"/>
+          <w:szCs w:val="20"/>
+        </w:rPr>
+      </w:pPr>
+      <w:r>
+        <w:rPr>
+          <w:rFonts w:ascii="Times" w:eastAsia="Times New Roman" w:hAnsi="Times" w:cs="Times New Roman"/>
+          <w:sz w:val="20"/>
+          <w:szCs w:val="20"/>
+        </w:rPr>
+        <w:t>VALLE OF MEXICO BUFFALO</w:t>
+      </w:r>
+    </w:p>
+    <w:p>
+      <w:pPr>
+        <w:pStyle w:val="ListParagraph"/>
+        <w:numPr>
+          <w:ilvl w:val="0"/>
+          <w:numId w:val="10"/>
+        </w:numPr>
+        <w:rPr>
+          <w:rFonts w:ascii="Times" w:eastAsia="Times New Roman" w:hAnsi="Times" w:cs="Times New Roman"/>
+          <w:sz w:val="20"/>
+          <w:szCs w:val="20"/>
+        </w:rPr>
+      </w:pPr>
+      <w:r>
+        <w:rPr>
+          <w:rFonts w:ascii="Times" w:eastAsia="Times New Roman" w:hAnsi="Times" w:cs="Times New Roman"/>
+          <w:sz w:val="20"/>
+          <w:szCs w:val="20"/>
+        </w:rPr>
+        <w:t>WOODYS BEACH CLUB AND TAQUERIA BLASDELL</w:t>
+      </w:r>
+    </w:p>
+    <w:p>
+      <w:pPr>
+        <w:pStyle w:val="ListParagraph"/>
+        <w:numPr>
+          <w:ilvl w:val="0"/>
+          <w:numId w:val="10"/>
+        </w:numPr>
+        <w:rPr>
+          <w:rFonts w:ascii="Times" w:eastAsia="Times New Roman" w:hAnsi="Times" w:cs="Times New Roman"/>
+          <w:sz w:val="20"/>
+          <w:szCs w:val="20"/>
+        </w:rPr>
+      </w:pPr>
+      <w:r>
+        <w:rPr>
+          <w:rFonts w:ascii="Times" w:eastAsia="Times New Roman" w:hAnsi="Times" w:cs="Times New Roman"/>
+          <w:sz w:val="20"/>
+          <w:szCs w:val="20"/>
+        </w:rPr>
+        <w:t>CANTINA LOCO</w:t>
+      </w:r>
+    </w:p>
+    <w:p>
+      <w:pPr>
+        <w:pStyle w:val="ListParagraph"/>
+        <w:numPr>
+          <w:ilvl w:val="0"/>
+          <w:numId w:val="10"/>
+        </w:numPr>
+        <w:rPr>
+          <w:rFonts w:ascii="Times" w:eastAsia="Times New Roman" w:hAnsi="Times" w:cs="Times New Roman"/>
+          <w:sz w:val="20"/>
+          <w:szCs w:val="20"/>
+        </w:rPr>
+      </w:pPr>
+      <w:r>
+        <w:rPr>
+          <w:rFonts w:ascii="Times" w:eastAsia="Times New Roman" w:hAnsi="Times" w:cs="Times New Roman"/>
+          <w:sz w:val="20"/>
+          <w:szCs w:val="20"/>
+        </w:rPr>
+        <w:t>CHILI'S</w:t>
+      </w:r>
+    </w:p>
+    <w:p>
+      <w:pPr>
+        <w:pStyle w:val="ListParagraph"/>
+        <w:numPr>
+          <w:ilvl w:val="0"/>
+          <w:numId w:val="10"/>
+        </w:numPr>
+        <w:rPr>
+          <w:rFonts w:ascii="Times" w:eastAsia="Times New Roman" w:hAnsi="Times" w:cs="Times New Roman"/>
+          <w:sz w:val="20"/>
+          <w:szCs w:val="20"/>
+        </w:rPr>
+      </w:pPr>
+      <w:r>
+        <w:rPr>
+          <w:rFonts w:ascii="Times" w:eastAsia="Times New Roman" w:hAnsi="Times" w:cs="Times New Roman"/>
+          <w:sz w:val="20"/>
+          <w:szCs w:val="20"/>
+        </w:rPr>
+        <w:t>CHIPOTLE MEXICAN GRILL</w:t>
+      </w:r>
+    </w:p>
+    <w:p>
+      <w:pPr>
+        <w:pStyle w:val="ListParagraph"/>
+        <w:numPr>
+          <w:ilvl w:val="0"/>
+          <w:numId w:val="10"/>
+        </w:numPr>
+        <w:rPr>
+          <w:rFonts w:ascii="Times" w:eastAsia="Times New Roman" w:hAnsi="Times" w:cs="Times New Roman"/>
+          <w:sz w:val="20"/>
+          <w:szCs w:val="20"/>
+        </w:rPr>
+      </w:pPr>
+      <w:r>
+        <w:rPr>
+          <w:rFonts w:ascii="Times" w:eastAsia="Times New Roman" w:hAnsi="Times" w:cs="Times New Roman"/>
+          <w:sz w:val="20"/>
+          <w:szCs w:val="20"/>
+        </w:rPr>
+        <w:t>MIGHTY TACO</w:t>
+      </w:r>
+    </w:p>
+    <w:p>
+      <w:pPr>
+        <w:pStyle w:val="ListParagraph"/>
+        <w:numPr>
+          <w:ilvl w:val="0"/>
+          <w:numId w:val="10"/>
+        </w:numPr>
+        <w:rPr>
+          <w:rFonts w:ascii="Times" w:eastAsia="Times New Roman" w:hAnsi="Times" w:cs="Times New Roman"/>
+          <w:sz w:val="20"/>
+          <w:szCs w:val="20"/>
+        </w:rPr>
+      </w:pPr>
+      <w:r>
+        <w:rPr>
+          <w:rFonts w:ascii="Times" w:eastAsia="Times New Roman" w:hAnsi="Times" w:cs="Times New Roman"/>
+          <w:sz w:val="20"/>
+          <w:szCs w:val="20"/>
+        </w:rPr>
+        <w:t>MOE'S SOUTHWEST GRILL</w:t>
+      </w:r>
+    </w:p>
+    <w:p>
+      <w:pPr>
+        <w:pStyle w:val="ListParagraph"/>
+        <w:numPr>
+          <w:ilvl w:val="0"/>
+          <w:numId w:val="10"/>
+        </w:numPr>
+        <w:rPr>
+          <w:rFonts w:ascii="Times" w:eastAsia="Times New Roman" w:hAnsi="Times" w:cs="Times New Roman"/>
+          <w:sz w:val="20"/>
+          <w:szCs w:val="20"/>
+        </w:rPr>
+      </w:pPr>
+      <w:r>
+        <w:rPr>
+          <w:rFonts w:ascii="Times" w:eastAsia="Times New Roman" w:hAnsi="Times" w:cs="Times New Roman"/>
+          <w:sz w:val="20"/>
+          <w:szCs w:val="20"/>
+        </w:rPr>
+        <w:t>LA TOLTECA</w:t>
+      </w:r>
+    </w:p>
+    <w:p>
+      <w:pPr>
+        <w:pStyle w:val="ListParagraph"/>
+        <w:numPr>
+          <w:ilvl w:val="0"/>
+          <w:numId w:val="10"/>
+        </w:numPr>
+        <w:rPr>
+          <w:rFonts w:ascii="Times" w:eastAsia="Times New Roman" w:hAnsi="Times" w:cs="Times New Roman"/>
+          <w:sz w:val="20"/>
+          <w:szCs w:val="20"/>
+        </w:rPr>
+      </w:pPr>
+      <w:r>
+        <w:rPr>
+          <w:rFonts w:ascii="Times" w:eastAsia="Times New Roman" w:hAnsi="Times" w:cs="Times New Roman"/>
+          <w:sz w:val="20"/>
+          <w:szCs w:val="20"/>
+        </w:rPr>
+        <w:t>EL CANELO</w:t>
+      </w:r>
+    </w:p>
+    <w:p>
+      <w:pPr>
+        <w:pStyle w:val="ListParagraph"/>
+        <w:numPr>
+          <w:ilvl w:val="0"/>
+          <w:numId w:val="10"/>
+        </w:numPr>
+        <w:rPr>
+          <w:rFonts w:ascii="Times" w:eastAsia="Times New Roman" w:hAnsi="Times" w:cs="Times New Roman"/>
+          <w:sz w:val="20"/>
+          <w:szCs w:val="20"/>
+        </w:rPr>
+      </w:pPr>
+      <w:r>
+        <w:rPr>
+          <w:rFonts w:ascii="Times" w:eastAsia="Times New Roman" w:hAnsi="Times" w:cs="Times New Roman"/>
+          <w:sz w:val="20"/>
+          <w:szCs w:val="20"/>
+        </w:rPr>
+        <w:t>SALSARITA'S FRESH CANTINA</w:t>
+      </w:r>
+    </w:p>
+    <w:p>
+      <w:pPr>
+        <w:pStyle w:val="ListParagraph"/>
+        <w:numPr>
+          <w:ilvl w:val="0"/>
+          <w:numId w:val="10"/>
+        </w:numPr>
+        <w:rPr>
+          <w:rFonts w:ascii="Times" w:eastAsia="Times New Roman" w:hAnsi="Times" w:cs="Times New Roman"/>
+          <w:sz w:val="20"/>
+          <w:szCs w:val="20"/>
+        </w:rPr>
+      </w:pPr>
+      <w:r>
+        <w:rPr>
+          <w:rFonts w:ascii="Times" w:eastAsia="Times New Roman" w:hAnsi="Times" w:cs="Times New Roman"/>
+          <w:sz w:val="20"/>
+          <w:szCs w:val="20"/>
+        </w:rPr>
+        <w:t>SALSARITAS BUFFALO</w:t>
+      </w:r>
+    </w:p>
+    <w:p>
+      <w:pPr>
+        <w:pStyle w:val="ListParagraph"/>
+        <w:numPr>
+          <w:ilvl w:val="0"/>
+          <w:numId w:val="10"/>
+        </w:numPr>
+        <w:rPr>
+          <w:rFonts w:ascii="Times" w:eastAsia="Times New Roman" w:hAnsi="Times" w:cs="Times New Roman"/>
+          <w:sz w:val="20"/>
+          <w:szCs w:val="20"/>
+        </w:rPr>
+      </w:pPr>
+      <w:r>
+        <w:rPr>
+          <w:rFonts w:ascii="Times" w:eastAsia="Times New Roman" w:hAnsi="Times" w:cs="Times New Roman"/>
+          <w:sz w:val="20"/>
+          <w:szCs w:val="20"/>
+        </w:rPr>
+        <w:t>BURRITO BAY GETZVILLE</w:t>
+      </w:r>
+    </w:p>
+    <w:p>
+      <w:pPr>
+        <w:pStyle w:val="ListParagraph"/>
+        <w:numPr>
+          <w:ilvl w:val="0"/>
+          <w:numId w:val="10"/>
+        </w:numPr>
+        <w:rPr>
+          <w:rFonts w:ascii="Times" w:eastAsia="Times New Roman" w:hAnsi="Times" w:cs="Times New Roman"/>
+          <w:sz w:val="20"/>
+          <w:szCs w:val="20"/>
+        </w:rPr>
+      </w:pPr>
+      <w:r>
+        <w:rPr>
+          <w:rFonts w:ascii="Times" w:eastAsia="Times New Roman" w:hAnsi="Times" w:cs="Times New Roman"/>
+          <w:sz w:val="20"/>
+          <w:szCs w:val="20"/>
+        </w:rPr>
+        <w:t>AGAVE BUFFALO</w:t>
+      </w:r>
+    </w:p>
+    <w:p>
+      <w:pPr>
+        <w:pStyle w:val="ListParagraph"/>
+        <w:numPr>
+          <w:ilvl w:val="0"/>
+          <w:numId w:val="10"/>
+        </w:numPr>
+        <w:rPr>
+          <w:rFonts w:ascii="Times" w:eastAsia="Times New Roman" w:hAnsi="Times" w:cs="Times New Roman"/>
+          <w:sz w:val="20"/>
+          <w:szCs w:val="20"/>
+        </w:rPr>
+      </w:pPr>
+      <w:r>
+        <w:rPr>
+          <w:rFonts w:ascii="Times" w:eastAsia="Times New Roman" w:hAnsi="Times" w:cs="Times New Roman"/>
+          <w:sz w:val="20"/>
+          <w:szCs w:val="20"/>
+        </w:rPr>
+        <w:t>EL PALENQUE MEXICAN GRILL</w:t>
+      </w:r>
+    </w:p>
+    <w:p>
+      <w:pPr>
+        <w:pStyle w:val="ListParagraph"/>
+        <w:numPr>
+          <w:ilvl w:val="0"/>
+          <w:numId w:val="10"/>
+        </w:numPr>
+        <w:rPr>
+          <w:rFonts w:ascii="Times" w:eastAsia="Times New Roman" w:hAnsi="Times" w:cs="Times New Roman"/>
+          <w:sz w:val="20"/>
+          <w:szCs w:val="20"/>
+        </w:rPr>
+      </w:pPr>
+      <w:r>
+        <w:rPr>
+          <w:rFonts w:ascii="Times" w:eastAsia="Times New Roman" w:hAnsi="Times" w:cs="Times New Roman"/>
+          <w:sz w:val="20"/>
+          <w:szCs w:val="20"/>
+        </w:rPr>
+        <w:t>ELMWOOD TACO &amp; SUBS</w:t>
+      </w:r>
+    </w:p>
+    <w:p>
+      <w:pPr>
+        <w:pStyle w:val="ListParagraph"/>
+        <w:numPr>
+          <w:ilvl w:val="0"/>
+          <w:numId w:val="10"/>
+        </w:numPr>
+        <w:rPr>
+          <w:rFonts w:ascii="Times" w:eastAsia="Times New Roman" w:hAnsi="Times" w:cs="Times New Roman"/>
+          <w:sz w:val="20"/>
+          <w:szCs w:val="20"/>
+        </w:rPr>
+      </w:pPr>
+      <w:r>
+        <w:rPr>
+          <w:rFonts w:ascii="Times" w:eastAsia="Times New Roman" w:hAnsi="Times" w:cs="Times New Roman"/>
+          <w:sz w:val="20"/>
+          <w:szCs w:val="20"/>
+        </w:rPr>
+        <w:t>TACO BELL</w:t>
+      </w:r>
+    </w:p>
+    <w:p>
+      <w:pPr>
+        <w:pStyle w:val="ListParagraph"/>
+        <w:numPr>
+          <w:ilvl w:val="0"/>
+          <w:numId w:val="10"/>
+        </w:numPr>
+        <w:rPr>
+          <w:rFonts w:ascii="Times" w:eastAsia="Times New Roman" w:hAnsi="Times" w:cs="Times New Roman"/>
+          <w:sz w:val="20"/>
+          <w:szCs w:val="20"/>
+        </w:rPr>
+      </w:pPr>
+      <w:r>
+        <w:rPr>
+          <w:rFonts w:ascii="Times" w:eastAsia="Times New Roman" w:hAnsi="Times" w:cs="Times New Roman"/>
+          <w:sz w:val="20"/>
+          <w:szCs w:val="20"/>
+        </w:rPr>
+        <w:t>COYOTE CAFE HAMBURG</w:t>
+      </w:r>
+    </w:p>
+    <w:p>
+      <w:pPr>
+        <w:pStyle w:val="ListParagraph"/>
+        <w:numPr>
+          <w:ilvl w:val="0"/>
+          <w:numId w:val="10"/>
+        </w:numPr>
+        <w:rPr>
+          <w:rFonts w:ascii="Times" w:eastAsia="Times New Roman" w:hAnsi="Times" w:cs="Times New Roman"/>
+          <w:sz w:val="20"/>
+          <w:szCs w:val="20"/>
+        </w:rPr>
+      </w:pPr>
+      <w:r>
+        <w:rPr>
+          <w:rFonts w:ascii="Times" w:eastAsia="Times New Roman" w:hAnsi="Times" w:cs="Times New Roman"/>
+          <w:sz w:val="20"/>
+          <w:szCs w:val="20"/>
+        </w:rPr>
+        <w:t>ROCKO'S TACOS</w:t>
+      </w:r>
+    </w:p>
+    <w:p>
+      <w:pPr>
+        <w:pStyle w:val="ListParagraph"/>
+        <w:numPr>
+          <w:ilvl w:val="0"/>
+          <w:numId w:val="10"/>
+        </w:numPr>
+        <w:rPr>
+          <w:rFonts w:ascii="Times" w:eastAsia="Times New Roman" w:hAnsi="Times" w:cs="Times New Roman"/>
+          <w:sz w:val="20"/>
+          <w:szCs w:val="20"/>
+        </w:rPr>
+      </w:pPr>
+      <w:r>
+        <w:rPr>
+          <w:rFonts w:ascii="Times" w:eastAsia="Times New Roman" w:hAnsi="Times" w:cs="Times New Roman"/>
+          <w:sz w:val="20"/>
+          <w:szCs w:val="20"/>
+        </w:rPr>
+        <w:t>GRAMMA MORA'S MEXICAN RESTAURANT</w:t>
+      </w:r>
+    </w:p>
+    <w:p>
+      <w:pPr>
+        <w:pStyle w:val="ListParagraph"/>
+        <w:numPr>
+          <w:ilvl w:val="0"/>
+          <w:numId w:val="10"/>
+        </w:numPr>
+        <w:rPr>
+          <w:rFonts w:ascii="Times" w:eastAsia="Times New Roman" w:hAnsi="Times" w:cs="Times New Roman"/>
+          <w:sz w:val="20"/>
+          <w:szCs w:val="20"/>
+        </w:rPr>
+      </w:pPr>
+      <w:r>
+        <w:rPr>
+          <w:rFonts w:ascii="Times" w:eastAsia="Times New Roman" w:hAnsi="Times" w:cs="Times New Roman"/>
+          <w:sz w:val="20"/>
+          <w:szCs w:val="20"/>
+        </w:rPr>
+        <w:t>ULTIMA TACO</w:t>
+      </w:r>
+    </w:p>
+    <w:p>
+      <w:pPr>
+        <w:pStyle w:val="ListParagraph"/>
+        <w:numPr>
+          <w:ilvl w:val="0"/>
+          <w:numId w:val="10"/>
+        </w:numPr>
+        <w:rPr>
+          <w:rFonts w:ascii="Times" w:eastAsia="Times New Roman" w:hAnsi="Times" w:cs="Times New Roman"/>
+          <w:sz w:val="20"/>
+          <w:szCs w:val="20"/>
+        </w:rPr>
+      </w:pPr>
+      <w:r>
+        <w:rPr>
+          <w:rFonts w:ascii="Times" w:eastAsia="Times New Roman" w:hAnsi="Times" w:cs="Times New Roman"/>
+          <w:sz w:val="20"/>
+          <w:szCs w:val="20"/>
+        </w:rPr>
+        <w:t>TIJUANA TACO INC</w:t>
+      </w:r>
+    </w:p>
+    <w:p>
+      <w:pPr>
+        <w:pStyle w:val="ListParagraph"/>
+        <w:numPr>
+          <w:ilvl w:val="0"/>
+          <w:numId w:val="10"/>
+        </w:numPr>
+        <w:rPr>
+          <w:rFonts w:ascii="Times" w:eastAsia="Times New Roman" w:hAnsi="Times" w:cs="Times New Roman"/>
+          <w:sz w:val="20"/>
+          <w:szCs w:val="20"/>
+        </w:rPr>
+      </w:pPr>
+      <w:r>
+        <w:rPr>
+          <w:rFonts w:ascii="Times" w:eastAsia="Times New Roman" w:hAnsi="Times" w:cs="Times New Roman"/>
+          <w:sz w:val="20"/>
+          <w:szCs w:val="20"/>
+        </w:rPr>
+        <w:t>AMIGOS RESTAURANT</w:t>
+      </w:r>
+    </w:p>
+    <w:p>
+      <w:pPr>
+        <w:pStyle w:val="ListParagraph"/>
+        <w:ind w:left="1800"/>
+        <w:rPr>
+          <w:rFonts w:ascii="Times" w:eastAsia="Times New Roman" w:hAnsi="Times" w:cs="Times New Roman"/>
+          <w:sz w:val="20"/>
+          <w:szCs w:val="20"/>
+        </w:rPr>
+      </w:pPr>
     </w:p>
     <w:p>
       <w:pPr>
@@ -5660,6 +6303,329 @@
         <w:jc w:val="both"/>
         <w:rPr>
           <w:rFonts w:ascii="Times New Roman" w:eastAsia="Times New Roman" w:hAnsi="Times New Roman" w:cs="Times New Roman"/>
+          <w:sz w:val="24"/>
+          <w:szCs w:val="24"/>
+        </w:rPr>
+      </w:pPr>
+      <w:r>
+        <w:rPr>
+          <w:rFonts w:ascii="Times New Roman" w:eastAsia="Times New Roman" w:hAnsi="Times New Roman" w:cs="Times New Roman"/>
+          <w:sz w:val="24"/>
+          <w:szCs w:val="24"/>
+        </w:rPr>
+        <w:t>The</w:t>
+      </w:r>
+      <w:r>
+        <w:rPr>
+          <w:rFonts w:ascii="Times New Roman" w:eastAsia="Times New Roman" w:hAnsi="Times New Roman" w:cs="Times New Roman"/>
+          <w:sz w:val="24"/>
+          <w:szCs w:val="24"/>
+        </w:rPr>
+        <w:t xml:space="preserve"> application returns </w:t>
+      </w:r>
+      <w:r>
+        <w:rPr>
+          <w:rFonts w:ascii="Times New Roman" w:eastAsia="Times New Roman" w:hAnsi="Times New Roman" w:cs="Times New Roman"/>
+          <w:sz w:val="24"/>
+          <w:szCs w:val="24"/>
+        </w:rPr>
+        <w:t>custom ranked</w:t>
+      </w:r>
+      <w:r>
+        <w:rPr>
+          <w:rFonts w:ascii="Times New Roman" w:eastAsia="Times New Roman" w:hAnsi="Times New Roman" w:cs="Times New Roman"/>
+          <w:sz w:val="24"/>
+          <w:szCs w:val="24"/>
+        </w:rPr>
+        <w:t xml:space="preserve"> list of restaurant along with a visual representation of location on a Map for the user-entered query. </w:t>
+      </w:r>
+    </w:p>
+    <w:p>
+      <w:pPr>
+        <w:pStyle w:val="ListParagraph"/>
+        <w:spacing w:after="0" w:line="240" w:lineRule="auto"/>
+        <w:ind w:left="792"/>
+        <w:jc w:val="both"/>
+        <w:rPr>
+          <w:rFonts w:ascii="Times New Roman" w:eastAsia="Times New Roman" w:hAnsi="Times New Roman" w:cs="Times New Roman"/>
+          <w:sz w:val="24"/>
+          <w:szCs w:val="24"/>
+        </w:rPr>
+      </w:pPr>
+      <w:r>
+        <w:rPr>
+          <w:rFonts w:ascii="Times New Roman" w:eastAsia="Times New Roman" w:hAnsi="Times New Roman" w:cs="Times New Roman"/>
+          <w:sz w:val="24"/>
+          <w:szCs w:val="24"/>
+        </w:rPr>
+        <w:t>When a user selects a particular re</w:t>
+      </w:r>
+      <w:r>
+        <w:rPr>
+          <w:rFonts w:ascii="Times New Roman" w:eastAsia="Times New Roman" w:hAnsi="Times New Roman" w:cs="Times New Roman"/>
+          <w:sz w:val="24"/>
+          <w:szCs w:val="24"/>
+        </w:rPr>
+        <w:t>sult, the application populates,</w:t>
+      </w:r>
+    </w:p>
+    <w:p>
+      <w:pPr>
+        <w:pStyle w:val="ListParagraph"/>
+        <w:numPr>
+          <w:ilvl w:val="0"/>
+          <w:numId w:val="11"/>
+        </w:numPr>
+        <w:spacing w:after="0" w:line="240" w:lineRule="auto"/>
+        <w:jc w:val="both"/>
+        <w:rPr>
+          <w:rFonts w:ascii="Times New Roman" w:eastAsia="Times New Roman" w:hAnsi="Times New Roman" w:cs="Times New Roman"/>
+          <w:sz w:val="24"/>
+          <w:szCs w:val="24"/>
+        </w:rPr>
+      </w:pPr>
+      <w:r>
+        <w:rPr>
+          <w:rFonts w:ascii="Times New Roman" w:eastAsia="Times New Roman" w:hAnsi="Times New Roman" w:cs="Times New Roman"/>
+          <w:sz w:val="24"/>
+          <w:szCs w:val="24"/>
+        </w:rPr>
+        <w:t xml:space="preserve">About: </w:t>
+      </w:r>
+      <w:r>
+        <w:rPr>
+          <w:rFonts w:ascii="Times New Roman" w:eastAsia="Times New Roman" w:hAnsi="Times New Roman" w:cs="Times New Roman"/>
+          <w:sz w:val="24"/>
+          <w:szCs w:val="24"/>
+        </w:rPr>
+        <w:t>Details about the restaurant such as address, rating</w:t>
+      </w:r>
+    </w:p>
+    <w:p>
+      <w:pPr>
+        <w:pStyle w:val="ListParagraph"/>
+        <w:numPr>
+          <w:ilvl w:val="0"/>
+          <w:numId w:val="11"/>
+        </w:numPr>
+        <w:spacing w:after="0" w:line="240" w:lineRule="auto"/>
+        <w:jc w:val="both"/>
+        <w:rPr>
+          <w:rFonts w:ascii="Times New Roman" w:eastAsia="Times New Roman" w:hAnsi="Times New Roman" w:cs="Times New Roman"/>
+          <w:sz w:val="24"/>
+          <w:szCs w:val="24"/>
+        </w:rPr>
+      </w:pPr>
+      <w:r>
+        <w:rPr>
+          <w:rFonts w:ascii="Times New Roman" w:eastAsia="Times New Roman" w:hAnsi="Times New Roman" w:cs="Times New Roman"/>
+          <w:sz w:val="24"/>
+          <w:szCs w:val="24"/>
+        </w:rPr>
+        <w:t>Route</w:t>
+      </w:r>
+      <w:r>
+        <w:rPr>
+          <w:rFonts w:ascii="Times New Roman" w:eastAsia="Times New Roman" w:hAnsi="Times New Roman" w:cs="Times New Roman"/>
+          <w:sz w:val="24"/>
+          <w:szCs w:val="24"/>
+        </w:rPr>
+        <w:t xml:space="preserve">: </w:t>
+      </w:r>
+      <w:r>
+        <w:rPr>
+          <w:rFonts w:ascii="Times New Roman" w:eastAsia="Times New Roman" w:hAnsi="Times New Roman" w:cs="Times New Roman"/>
+          <w:sz w:val="24"/>
+          <w:szCs w:val="24"/>
+        </w:rPr>
+        <w:t>Transit</w:t>
+      </w:r>
+      <w:r>
+        <w:rPr>
+          <w:rFonts w:ascii="Times New Roman" w:eastAsia="Times New Roman" w:hAnsi="Times New Roman" w:cs="Times New Roman"/>
+          <w:sz w:val="24"/>
+          <w:szCs w:val="24"/>
+        </w:rPr>
+        <w:t xml:space="preserve"> (Public transit), </w:t>
+      </w:r>
+      <w:r>
+        <w:rPr>
+          <w:rFonts w:ascii="Times New Roman" w:eastAsia="Times New Roman" w:hAnsi="Times New Roman" w:cs="Times New Roman"/>
+          <w:sz w:val="24"/>
+          <w:szCs w:val="24"/>
+        </w:rPr>
+        <w:t>Driving</w:t>
+      </w:r>
+      <w:r>
+        <w:rPr>
+          <w:rFonts w:ascii="Times New Roman" w:eastAsia="Times New Roman" w:hAnsi="Times New Roman" w:cs="Times New Roman"/>
+          <w:sz w:val="24"/>
+          <w:szCs w:val="24"/>
+        </w:rPr>
+        <w:t xml:space="preserve">, </w:t>
+      </w:r>
+      <w:r>
+        <w:rPr>
+          <w:rFonts w:ascii="Times New Roman" w:eastAsia="Times New Roman" w:hAnsi="Times New Roman" w:cs="Times New Roman"/>
+          <w:sz w:val="24"/>
+          <w:szCs w:val="24"/>
+        </w:rPr>
+        <w:t>Walking</w:t>
+      </w:r>
+      <w:r>
+        <w:rPr>
+          <w:rFonts w:ascii="Times New Roman" w:eastAsia="Times New Roman" w:hAnsi="Times New Roman" w:cs="Times New Roman"/>
+          <w:sz w:val="24"/>
+          <w:szCs w:val="24"/>
+        </w:rPr>
+        <w:t xml:space="preserve">, </w:t>
+      </w:r>
+      <w:r>
+        <w:rPr>
+          <w:rFonts w:ascii="Times New Roman" w:eastAsia="Times New Roman" w:hAnsi="Times New Roman" w:cs="Times New Roman"/>
+          <w:sz w:val="24"/>
+          <w:szCs w:val="24"/>
+        </w:rPr>
+        <w:t>Bicycling</w:t>
+      </w:r>
+      <w:r>
+        <w:rPr>
+          <w:rFonts w:ascii="Times New Roman" w:eastAsia="Times New Roman" w:hAnsi="Times New Roman" w:cs="Times New Roman"/>
+          <w:sz w:val="24"/>
+          <w:szCs w:val="24"/>
+        </w:rPr>
+        <w:t xml:space="preserve"> directions </w:t>
+      </w:r>
+      <w:r>
+        <w:rPr>
+          <w:rFonts w:ascii="Times New Roman" w:eastAsia="Times New Roman" w:hAnsi="Times New Roman" w:cs="Times New Roman"/>
+          <w:sz w:val="24"/>
+          <w:szCs w:val="24"/>
+        </w:rPr>
+        <w:t>between the user’s locat</w:t>
+      </w:r>
+      <w:r>
+        <w:rPr>
+          <w:rFonts w:ascii="Times New Roman" w:eastAsia="Times New Roman" w:hAnsi="Times New Roman" w:cs="Times New Roman"/>
+          <w:sz w:val="24"/>
+          <w:szCs w:val="24"/>
+        </w:rPr>
+        <w:t>ion and the selected restaurant</w:t>
+      </w:r>
+    </w:p>
+    <w:p>
+      <w:pPr>
+        <w:pStyle w:val="ListParagraph"/>
+        <w:numPr>
+          <w:ilvl w:val="0"/>
+          <w:numId w:val="11"/>
+        </w:numPr>
+        <w:spacing w:after="0" w:line="240" w:lineRule="auto"/>
+        <w:jc w:val="both"/>
+        <w:rPr>
+          <w:rFonts w:ascii="Times New Roman" w:eastAsia="Times New Roman" w:hAnsi="Times New Roman" w:cs="Times New Roman"/>
+          <w:sz w:val="24"/>
+          <w:szCs w:val="24"/>
+        </w:rPr>
+      </w:pPr>
+      <w:r>
+        <w:rPr>
+          <w:rFonts w:ascii="Times New Roman" w:eastAsia="Times New Roman" w:hAnsi="Times New Roman" w:cs="Times New Roman"/>
+          <w:sz w:val="24"/>
+          <w:szCs w:val="24"/>
+        </w:rPr>
+        <w:t xml:space="preserve">Uber Service: </w:t>
+      </w:r>
+      <w:r>
+        <w:rPr>
+          <w:rFonts w:ascii="Times New Roman" w:eastAsia="Times New Roman" w:hAnsi="Times New Roman" w:cs="Times New Roman"/>
+          <w:sz w:val="24"/>
+          <w:szCs w:val="24"/>
+        </w:rPr>
+        <w:t>Uber taxi along with seating capacity, time and price estimates</w:t>
+      </w:r>
+    </w:p>
+    <w:p>
+      <w:pPr>
+        <w:pStyle w:val="ListParagraph"/>
+        <w:numPr>
+          <w:ilvl w:val="0"/>
+          <w:numId w:val="11"/>
+        </w:numPr>
+        <w:spacing w:after="0" w:line="240" w:lineRule="auto"/>
+        <w:jc w:val="both"/>
+        <w:rPr>
+          <w:rFonts w:ascii="Times New Roman" w:eastAsia="Times New Roman" w:hAnsi="Times New Roman" w:cs="Times New Roman"/>
+          <w:sz w:val="24"/>
+          <w:szCs w:val="24"/>
+        </w:rPr>
+      </w:pPr>
+      <w:r>
+        <w:rPr>
+          <w:rFonts w:ascii="Times New Roman" w:eastAsia="Times New Roman" w:hAnsi="Times New Roman" w:cs="Times New Roman"/>
+          <w:sz w:val="24"/>
+          <w:szCs w:val="24"/>
+        </w:rPr>
+        <w:t>Uber Promotions:</w:t>
+      </w:r>
+      <w:r>
+        <w:rPr>
+          <w:rFonts w:ascii="Times New Roman" w:eastAsia="Times New Roman" w:hAnsi="Times New Roman" w:cs="Times New Roman"/>
+          <w:sz w:val="24"/>
+          <w:szCs w:val="24"/>
+        </w:rPr>
+        <w:t xml:space="preserve"> Uber promotions available at the User’s location (New Uber User)</w:t>
+      </w:r>
+    </w:p>
+    <w:p>
+      <w:pPr>
+        <w:pStyle w:val="ListParagraph"/>
+        <w:numPr>
+          <w:ilvl w:val="0"/>
+          <w:numId w:val="11"/>
+        </w:numPr>
+        <w:spacing w:after="0" w:line="240" w:lineRule="auto"/>
+        <w:jc w:val="both"/>
+        <w:rPr>
+          <w:rFonts w:ascii="Times New Roman" w:eastAsia="Times New Roman" w:hAnsi="Times New Roman" w:cs="Times New Roman"/>
+          <w:sz w:val="24"/>
+          <w:szCs w:val="24"/>
+        </w:rPr>
+      </w:pPr>
+      <w:r>
+        <w:rPr>
+          <w:rFonts w:ascii="Times New Roman" w:eastAsia="Times New Roman" w:hAnsi="Times New Roman" w:cs="Times New Roman"/>
+          <w:sz w:val="24"/>
+          <w:szCs w:val="24"/>
+        </w:rPr>
+        <w:lastRenderedPageBreak/>
+        <w:t>Near by Places</w:t>
+      </w:r>
+      <w:r>
+        <w:rPr>
+          <w:rFonts w:ascii="Times New Roman" w:eastAsia="Times New Roman" w:hAnsi="Times New Roman" w:cs="Times New Roman"/>
+          <w:sz w:val="24"/>
+          <w:szCs w:val="24"/>
+        </w:rPr>
+        <w:t xml:space="preserve">: </w:t>
+      </w:r>
+      <w:r>
+        <w:rPr>
+          <w:rFonts w:ascii="Times New Roman" w:eastAsia="Times New Roman" w:hAnsi="Times New Roman" w:cs="Times New Roman"/>
+          <w:sz w:val="24"/>
+          <w:szCs w:val="24"/>
+        </w:rPr>
+        <w:t>Near by attractions available near the selected restaurant</w:t>
+      </w:r>
+    </w:p>
+    <w:p>
+      <w:pPr>
+        <w:pStyle w:val="ListParagraph"/>
+        <w:spacing w:after="0" w:line="240" w:lineRule="auto"/>
+        <w:ind w:left="792"/>
+        <w:jc w:val="both"/>
+        <w:rPr>
+          <w:rFonts w:ascii="Times New Roman" w:eastAsia="Times New Roman" w:hAnsi="Times New Roman" w:cs="Times New Roman"/>
           <w:b/>
           <w:sz w:val="24"/>
           <w:szCs w:val="24"/>
@@ -5751,7 +6717,170 @@
         <w:jc w:val="both"/>
         <w:rPr>
           <w:rFonts w:ascii="Times New Roman" w:eastAsia="Times New Roman" w:hAnsi="Times New Roman" w:cs="Times New Roman"/>
-          <w:b/>
+          <w:sz w:val="28"/>
+          <w:szCs w:val="28"/>
+        </w:rPr>
+      </w:pPr>
+      <w:r>
+        <w:rPr>
+          <w:rFonts w:ascii="Times New Roman" w:eastAsia="Times New Roman" w:hAnsi="Times New Roman" w:cs="Times New Roman"/>
+          <w:sz w:val="28"/>
+          <w:szCs w:val="28"/>
+        </w:rPr>
+        <w:t>We have created a n</w:t>
+      </w:r>
+      <w:r>
+        <w:rPr>
+          <w:rFonts w:ascii="Times New Roman" w:eastAsia="Times New Roman" w:hAnsi="Times New Roman" w:cs="Times New Roman"/>
+          <w:sz w:val="28"/>
+          <w:szCs w:val="28"/>
+        </w:rPr>
+        <w:t xml:space="preserve">ovel </w:t>
+      </w:r>
+      <w:r>
+        <w:rPr>
+          <w:rFonts w:ascii="Times New Roman" w:eastAsia="Times New Roman" w:hAnsi="Times New Roman" w:cs="Times New Roman"/>
+          <w:sz w:val="28"/>
+          <w:szCs w:val="28"/>
+        </w:rPr>
+        <w:t xml:space="preserve">web service </w:t>
+      </w:r>
+      <w:r>
+        <w:rPr>
+          <w:rFonts w:ascii="Times New Roman" w:eastAsia="Times New Roman" w:hAnsi="Times New Roman" w:cs="Times New Roman"/>
+          <w:sz w:val="28"/>
+          <w:szCs w:val="28"/>
+        </w:rPr>
+        <w:t xml:space="preserve">for providing a comprehensive dinning service </w:t>
+      </w:r>
+      <w:r>
+        <w:rPr>
+          <w:rFonts w:ascii="Times New Roman" w:eastAsia="Times New Roman" w:hAnsi="Times New Roman" w:cs="Times New Roman"/>
+          <w:sz w:val="28"/>
+          <w:szCs w:val="28"/>
+        </w:rPr>
+        <w:t xml:space="preserve">for the user. The system </w:t>
+      </w:r>
+      <w:r>
+        <w:rPr>
+          <w:rFonts w:ascii="Times New Roman" w:eastAsia="Times New Roman" w:hAnsi="Times New Roman" w:cs="Times New Roman"/>
+          <w:sz w:val="28"/>
+          <w:szCs w:val="28"/>
+        </w:rPr>
+        <w:t xml:space="preserve">integrates data from </w:t>
+      </w:r>
+      <w:r>
+        <w:rPr>
+          <w:rFonts w:ascii="Times New Roman" w:eastAsia="Times New Roman" w:hAnsi="Times New Roman" w:cs="Times New Roman"/>
+          <w:sz w:val="28"/>
+          <w:szCs w:val="28"/>
+        </w:rPr>
+        <w:t>multiple sources such as Google &amp;</w:t>
+      </w:r>
+      <w:r>
+        <w:rPr>
+          <w:rFonts w:ascii="Times New Roman" w:eastAsia="Times New Roman" w:hAnsi="Times New Roman" w:cs="Times New Roman"/>
+          <w:sz w:val="28"/>
+          <w:szCs w:val="28"/>
+        </w:rPr>
+        <w:t xml:space="preserve"> Yelp </w:t>
+      </w:r>
+      <w:r>
+        <w:rPr>
+          <w:rFonts w:ascii="Times New Roman" w:eastAsia="Times New Roman" w:hAnsi="Times New Roman" w:cs="Times New Roman"/>
+          <w:sz w:val="28"/>
+          <w:szCs w:val="28"/>
+        </w:rPr>
+        <w:t xml:space="preserve">to provide </w:t>
+      </w:r>
+      <w:r>
+        <w:rPr>
+          <w:rFonts w:ascii="Times New Roman" w:eastAsia="Times New Roman" w:hAnsi="Times New Roman" w:cs="Times New Roman"/>
+          <w:sz w:val="28"/>
+          <w:szCs w:val="28"/>
+        </w:rPr>
+        <w:t>custom ranked list of restaurants matching the user query.</w:t>
+      </w:r>
+      <w:r>
+        <w:rPr>
+          <w:rFonts w:ascii="Times New Roman" w:eastAsia="Times New Roman" w:hAnsi="Times New Roman" w:cs="Times New Roman"/>
+          <w:sz w:val="28"/>
+          <w:szCs w:val="28"/>
+        </w:rPr>
+        <w:t xml:space="preserve"> </w:t>
+      </w:r>
+      <w:r>
+        <w:rPr>
+          <w:rFonts w:ascii="Times New Roman" w:eastAsia="Times New Roman" w:hAnsi="Times New Roman" w:cs="Times New Roman"/>
+          <w:sz w:val="28"/>
+          <w:szCs w:val="28"/>
+        </w:rPr>
+        <w:t xml:space="preserve">Each selected restaurant is integrated with Uber &amp; Google to display </w:t>
+      </w:r>
+      <w:r>
+        <w:rPr>
+          <w:rFonts w:ascii="Times New Roman" w:eastAsia="Times New Roman" w:hAnsi="Times New Roman" w:cs="Times New Roman"/>
+          <w:sz w:val="28"/>
+          <w:szCs w:val="28"/>
+        </w:rPr>
+        <w:t>U</w:t>
+      </w:r>
+      <w:r>
+        <w:rPr>
+          <w:rFonts w:ascii="Times New Roman" w:eastAsia="Times New Roman" w:hAnsi="Times New Roman" w:cs="Times New Roman"/>
+          <w:sz w:val="28"/>
+          <w:szCs w:val="28"/>
+        </w:rPr>
+        <w:t>ber taxi details</w:t>
+      </w:r>
+      <w:r>
+        <w:rPr>
+          <w:rFonts w:ascii="Times New Roman" w:eastAsia="Times New Roman" w:hAnsi="Times New Roman" w:cs="Times New Roman"/>
+          <w:sz w:val="28"/>
+          <w:szCs w:val="28"/>
+        </w:rPr>
+        <w:t xml:space="preserve"> and </w:t>
+      </w:r>
+      <w:r>
+        <w:rPr>
+          <w:rFonts w:ascii="Times New Roman" w:eastAsia="Times New Roman" w:hAnsi="Times New Roman" w:cs="Times New Roman"/>
+          <w:sz w:val="28"/>
+          <w:szCs w:val="28"/>
+        </w:rPr>
+        <w:t xml:space="preserve">directions including public transit, walking, driving </w:t>
+      </w:r>
+      <w:r>
+        <w:rPr>
+          <w:rFonts w:ascii="Times New Roman" w:eastAsia="Times New Roman" w:hAnsi="Times New Roman" w:cs="Times New Roman"/>
+          <w:sz w:val="28"/>
+          <w:szCs w:val="28"/>
+        </w:rPr>
+        <w:t>on Map.</w:t>
+      </w:r>
+    </w:p>
+    <w:p>
+      <w:pPr>
+        <w:pStyle w:val="ListParagraph"/>
+        <w:spacing w:after="0" w:line="240" w:lineRule="auto"/>
+        <w:ind w:left="792"/>
+        <w:jc w:val="both"/>
+        <w:rPr>
+          <w:rFonts w:ascii="Times New Roman" w:eastAsia="Times New Roman" w:hAnsi="Times New Roman" w:cs="Times New Roman"/>
+          <w:sz w:val="28"/>
+          <w:szCs w:val="28"/>
+        </w:rPr>
+      </w:pPr>
+      <w:bookmarkStart w:id="0" w:name="_GoBack"/>
+      <w:bookmarkEnd w:id="0"/>
+    </w:p>
+    <w:p>
+      <w:pPr>
+        <w:pStyle w:val="ListParagraph"/>
+        <w:spacing w:after="0" w:line="240" w:lineRule="auto"/>
+        <w:ind w:left="792"/>
+        <w:jc w:val="both"/>
+        <w:rPr>
+          <w:rFonts w:ascii="Times New Roman" w:eastAsia="Times New Roman" w:hAnsi="Times New Roman" w:cs="Times New Roman"/>
           <w:sz w:val="28"/>
           <w:szCs w:val="28"/>
         </w:rPr>
@@ -5880,18 +7009,35 @@
         </w:rPr>
         <w:t xml:space="preserve">elp - </w:t>
       </w:r>
-      <w:hyperlink r:id="rId12" w:tgtFrame="_blank" w:history="1">
-        <w:r>
-          <w:rPr>
-            <w:rFonts w:ascii="Times New Roman" w:eastAsia="Times New Roman" w:hAnsi="Times New Roman" w:cs="Times New Roman"/>
-            <w:color w:val="0000FF"/>
-            <w:sz w:val="24"/>
-            <w:szCs w:val="24"/>
-            <w:u w:val="single"/>
-          </w:rPr>
-          <w:t>http://www.yelp.com/developers/documentation</w:t>
-        </w:r>
-      </w:hyperlink>
+      <w:r>
+        <w:fldChar w:fldCharType="begin"/>
+      </w:r>
+      <w:r>
+        <w:instrText xml:space="preserve"> HYPERLINK "http://www.yelp.com/developers/documentation" \t "_blank" </w:instrText>
+      </w:r>
+      <w:r>
+        <w:fldChar w:fldCharType="separate"/>
+      </w:r>
+      <w:r>
+        <w:rPr>
+          <w:rFonts w:ascii="Times New Roman" w:eastAsia="Times New Roman" w:hAnsi="Times New Roman" w:cs="Times New Roman"/>
+          <w:color w:val="0000FF"/>
+          <w:sz w:val="24"/>
+          <w:szCs w:val="24"/>
+          <w:u w:val="single"/>
+        </w:rPr>
+        <w:t>http://www.yelp.com/developers/documentation</w:t>
+      </w:r>
+      <w:r>
+        <w:rPr>
+          <w:rFonts w:ascii="Times New Roman" w:eastAsia="Times New Roman" w:hAnsi="Times New Roman" w:cs="Times New Roman"/>
+          <w:color w:val="0000FF"/>
+          <w:sz w:val="24"/>
+          <w:szCs w:val="24"/>
+          <w:u w:val="single"/>
+        </w:rPr>
+        <w:fldChar w:fldCharType="end"/>
+      </w:r>
     </w:p>
     <w:p>
       <w:pPr>
@@ -5924,18 +7070,35 @@
         </w:rPr>
         <w:t>aps - </w:t>
       </w:r>
-      <w:hyperlink r:id="rId13" w:tgtFrame="_blank" w:history="1">
-        <w:r>
-          <w:rPr>
-            <w:rFonts w:ascii="Times New Roman" w:eastAsia="Times New Roman" w:hAnsi="Times New Roman" w:cs="Times New Roman"/>
-            <w:color w:val="0000FF"/>
-            <w:sz w:val="24"/>
-            <w:szCs w:val="24"/>
-            <w:u w:val="single"/>
-          </w:rPr>
-          <w:t>https://developers.google.com/maps/documentation/embed/guide</w:t>
-        </w:r>
-      </w:hyperlink>
+      <w:r>
+        <w:fldChar w:fldCharType="begin"/>
+      </w:r>
+      <w:r>
+        <w:instrText xml:space="preserve"> HYPERLINK "https://developers.google.com/maps/documentation/embed/guide" \t "_blank" </w:instrText>
+      </w:r>
+      <w:r>
+        <w:fldChar w:fldCharType="separate"/>
+      </w:r>
+      <w:r>
+        <w:rPr>
+          <w:rFonts w:ascii="Times New Roman" w:eastAsia="Times New Roman" w:hAnsi="Times New Roman" w:cs="Times New Roman"/>
+          <w:color w:val="0000FF"/>
+          <w:sz w:val="24"/>
+          <w:szCs w:val="24"/>
+          <w:u w:val="single"/>
+        </w:rPr>
+        <w:t>https://developers.google.com/maps/documentation/embed/guide</w:t>
+      </w:r>
+      <w:r>
+        <w:rPr>
+          <w:rFonts w:ascii="Times New Roman" w:eastAsia="Times New Roman" w:hAnsi="Times New Roman" w:cs="Times New Roman"/>
+          <w:color w:val="0000FF"/>
+          <w:sz w:val="24"/>
+          <w:szCs w:val="24"/>
+          <w:u w:val="single"/>
+        </w:rPr>
+        <w:fldChar w:fldCharType="end"/>
+      </w:r>
     </w:p>
     <w:p>
       <w:pPr>
@@ -5952,7 +7115,6 @@
           <w:szCs w:val="24"/>
         </w:rPr>
       </w:pPr>
-      <w:proofErr w:type="spellStart"/>
       <w:r>
         <w:rPr>
           <w:rFonts w:ascii="Times New Roman" w:eastAsia="Times New Roman" w:hAnsi="Times New Roman" w:cs="Times New Roman"/>
@@ -5967,29 +7129,37 @@
           <w:sz w:val="24"/>
           <w:szCs w:val="24"/>
         </w:rPr>
-        <w:t>ber</w:t>
-      </w:r>
-      <w:proofErr w:type="spellEnd"/>
-      <w:r>
-        <w:rPr>
-          <w:rFonts w:ascii="Times New Roman" w:eastAsia="Times New Roman" w:hAnsi="Times New Roman" w:cs="Times New Roman"/>
-          <w:sz w:val="24"/>
-          <w:szCs w:val="24"/>
-        </w:rPr>
-        <w:t xml:space="preserve"> - </w:t>
-      </w:r>
-      <w:hyperlink r:id="rId14" w:tgtFrame="_blank" w:history="1">
-        <w:r>
-          <w:rPr>
-            <w:rFonts w:ascii="Times New Roman" w:eastAsia="Times New Roman" w:hAnsi="Times New Roman" w:cs="Times New Roman"/>
-            <w:color w:val="0000FF"/>
-            <w:sz w:val="24"/>
-            <w:szCs w:val="24"/>
-            <w:u w:val="single"/>
-          </w:rPr>
-          <w:t>https://developer.uber.com/v1/endpoints/</w:t>
-        </w:r>
-      </w:hyperlink>
+        <w:t>ber - </w:t>
+      </w:r>
+      <w:r>
+        <w:fldChar w:fldCharType="begin"/>
+      </w:r>
+      <w:r>
+        <w:instrText xml:space="preserve"> HYPERLINK "https://developer.uber.com/v1/endpoints/" \t "_blank" </w:instrText>
+      </w:r>
+      <w:r>
+        <w:fldChar w:fldCharType="separate"/>
+      </w:r>
+      <w:r>
+        <w:rPr>
+          <w:rFonts w:ascii="Times New Roman" w:eastAsia="Times New Roman" w:hAnsi="Times New Roman" w:cs="Times New Roman"/>
+          <w:color w:val="0000FF"/>
+          <w:sz w:val="24"/>
+          <w:szCs w:val="24"/>
+          <w:u w:val="single"/>
+        </w:rPr>
+        <w:t>https://developer.uber.com/v1/endpoints/</w:t>
+      </w:r>
+      <w:r>
+        <w:rPr>
+          <w:rFonts w:ascii="Times New Roman" w:eastAsia="Times New Roman" w:hAnsi="Times New Roman" w:cs="Times New Roman"/>
+          <w:color w:val="0000FF"/>
+          <w:sz w:val="24"/>
+          <w:szCs w:val="24"/>
+          <w:u w:val="single"/>
+        </w:rPr>
+        <w:fldChar w:fldCharType="end"/>
+      </w:r>
     </w:p>
     <w:p>
       <w:pPr>
@@ -6022,18 +7192,35 @@
         </w:rPr>
         <w:t>oogle places - </w:t>
       </w:r>
-      <w:hyperlink r:id="rId15" w:tgtFrame="_blank" w:history="1">
-        <w:r>
-          <w:rPr>
-            <w:rFonts w:ascii="Times New Roman" w:eastAsia="Times New Roman" w:hAnsi="Times New Roman" w:cs="Times New Roman"/>
-            <w:color w:val="0000FF"/>
-            <w:sz w:val="24"/>
-            <w:szCs w:val="24"/>
-            <w:u w:val="single"/>
-          </w:rPr>
-          <w:t>https://developers.google.com/places/documentation/</w:t>
-        </w:r>
-      </w:hyperlink>
+      <w:r>
+        <w:fldChar w:fldCharType="begin"/>
+      </w:r>
+      <w:r>
+        <w:instrText xml:space="preserve"> HYPERLINK "https://developers.google.com/places/documentation/" \t "_blank" </w:instrText>
+      </w:r>
+      <w:r>
+        <w:fldChar w:fldCharType="separate"/>
+      </w:r>
+      <w:r>
+        <w:rPr>
+          <w:rFonts w:ascii="Times New Roman" w:eastAsia="Times New Roman" w:hAnsi="Times New Roman" w:cs="Times New Roman"/>
+          <w:color w:val="0000FF"/>
+          <w:sz w:val="24"/>
+          <w:szCs w:val="24"/>
+          <w:u w:val="single"/>
+        </w:rPr>
+        <w:t>https://developers.google.com/places/documentation/</w:t>
+      </w:r>
+      <w:r>
+        <w:rPr>
+          <w:rFonts w:ascii="Times New Roman" w:eastAsia="Times New Roman" w:hAnsi="Times New Roman" w:cs="Times New Roman"/>
+          <w:color w:val="0000FF"/>
+          <w:sz w:val="24"/>
+          <w:szCs w:val="24"/>
+          <w:u w:val="single"/>
+        </w:rPr>
+        <w:fldChar w:fldCharType="end"/>
+      </w:r>
     </w:p>
     <w:p>
       <w:pPr>
@@ -6051,7 +7238,7 @@
 </file>
 
 <file path=word/numbering.xml><?xml version="1.0" encoding="utf-8"?>
-<w:numbering xmlns:wpc="http://schemas.microsoft.com/office/word/2010/wordprocessingCanvas" xmlns:mc="http://schemas.openxmlformats.org/markup-compatibility/2006" xmlns:o="urn:schemas-microsoft-com:office:office" xmlns:r="http://schemas.openxmlformats.org/officeDocument/2006/relationships" xmlns:m="http://schemas.openxmlformats.org/officeDocument/2006/math" xmlns:v="urn:schemas-microsoft-com:vml" xmlns:wp14="http://schemas.microsoft.com/office/word/2010/wordprocessingDrawing" xmlns:wp="http://schemas.openxmlformats.org/drawingml/2006/wordprocessingDrawing" xmlns:w10="urn:schemas-microsoft-com:office:word" xmlns:w="http://schemas.openxmlformats.org/wordprocessingml/2006/main" xmlns:w14="http://schemas.microsoft.com/office/word/2010/wordml" xmlns:w15="http://schemas.microsoft.com/office/word/2012/wordml" xmlns:wpg="http://schemas.microsoft.com/office/word/2010/wordprocessingGroup" xmlns:wpi="http://schemas.microsoft.com/office/word/2010/wordprocessingInk" xmlns:wne="http://schemas.microsoft.com/office/word/2006/wordml" xmlns:wps="http://schemas.microsoft.com/office/word/2010/wordprocessingShape" mc:Ignorable="w14 w15 wp14">
+<w:numbering xmlns:wpc="http://schemas.microsoft.com/office/word/2010/wordprocessingCanvas" xmlns:mo="http://schemas.microsoft.com/office/mac/office/2008/main" xmlns:mc="http://schemas.openxmlformats.org/markup-compatibility/2006" xmlns:mv="urn:schemas-microsoft-com:mac:vml" xmlns:o="urn:schemas-microsoft-com:office:office" xmlns:r="http://schemas.openxmlformats.org/officeDocument/2006/relationships" xmlns:m="http://schemas.openxmlformats.org/officeDocument/2006/math" xmlns:v="urn:schemas-microsoft-com:vml" xmlns:wp14="http://schemas.microsoft.com/office/word/2010/wordprocessingDrawing" xmlns:wp="http://schemas.openxmlformats.org/drawingml/2006/wordprocessingDrawing" xmlns:w10="urn:schemas-microsoft-com:office:word" xmlns:w="http://schemas.openxmlformats.org/wordprocessingml/2006/main" xmlns:w14="http://schemas.microsoft.com/office/word/2010/wordml" xmlns:wpg="http://schemas.microsoft.com/office/word/2010/wordprocessingGroup" xmlns:wpi="http://schemas.microsoft.com/office/word/2010/wordprocessingInk" xmlns:wne="http://schemas.microsoft.com/office/word/2006/wordml" xmlns:wps="http://schemas.microsoft.com/office/word/2010/wordprocessingShape" mc:Ignorable="w14 wp14">
   <w:abstractNum w:abstractNumId="0">
     <w:nsid w:val="0FB66DD4"/>
     <w:multiLevelType w:val="hybridMultilevel"/>
@@ -6484,6 +7671,119 @@
     </w:lvl>
   </w:abstractNum>
   <w:abstractNum w:abstractNumId="4">
+    <w:nsid w:val="200A6954"/>
+    <w:multiLevelType w:val="hybridMultilevel"/>
+    <w:tmpl w:val="33047C38"/>
+    <w:lvl w:ilvl="0" w:tplc="04090001">
+      <w:start w:val="1"/>
+      <w:numFmt w:val="bullet"/>
+      <w:lvlText w:val=""/>
+      <w:lvlJc w:val="left"/>
+      <w:pPr>
+        <w:ind w:left="1512" w:hanging="360"/>
+      </w:pPr>
+      <w:rPr>
+        <w:rFonts w:ascii="Symbol" w:hAnsi="Symbol" w:hint="default"/>
+      </w:rPr>
+    </w:lvl>
+    <w:lvl w:ilvl="1" w:tplc="04090003" w:tentative="1">
+      <w:start w:val="1"/>
+      <w:numFmt w:val="bullet"/>
+      <w:lvlText w:val="o"/>
+      <w:lvlJc w:val="left"/>
+      <w:pPr>
+        <w:ind w:left="2232" w:hanging="360"/>
+      </w:pPr>
+      <w:rPr>
+        <w:rFonts w:ascii="Courier New" w:hAnsi="Courier New" w:hint="default"/>
+      </w:rPr>
+    </w:lvl>
+    <w:lvl w:ilvl="2" w:tplc="04090005" w:tentative="1">
+      <w:start w:val="1"/>
+      <w:numFmt w:val="bullet"/>
+      <w:lvlText w:val=""/>
+      <w:lvlJc w:val="left"/>
+      <w:pPr>
+        <w:ind w:left="2952" w:hanging="360"/>
+      </w:pPr>
+      <w:rPr>
+        <w:rFonts w:ascii="Wingdings" w:hAnsi="Wingdings" w:hint="default"/>
+      </w:rPr>
+    </w:lvl>
+    <w:lvl w:ilvl="3" w:tplc="04090001" w:tentative="1">
+      <w:start w:val="1"/>
+      <w:numFmt w:val="bullet"/>
+      <w:lvlText w:val=""/>
+      <w:lvlJc w:val="left"/>
+      <w:pPr>
+        <w:ind w:left="3672" w:hanging="360"/>
+      </w:pPr>
+      <w:rPr>
+        <w:rFonts w:ascii="Symbol" w:hAnsi="Symbol" w:hint="default"/>
+      </w:rPr>
+    </w:lvl>
+    <w:lvl w:ilvl="4" w:tplc="04090003" w:tentative="1">
+      <w:start w:val="1"/>
+      <w:numFmt w:val="bullet"/>
+      <w:lvlText w:val="o"/>
+      <w:lvlJc w:val="left"/>
+      <w:pPr>
+        <w:ind w:left="4392" w:hanging="360"/>
+      </w:pPr>
+      <w:rPr>
+        <w:rFonts w:ascii="Courier New" w:hAnsi="Courier New" w:hint="default"/>
+      </w:rPr>
+    </w:lvl>
+    <w:lvl w:ilvl="5" w:tplc="04090005" w:tentative="1">
+      <w:start w:val="1"/>
+      <w:numFmt w:val="bullet"/>
+      <w:lvlText w:val=""/>
+      <w:lvlJc w:val="left"/>
+      <w:pPr>
+        <w:ind w:left="5112" w:hanging="360"/>
+      </w:pPr>
+      <w:rPr>
+        <w:rFonts w:ascii="Wingdings" w:hAnsi="Wingdings" w:hint="default"/>
+      </w:rPr>
+    </w:lvl>
+    <w:lvl w:ilvl="6" w:tplc="04090001" w:tentative="1">
+      <w:start w:val="1"/>
+      <w:numFmt w:val="bullet"/>
+      <w:lvlText w:val=""/>
+      <w:lvlJc w:val="left"/>
+      <w:pPr>
+        <w:ind w:left="5832" w:hanging="360"/>
+      </w:pPr>
+      <w:rPr>
+        <w:rFonts w:ascii="Symbol" w:hAnsi="Symbol" w:hint="default"/>
+      </w:rPr>
+    </w:lvl>
+    <w:lvl w:ilvl="7" w:tplc="04090003" w:tentative="1">
+      <w:start w:val="1"/>
+      <w:numFmt w:val="bullet"/>
+      <w:lvlText w:val="o"/>
+      <w:lvlJc w:val="left"/>
+      <w:pPr>
+        <w:ind w:left="6552" w:hanging="360"/>
+      </w:pPr>
+      <w:rPr>
+        <w:rFonts w:ascii="Courier New" w:hAnsi="Courier New" w:hint="default"/>
+      </w:rPr>
+    </w:lvl>
+    <w:lvl w:ilvl="8" w:tplc="04090005" w:tentative="1">
+      <w:start w:val="1"/>
+      <w:numFmt w:val="bullet"/>
+      <w:lvlText w:val=""/>
+      <w:lvlJc w:val="left"/>
+      <w:pPr>
+        <w:ind w:left="7272" w:hanging="360"/>
+      </w:pPr>
+      <w:rPr>
+        <w:rFonts w:ascii="Wingdings" w:hAnsi="Wingdings" w:hint="default"/>
+      </w:rPr>
+    </w:lvl>
+  </w:abstractNum>
+  <w:abstractNum w:abstractNumId="5">
     <w:nsid w:val="272038D4"/>
     <w:multiLevelType w:val="hybridMultilevel"/>
     <w:tmpl w:val="9CD2C088"/>
@@ -6623,7 +7923,93 @@
       </w:rPr>
     </w:lvl>
   </w:abstractNum>
-  <w:abstractNum w:abstractNumId="5">
+  <w:abstractNum w:abstractNumId="6">
+    <w:nsid w:val="38F54A61"/>
+    <w:multiLevelType w:val="hybridMultilevel"/>
+    <w:tmpl w:val="7D14CC12"/>
+    <w:lvl w:ilvl="0" w:tplc="0409000F">
+      <w:start w:val="1"/>
+      <w:numFmt w:val="decimal"/>
+      <w:lvlText w:val="%1."/>
+      <w:lvlJc w:val="left"/>
+      <w:pPr>
+        <w:ind w:left="1800" w:hanging="360"/>
+      </w:pPr>
+    </w:lvl>
+    <w:lvl w:ilvl="1" w:tplc="04090019">
+      <w:start w:val="1"/>
+      <w:numFmt w:val="lowerLetter"/>
+      <w:lvlText w:val="%2."/>
+      <w:lvlJc w:val="left"/>
+      <w:pPr>
+        <w:ind w:left="2520" w:hanging="360"/>
+      </w:pPr>
+    </w:lvl>
+    <w:lvl w:ilvl="2" w:tplc="0409001B" w:tentative="1">
+      <w:start w:val="1"/>
+      <w:numFmt w:val="lowerRoman"/>
+      <w:lvlText w:val="%3."/>
+      <w:lvlJc w:val="right"/>
+      <w:pPr>
+        <w:ind w:left="3240" w:hanging="180"/>
+      </w:pPr>
+    </w:lvl>
+    <w:lvl w:ilvl="3" w:tplc="0409000F" w:tentative="1">
+      <w:start w:val="1"/>
+      <w:numFmt w:val="decimal"/>
+      <w:lvlText w:val="%4."/>
+      <w:lvlJc w:val="left"/>
+      <w:pPr>
+        <w:ind w:left="3960" w:hanging="360"/>
+      </w:pPr>
+    </w:lvl>
+    <w:lvl w:ilvl="4" w:tplc="04090019" w:tentative="1">
+      <w:start w:val="1"/>
+      <w:numFmt w:val="lowerLetter"/>
+      <w:lvlText w:val="%5."/>
+      <w:lvlJc w:val="left"/>
+      <w:pPr>
+        <w:ind w:left="4680" w:hanging="360"/>
+      </w:pPr>
+    </w:lvl>
+    <w:lvl w:ilvl="5" w:tplc="0409001B" w:tentative="1">
+      <w:start w:val="1"/>
+      <w:numFmt w:val="lowerRoman"/>
+      <w:lvlText w:val="%6."/>
+      <w:lvlJc w:val="right"/>
+      <w:pPr>
+        <w:ind w:left="5400" w:hanging="180"/>
+      </w:pPr>
+    </w:lvl>
+    <w:lvl w:ilvl="6" w:tplc="0409000F" w:tentative="1">
+      <w:start w:val="1"/>
+      <w:numFmt w:val="decimal"/>
+      <w:lvlText w:val="%7."/>
+      <w:lvlJc w:val="left"/>
+      <w:pPr>
+        <w:ind w:left="6120" w:hanging="360"/>
+      </w:pPr>
+    </w:lvl>
+    <w:lvl w:ilvl="7" w:tplc="04090019" w:tentative="1">
+      <w:start w:val="1"/>
+      <w:numFmt w:val="lowerLetter"/>
+      <w:lvlText w:val="%8."/>
+      <w:lvlJc w:val="left"/>
+      <w:pPr>
+        <w:ind w:left="6840" w:hanging="360"/>
+      </w:pPr>
+    </w:lvl>
+    <w:lvl w:ilvl="8" w:tplc="0409001B" w:tentative="1">
+      <w:start w:val="1"/>
+      <w:numFmt w:val="lowerRoman"/>
+      <w:lvlText w:val="%9."/>
+      <w:lvlJc w:val="right"/>
+      <w:pPr>
+        <w:ind w:left="7560" w:hanging="180"/>
+      </w:pPr>
+    </w:lvl>
+  </w:abstractNum>
+  <w:abstractNum w:abstractNumId="7">
     <w:nsid w:val="404134AA"/>
     <w:multiLevelType w:val="hybridMultilevel"/>
     <w:tmpl w:val="1A2EAACC"/>
@@ -6763,7 +8149,7 @@
       </w:rPr>
     </w:lvl>
   </w:abstractNum>
-  <w:abstractNum w:abstractNumId="6">
+  <w:abstractNum w:abstractNumId="8">
     <w:nsid w:val="44E30BD3"/>
     <w:multiLevelType w:val="multilevel"/>
     <w:tmpl w:val="0409001F"/>
@@ -6849,7 +8235,7 @@
       </w:pPr>
     </w:lvl>
   </w:abstractNum>
-  <w:abstractNum w:abstractNumId="7">
+  <w:abstractNum w:abstractNumId="9">
     <w:nsid w:val="4A5E3D49"/>
     <w:multiLevelType w:val="hybridMultilevel"/>
     <w:tmpl w:val="97F29CD8"/>
@@ -6962,7 +8348,7 @@
       </w:rPr>
     </w:lvl>
   </w:abstractNum>
-  <w:abstractNum w:abstractNumId="8">
+  <w:abstractNum w:abstractNumId="10">
     <w:nsid w:val="5350652D"/>
     <w:multiLevelType w:val="hybridMultilevel"/>
     <w:tmpl w:val="7E5605BC"/>
@@ -7055,7 +8441,7 @@
     <w:abstractNumId w:val="2"/>
   </w:num>
   <w:num w:numId="2">
-    <w:abstractNumId w:val="6"/>
+    <w:abstractNumId w:val="8"/>
   </w:num>
   <w:num w:numId="3">
     <w:abstractNumId w:val="1"/>
@@ -7064,25 +8450,31 @@
     <w:abstractNumId w:val="3"/>
   </w:num>
   <w:num w:numId="5">
-    <w:abstractNumId w:val="8"/>
+    <w:abstractNumId w:val="10"/>
   </w:num>
   <w:num w:numId="6">
-    <w:abstractNumId w:val="7"/>
+    <w:abstractNumId w:val="9"/>
   </w:num>
   <w:num w:numId="7">
     <w:abstractNumId w:val="0"/>
   </w:num>
   <w:num w:numId="8">
+    <w:abstractNumId w:val="7"/>
+  </w:num>
+  <w:num w:numId="9">
     <w:abstractNumId w:val="5"/>
   </w:num>
-  <w:num w:numId="9">
+  <w:num w:numId="10">
+    <w:abstractNumId w:val="6"/>
+  </w:num>
+  <w:num w:numId="11">
     <w:abstractNumId w:val="4"/>
   </w:num>
 </w:numbering>
 </file>
 
 <file path=word/styles.xml><?xml version="1.0" encoding="utf-8"?>
-<w:styles xmlns:mc="http://schemas.openxmlformats.org/markup-compatibility/2006" xmlns:r="http://schemas.openxmlformats.org/officeDocument/2006/relationships" xmlns:w="http://schemas.openxmlformats.org/wordprocessingml/2006/main" xmlns:w14="http://schemas.microsoft.com/office/word/2010/wordml" xmlns:w15="http://schemas.microsoft.com/office/word/2012/wordml" mc:Ignorable="w14 w15">
+<w:styles xmlns:mc="http://schemas.openxmlformats.org/markup-compatibility/2006" xmlns:r="http://schemas.openxmlformats.org/officeDocument/2006/relationships" xmlns:w="http://schemas.openxmlformats.org/wordprocessingml/2006/main" xmlns:w14="http://schemas.microsoft.com/office/word/2010/wordml" mc:Ignorable="w14">
   <w:docDefaults>
     <w:rPrDefault>
       <w:rPr>
@@ -7098,378 +8490,153 @@
       </w:pPr>
     </w:pPrDefault>
   </w:docDefaults>
-  <w:latentStyles w:defLockedState="0" w:defUIPriority="99" w:defSemiHidden="0" w:defUnhideWhenUsed="0" w:defQFormat="0" w:count="371">
-    <w:lsdException w:name="Normal" w:uiPriority="0" w:qFormat="1"/>
-    <w:lsdException w:name="heading 1" w:uiPriority="9" w:qFormat="1"/>
-    <w:lsdException w:name="heading 2" w:semiHidden="1" w:uiPriority="9" w:unhideWhenUsed="1" w:qFormat="1"/>
-    <w:lsdException w:name="heading 3" w:semiHidden="1" w:uiPriority="9" w:unhideWhenUsed="1" w:qFormat="1"/>
-    <w:lsdException w:name="heading 4" w:semiHidden="1" w:uiPriority="9" w:unhideWhenUsed="1" w:qFormat="1"/>
-    <w:lsdException w:name="heading 5" w:semiHidden="1" w:uiPriority="9" w:unhideWhenUsed="1" w:qFormat="1"/>
-    <w:lsdException w:name="heading 6" w:semiHidden="1" w:uiPriority="9" w:unhideWhenUsed="1" w:qFormat="1"/>
-    <w:lsdException w:name="heading 7" w:semiHidden="1" w:uiPriority="9" w:unhideWhenUsed="1" w:qFormat="1"/>
-    <w:lsdException w:name="heading 8" w:semiHidden="1" w:uiPriority="9" w:unhideWhenUsed="1" w:qFormat="1"/>
-    <w:lsdException w:name="heading 9" w:semiHidden="1" w:uiPriority="9" w:unhideWhenUsed="1" w:qFormat="1"/>
-    <w:lsdException w:name="index 1" w:semiHidden="1" w:unhideWhenUsed="1"/>
-    <w:lsdException w:name="index 2" w:semiHidden="1" w:unhideWhenUsed="1"/>
-    <w:lsdException w:name="index 3" w:semiHidden="1" w:unhideWhenUsed="1"/>
-    <w:lsdException w:name="index 4" w:semiHidden="1" w:unhideWhenUsed="1"/>
-    <w:lsdException w:name="index 5" w:semiHidden="1" w:unhideWhenUsed="1"/>
-    <w:lsdException w:name="index 6" w:semiHidden="1" w:unhideWhenUsed="1"/>
-    <w:lsdException w:name="index 7" w:semiHidden="1" w:unhideWhenUsed="1"/>
-    <w:lsdException w:name="index 8" w:semiHidden="1" w:unhideWhenUsed="1"/>
-    <w:lsdException w:name="index 9" w:semiHidden="1" w:unhideWhenUsed="1"/>
-    <w:lsdException w:name="toc 1" w:semiHidden="1" w:uiPriority="39" w:unhideWhenUsed="1"/>
-    <w:lsdException w:name="toc 2" w:semiHidden="1" w:uiPriority="39" w:unhideWhenUsed="1"/>
-    <w:lsdException w:name="toc 3" w:semiHidden="1" w:uiPriority="39" w:unhideWhenUsed="1"/>
-    <w:lsdException w:name="toc 4" w:semiHidden="1" w:uiPriority="39" w:unhideWhenUsed="1"/>
-    <w:lsdException w:name="toc 5" w:semiHidden="1" w:uiPriority="39" w:unhideWhenUsed="1"/>
-    <w:lsdException w:name="toc 6" w:semiHidden="1" w:uiPriority="39" w:unhideWhenUsed="1"/>
-    <w:lsdException w:name="toc 7" w:semiHidden="1" w:uiPriority="39" w:unhideWhenUsed="1"/>
-    <w:lsdException w:name="toc 8" w:semiHidden="1" w:uiPriority="39" w:unhideWhenUsed="1"/>
-    <w:lsdException w:name="toc 9" w:semiHidden="1" w:uiPriority="39" w:unhideWhenUsed="1"/>
-    <w:lsdException w:name="Normal Indent" w:semiHidden="1" w:unhideWhenUsed="1"/>
-    <w:lsdException w:name="footnote text" w:semiHidden="1" w:unhideWhenUsed="1"/>
-    <w:lsdException w:name="annotation text" w:semiHidden="1" w:unhideWhenUsed="1"/>
-    <w:lsdException w:name="header" w:semiHidden="1" w:unhideWhenUsed="1"/>
-    <w:lsdException w:name="footer" w:semiHidden="1" w:unhideWhenUsed="1"/>
-    <w:lsdException w:name="index heading" w:semiHidden="1" w:unhideWhenUsed="1"/>
-    <w:lsdException w:name="caption" w:semiHidden="1" w:uiPriority="35" w:unhideWhenUsed="1" w:qFormat="1"/>
-    <w:lsdException w:name="table of figures" w:semiHidden="1" w:unhideWhenUsed="1"/>
-    <w:lsdException w:name="envelope address" w:semiHidden="1" w:unhideWhenUsed="1"/>
-    <w:lsdException w:name="envelope return" w:semiHidden="1" w:unhideWhenUsed="1"/>
-    <w:lsdException w:name="footnote reference" w:semiHidden="1" w:unhideWhenUsed="1"/>
-    <w:lsdException w:name="annotation reference" w:semiHidden="1" w:unhideWhenUsed="1"/>
-    <w:lsdException w:name="line number" w:semiHidden="1" w:unhideWhenUsed="1"/>
-    <w:lsdException w:name="page number" w:semiHidden="1" w:unhideWhenUsed="1"/>
-    <w:lsdException w:name="endnote reference" w:semiHidden="1" w:unhideWhenUsed="1"/>
-    <w:lsdException w:name="endnote text" w:semiHidden="1" w:unhideWhenUsed="1"/>
-    <w:lsdException w:name="table of authorities" w:semiHidden="1" w:unhideWhenUsed="1"/>
-    <w:lsdException w:name="macro" w:semiHidden="1" w:unhideWhenUsed="1"/>
-    <w:lsdException w:name="toa heading" w:semiHidden="1" w:unhideWhenUsed="1"/>
-    <w:lsdException w:name="List" w:semiHidden="1" w:unhideWhenUsed="1"/>
-    <w:lsdException w:name="List Bullet" w:semiHidden="1" w:unhideWhenUsed="1"/>
-    <w:lsdException w:name="List Number" w:semiHidden="1" w:unhideWhenUsed="1"/>
-    <w:lsdException w:name="List 2" w:semiHidden="1" w:unhideWhenUsed="1"/>
-    <w:lsdException w:name="List 3" w:semiHidden="1" w:unhideWhenUsed="1"/>
-    <w:lsdException w:name="List 4" w:semiHidden="1" w:unhideWhenUsed="1"/>
-    <w:lsdException w:name="List 5" w:semiHidden="1" w:unhideWhenUsed="1"/>
-    <w:lsdException w:name="List Bullet 2" w:semiHidden="1" w:unhideWhenUsed="1"/>
-    <w:lsdException w:name="List Bullet 3" w:semiHidden="1" w:unhideWhenUsed="1"/>
-    <w:lsdException w:name="List Bullet 4" w:semiHidden="1" w:unhideWhenUsed="1"/>
-    <w:lsdException w:name="List Bullet 5" w:semiHidden="1" w:unhideWhenUsed="1"/>
-    <w:lsdException w:name="List Number 2" w:semiHidden="1" w:unhideWhenUsed="1"/>
-    <w:lsdException w:name="List Number 3" w:semiHidden="1" w:unhideWhenUsed="1"/>
-    <w:lsdException w:name="List Number 4" w:semiHidden="1" w:unhideWhenUsed="1"/>
-    <w:lsdException w:name="List Number 5" w:semiHidden="1" w:unhideWhenUsed="1"/>
-    <w:lsdException w:name="Title" w:uiPriority="10" w:qFormat="1"/>
-    <w:lsdException w:name="Closing" w:semiHidden="1" w:unhideWhenUsed="1"/>
-    <w:lsdException w:name="Signature" w:semiHidden="1" w:unhideWhenUsed="1"/>
-    <w:lsdException w:name="Default Paragraph Font" w:semiHidden="1" w:uiPriority="1" w:unhideWhenUsed="1"/>
-    <w:lsdException w:name="Body Text" w:semiHidden="1" w:unhideWhenUsed="1"/>
-    <w:lsdException w:name="Body Text Indent" w:semiHidden="1" w:unhideWhenUsed="1"/>
-    <w:lsdException w:name="List Continue" w:semiHidden="1" w:unhideWhenUsed="1"/>
-    <w:lsdException w:name="List Continue 2" w:semiHidden="1" w:unhideWhenUsed="1"/>
-    <w:lsdException w:name="List Continue 3" w:semiHidden="1" w:unhideWhenUsed="1"/>
-    <w:lsdException w:name="List Continue 4" w:semiHidden="1" w:unhideWhenUsed="1"/>
-    <w:lsdException w:name="List Continue 5" w:semiHidden="1" w:unhideWhenUsed="1"/>
-    <w:lsdException w:name="Message Header" w:semiHidden="1" w:unhideWhenUsed="1"/>
-    <w:lsdException w:name="Subtitle" w:uiPriority="11" w:qFormat="1"/>
-    <w:lsdException w:name="Salutation" w:semiHidden="1" w:unhideWhenUsed="1"/>
-    <w:lsdException w:name="Date" w:semiHidden="1" w:unhideWhenUsed="1"/>
-    <w:lsdException w:name="Body Text First Indent" w:semiHidden="1" w:unhideWhenUsed="1"/>
-    <w:lsdException w:name="Body Text First Indent 2" w:semiHidden="1" w:unhideWhenUsed="1"/>
-    <w:lsdException w:name="Note Heading" w:semiHidden="1" w:unhideWhenUsed="1"/>
-    <w:lsdException w:name="Body Text 2" w:semiHidden="1" w:unhideWhenUsed="1"/>
-    <w:lsdException w:name="Body Text 3" w:semiHidden="1" w:unhideWhenUsed="1"/>
-    <w:lsdException w:name="Body Text Indent 2" w:semiHidden="1" w:unhideWhenUsed="1"/>
-    <w:lsdException w:name="Body Text Indent 3" w:semiHidden="1" w:unhideWhenUsed="1"/>
-    <w:lsdException w:name="Block Text" w:semiHidden="1" w:unhideWhenUsed="1"/>
-    <w:lsdException w:name="Hyperlink" w:semiHidden="1" w:unhideWhenUsed="1"/>
-    <w:lsdException w:name="FollowedHyperlink" w:semiHidden="1" w:unhideWhenUsed="1"/>
-    <w:lsdException w:name="Strong" w:uiPriority="22" w:qFormat="1"/>
-    <w:lsdException w:name="Emphasis" w:uiPriority="20" w:qFormat="1"/>
-    <w:lsdException w:name="Document Map" w:semiHidden="1" w:unhideWhenUsed="1"/>
-    <w:lsdException w:name="Plain Text" w:semiHidden="1" w:unhideWhenUsed="1"/>
-    <w:lsdException w:name="E-mail Signature" w:semiHidden="1" w:unhideWhenUsed="1"/>
-    <w:lsdException w:name="HTML Top of Form" w:semiHidden="1" w:unhideWhenUsed="1"/>
-    <w:lsdException w:name="HTML Bottom of Form" w:semiHidden="1" w:unhideWhenUsed="1"/>
-    <w:lsdException w:name="Normal (Web)" w:semiHidden="1" w:unhideWhenUsed="1"/>
-    <w:lsdException w:name="HTML Acronym" w:semiHidden="1" w:unhideWhenUsed="1"/>
-    <w:lsdException w:name="HTML Address" w:semiHidden="1" w:unhideWhenUsed="1"/>
-    <w:lsdException w:name="HTML Cite" w:semiHidden="1" w:unhideWhenUsed="1"/>
-    <w:lsdException w:name="HTML Code" w:semiHidden="1" w:unhideWhenUsed="1"/>
-    <w:lsdException w:name="HTML Definition" w:semiHidden="1" w:unhideWhenUsed="1"/>
-    <w:lsdException w:name="HTML Keyboard" w:semiHidden="1" w:unhideWhenUsed="1"/>
-    <w:lsdException w:name="HTML Preformatted" w:semiHidden="1" w:unhideWhenUsed="1"/>
-    <w:lsdException w:name="HTML Sample" w:semiHidden="1" w:unhideWhenUsed="1"/>
-    <w:lsdException w:name="HTML Typewriter" w:semiHidden="1" w:unhideWhenUsed="1"/>
-    <w:lsdException w:name="HTML Variable" w:semiHidden="1" w:unhideWhenUsed="1"/>
-    <w:lsdException w:name="Normal Table" w:semiHidden="1" w:unhideWhenUsed="1"/>
-    <w:lsdException w:name="annotation subject" w:semiHidden="1" w:unhideWhenUsed="1"/>
-    <w:lsdException w:name="No List" w:semiHidden="1" w:unhideWhenUsed="1"/>
-    <w:lsdException w:name="Outline List 1" w:semiHidden="1" w:unhideWhenUsed="1"/>
-    <w:lsdException w:name="Outline List 2" w:semiHidden="1" w:unhideWhenUsed="1"/>
-    <w:lsdException w:name="Outline List 3" w:semiHidden="1" w:unhideWhenUsed="1"/>
-    <w:lsdException w:name="Table Simple 1" w:semiHidden="1" w:unhideWhenUsed="1"/>
-    <w:lsdException w:name="Table Simple 2" w:semiHidden="1" w:unhideWhenUsed="1"/>
-    <w:lsdException w:name="Table Simple 3" w:semiHidden="1" w:unhideWhenUsed="1"/>
-    <w:lsdException w:name="Table Classic 1" w:semiHidden="1" w:unhideWhenUsed="1"/>
-    <w:lsdException w:name="Table Classic 2" w:semiHidden="1" w:unhideWhenUsed="1"/>
-    <w:lsdException w:name="Table Classic 3" w:semiHidden="1" w:unhideWhenUsed="1"/>
-    <w:lsdException w:name="Table Classic 4" w:semiHidden="1" w:unhideWhenUsed="1"/>
-    <w:lsdException w:name="Table Colorful 1" w:semiHidden="1" w:unhideWhenUsed="1"/>
-    <w:lsdException w:name="Table Colorful 2" w:semiHidden="1" w:unhideWhenUsed="1"/>
-    <w:lsdException w:name="Table Colorful 3" w:semiHidden="1" w:unhideWhenUsed="1"/>
-    <w:lsdException w:name="Table Columns 1" w:semiHidden="1" w:unhideWhenUsed="1"/>
-    <w:lsdException w:name="Table Columns 2" w:semiHidden="1" w:unhideWhenUsed="1"/>
-    <w:lsdException w:name="Table Columns 3" w:semiHidden="1" w:unhideWhenUsed="1"/>
-    <w:lsdException w:name="Table Columns 4" w:semiHidden="1" w:unhideWhenUsed="1"/>
-    <w:lsdException w:name="Table Columns 5" w:semiHidden="1" w:unhideWhenUsed="1"/>
-    <w:lsdException w:name="Table Grid 1" w:semiHidden="1" w:unhideWhenUsed="1"/>
-    <w:lsdException w:name="Table Grid 2" w:semiHidden="1" w:unhideWhenUsed="1"/>
-    <w:lsdException w:name="Table Grid 3" w:semiHidden="1" w:unhideWhenUsed="1"/>
-    <w:lsdException w:name="Table Grid 4" w:semiHidden="1" w:unhideWhenUsed="1"/>
-    <w:lsdException w:name="Table Grid 5" w:semiHidden="1" w:unhideWhenUsed="1"/>
-    <w:lsdException w:name="Table Grid 6" w:semiHidden="1" w:unhideWhenUsed="1"/>
-    <w:lsdException w:name="Table Grid 7" w:semiHidden="1" w:unhideWhenUsed="1"/>
-    <w:lsdException w:name="Table Grid 8" w:semiHidden="1" w:unhideWhenUsed="1"/>
-    <w:lsdException w:name="Table List 1" w:semiHidden="1" w:unhideWhenUsed="1"/>
-    <w:lsdException w:name="Table List 2" w:semiHidden="1" w:unhideWhenUsed="1"/>
-    <w:lsdException w:name="Table List 3" w:semiHidden="1" w:unhideWhenUsed="1"/>
-    <w:lsdException w:name="Table List 4" w:semiHidden="1" w:unhideWhenUsed="1"/>
-    <w:lsdException w:name="Table List 5" w:semiHidden="1" w:unhideWhenUsed="1"/>
-    <w:lsdException w:name="Table List 6" w:semiHidden="1" w:unhideWhenUsed="1"/>
-    <w:lsdException w:name="Table List 7" w:semiHidden="1" w:unhideWhenUsed="1"/>
-    <w:lsdException w:name="Table List 8" w:semiHidden="1" w:unhideWhenUsed="1"/>
-    <w:lsdException w:name="Table 3D effects 1" w:semiHidden="1" w:unhideWhenUsed="1"/>
-    <w:lsdException w:name="Table 3D effects 2" w:semiHidden="1" w:unhideWhenUsed="1"/>
-    <w:lsdException w:name="Table 3D effects 3" w:semiHidden="1" w:unhideWhenUsed="1"/>
-    <w:lsdException w:name="Table Contemporary" w:semiHidden="1" w:unhideWhenUsed="1"/>
-    <w:lsdException w:name="Table Elegant" w:semiHidden="1" w:unhideWhenUsed="1"/>
-    <w:lsdException w:name="Table Professional" w:semiHidden="1" w:unhideWhenUsed="1"/>
-    <w:lsdException w:name="Table Subtle 1" w:semiHidden="1" w:unhideWhenUsed="1"/>
-    <w:lsdException w:name="Table Subtle 2" w:semiHidden="1" w:unhideWhenUsed="1"/>
-    <w:lsdException w:name="Table Web 1" w:semiHidden="1" w:unhideWhenUsed="1"/>
-    <w:lsdException w:name="Table Web 2" w:semiHidden="1" w:unhideWhenUsed="1"/>
-    <w:lsdException w:name="Table Web 3" w:semiHidden="1" w:unhideWhenUsed="1"/>
-    <w:lsdException w:name="Balloon Text" w:semiHidden="1" w:unhideWhenUsed="1"/>
-    <w:lsdException w:name="Table Grid" w:uiPriority="39"/>
-    <w:lsdException w:name="Table Theme" w:semiHidden="1" w:unhideWhenUsed="1"/>
-    <w:lsdException w:name="Placeholder Text" w:semiHidden="1"/>
-    <w:lsdException w:name="No Spacing" w:uiPriority="1" w:qFormat="1"/>
-    <w:lsdException w:name="Light Shading" w:uiPriority="60"/>
-    <w:lsdException w:name="Light List" w:uiPriority="61"/>
-    <w:lsdException w:name="Light Grid" w:uiPriority="62"/>
-    <w:lsdException w:name="Medium Shading 1" w:uiPriority="63"/>
-    <w:lsdException w:name="Medium Shading 2" w:uiPriority="64"/>
-    <w:lsdException w:name="Medium List 1" w:uiPriority="65"/>
-    <w:lsdException w:name="Medium List 2" w:uiPriority="66"/>
-    <w:lsdException w:name="Medium Grid 1" w:uiPriority="67"/>
-    <w:lsdException w:name="Medium Grid 2" w:uiPriority="68"/>
-    <w:lsdException w:name="Medium Grid 3" w:uiPriority="69"/>
-    <w:lsdException w:name="Dark List" w:uiPriority="70"/>
-    <w:lsdException w:name="Colorful Shading" w:uiPriority="71"/>
-    <w:lsdException w:name="Colorful List" w:uiPriority="72"/>
-    <w:lsdException w:name="Colorful Grid" w:uiPriority="73"/>
-    <w:lsdException w:name="Light Shading Accent 1" w:uiPriority="60"/>
-    <w:lsdException w:name="Light List Accent 1" w:uiPriority="61"/>
-    <w:lsdException w:name="Light Grid Accent 1" w:uiPriority="62"/>
-    <w:lsdException w:name="Medium Shading 1 Accent 1" w:uiPriority="63"/>
-    <w:lsdException w:name="Medium Shading 2 Accent 1" w:uiPriority="64"/>
-    <w:lsdException w:name="Medium List 1 Accent 1" w:uiPriority="65"/>
-    <w:lsdException w:name="Revision" w:semiHidden="1"/>
-    <w:lsdException w:name="List Paragraph" w:uiPriority="34" w:qFormat="1"/>
-    <w:lsdException w:name="Quote" w:uiPriority="29" w:qFormat="1"/>
-    <w:lsdException w:name="Intense Quote" w:uiPriority="30" w:qFormat="1"/>
-    <w:lsdException w:name="Medium List 2 Accent 1" w:uiPriority="66"/>
-    <w:lsdException w:name="Medium Grid 1 Accent 1" w:uiPriority="67"/>
-    <w:lsdException w:name="Medium Grid 2 Accent 1" w:uiPriority="68"/>
-    <w:lsdException w:name="Medium Grid 3 Accent 1" w:uiPriority="69"/>
-    <w:lsdException w:name="Dark List Accent 1" w:uiPriority="70"/>
-    <w:lsdException w:name="Colorful Shading Accent 1" w:uiPriority="71"/>
-    <w:lsdException w:name="Colorful List Accent 1" w:uiPriority="72"/>
-    <w:lsdException w:name="Colorful Grid Accent 1" w:uiPriority="73"/>
-    <w:lsdException w:name="Light Shading Accent 2" w:uiPriority="60"/>
-    <w:lsdException w:name="Light List Accent 2" w:uiPriority="61"/>
-    <w:lsdException w:name="Light Grid Accent 2" w:uiPriority="62"/>
-    <w:lsdException w:name="Medium Shading 1 Accent 2" w:uiPriority="63"/>
-    <w:lsdException w:name="Medium Shading 2 Accent 2" w:uiPriority="64"/>
-    <w:lsdException w:name="Medium List 1 Accent 2" w:uiPriority="65"/>
-    <w:lsdException w:name="Medium List 2 Accent 2" w:uiPriority="66"/>
-    <w:lsdException w:name="Medium Grid 1 Accent 2" w:uiPriority="67"/>
-    <w:lsdException w:name="Medium Grid 2 Accent 2" w:uiPriority="68"/>
-    <w:lsdException w:name="Medium Grid 3 Accent 2" w:uiPriority="69"/>
-    <w:lsdException w:name="Dark List Accent 2" w:uiPriority="70"/>
-    <w:lsdException w:name="Colorful Shading Accent 2" w:uiPriority="71"/>
-    <w:lsdException w:name="Colorful List Accent 2" w:uiPriority="72"/>
-    <w:lsdException w:name="Colorful Grid Accent 2" w:uiPriority="73"/>
-    <w:lsdException w:name="Light Shading Accent 3" w:uiPriority="60"/>
-    <w:lsdException w:name="Light List Accent 3" w:uiPriority="61"/>
-    <w:lsdException w:name="Light Grid Accent 3" w:uiPriority="62"/>
-    <w:lsdException w:name="Medium Shading 1 Accent 3" w:uiPriority="63"/>
-    <w:lsdException w:name="Medium Shading 2 Accent 3" w:uiPriority="64"/>
-    <w:lsdException w:name="Medium List 1 Accent 3" w:uiPriority="65"/>
-    <w:lsdException w:name="Medium List 2 Accent 3" w:uiPriority="66"/>
-    <w:lsdException w:name="Medium Grid 1 Accent 3" w:uiPriority="67"/>
-    <w:lsdException w:name="Medium Grid 2 Accent 3" w:uiPriority="68"/>
-    <w:lsdException w:name="Medium Grid 3 Accent 3" w:uiPriority="69"/>
-    <w:lsdException w:name="Dark List Accent 3" w:uiPriority="70"/>
-    <w:lsdException w:name="Colorful Shading Accent 3" w:uiPriority="71"/>
-    <w:lsdException w:name="Colorful List Accent 3" w:uiPriority="72"/>
-    <w:lsdException w:name="Colorful Grid Accent 3" w:uiPriority="73"/>
-    <w:lsdException w:name="Light Shading Accent 4" w:uiPriority="60"/>
-    <w:lsdException w:name="Light List Accent 4" w:uiPriority="61"/>
-    <w:lsdException w:name="Light Grid Accent 4" w:uiPriority="62"/>
-    <w:lsdException w:name="Medium Shading 1 Accent 4" w:uiPriority="63"/>
-    <w:lsdException w:name="Medium Shading 2 Accent 4" w:uiPriority="64"/>
-    <w:lsdException w:name="Medium List 1 Accent 4" w:uiPriority="65"/>
-    <w:lsdException w:name="Medium List 2 Accent 4" w:uiPriority="66"/>
-    <w:lsdException w:name="Medium Grid 1 Accent 4" w:uiPriority="67"/>
-    <w:lsdException w:name="Medium Grid 2 Accent 4" w:uiPriority="68"/>
-    <w:lsdException w:name="Medium Grid 3 Accent 4" w:uiPriority="69"/>
-    <w:lsdException w:name="Dark List Accent 4" w:uiPriority="70"/>
-    <w:lsdException w:name="Colorful Shading Accent 4" w:uiPriority="71"/>
-    <w:lsdException w:name="Colorful List Accent 4" w:uiPriority="72"/>
-    <w:lsdException w:name="Colorful Grid Accent 4" w:uiPriority="73"/>
-    <w:lsdException w:name="Light Shading Accent 5" w:uiPriority="60"/>
-    <w:lsdException w:name="Light List Accent 5" w:uiPriority="61"/>
-    <w:lsdException w:name="Light Grid Accent 5" w:uiPriority="62"/>
-    <w:lsdException w:name="Medium Shading 1 Accent 5" w:uiPriority="63"/>
-    <w:lsdException w:name="Medium Shading 2 Accent 5" w:uiPriority="64"/>
-    <w:lsdException w:name="Medium List 1 Accent 5" w:uiPriority="65"/>
-    <w:lsdException w:name="Medium List 2 Accent 5" w:uiPriority="66"/>
-    <w:lsdException w:name="Medium Grid 1 Accent 5" w:uiPriority="67"/>
-    <w:lsdException w:name="Medium Grid 2 Accent 5" w:uiPriority="68"/>
-    <w:lsdException w:name="Medium Grid 3 Accent 5" w:uiPriority="69"/>
-    <w:lsdException w:name="Dark List Accent 5" w:uiPriority="70"/>
-    <w:lsdException w:name="Colorful Shading Accent 5" w:uiPriority="71"/>
-    <w:lsdException w:name="Colorful List Accent 5" w:uiPriority="72"/>
-    <w:lsdException w:name="Colorful Grid Accent 5" w:uiPriority="73"/>
-    <w:lsdException w:name="Light Shading Accent 6" w:uiPriority="60"/>
-    <w:lsdException w:name="Light List Accent 6" w:uiPriority="61"/>
-    <w:lsdException w:name="Light Grid Accent 6" w:uiPriority="62"/>
-    <w:lsdException w:name="Medium Shading 1 Accent 6" w:uiPriority="63"/>
-    <w:lsdException w:name="Medium Shading 2 Accent 6" w:uiPriority="64"/>
-    <w:lsdException w:name="Medium List 1 Accent 6" w:uiPriority="65"/>
-    <w:lsdException w:name="Medium List 2 Accent 6" w:uiPriority="66"/>
-    <w:lsdException w:name="Medium Grid 1 Accent 6" w:uiPriority="67"/>
-    <w:lsdException w:name="Medium Grid 2 Accent 6" w:uiPriority="68"/>
-    <w:lsdException w:name="Medium Grid 3 Accent 6" w:uiPriority="69"/>
-    <w:lsdException w:name="Dark List Accent 6" w:uiPriority="70"/>
-    <w:lsdException w:name="Colorful Shading Accent 6" w:uiPriority="71"/>
-    <w:lsdException w:name="Colorful List Accent 6" w:uiPriority="72"/>
-    <w:lsdException w:name="Colorful Grid Accent 6" w:uiPriority="73"/>
-    <w:lsdException w:name="Subtle Emphasis" w:uiPriority="19" w:qFormat="1"/>
-    <w:lsdException w:name="Intense Emphasis" w:uiPriority="21" w:qFormat="1"/>
-    <w:lsdException w:name="Subtle Reference" w:uiPriority="31" w:qFormat="1"/>
-    <w:lsdException w:name="Intense Reference" w:uiPriority="32" w:qFormat="1"/>
-    <w:lsdException w:name="Book Title" w:uiPriority="33" w:qFormat="1"/>
-    <w:lsdException w:name="Bibliography" w:semiHidden="1" w:uiPriority="37" w:unhideWhenUsed="1"/>
-    <w:lsdException w:name="TOC Heading" w:semiHidden="1" w:uiPriority="39" w:unhideWhenUsed="1" w:qFormat="1"/>
-    <w:lsdException w:name="Plain Table 1" w:uiPriority="41"/>
-    <w:lsdException w:name="Plain Table 2" w:uiPriority="42"/>
-    <w:lsdException w:name="Plain Table 3" w:uiPriority="43"/>
-    <w:lsdException w:name="Plain Table 4" w:uiPriority="44"/>
-    <w:lsdException w:name="Plain Table 5" w:uiPriority="45"/>
-    <w:lsdException w:name="Grid Table Light" w:uiPriority="40"/>
-    <w:lsdException w:name="Grid Table 1 Light" w:uiPriority="46"/>
-    <w:lsdException w:name="Grid Table 2" w:uiPriority="47"/>
-    <w:lsdException w:name="Grid Table 3" w:uiPriority="48"/>
-    <w:lsdException w:name="Grid Table 4" w:uiPriority="49"/>
-    <w:lsdException w:name="Grid Table 5 Dark" w:uiPriority="50"/>
-    <w:lsdException w:name="Grid Table 6 Colorful" w:uiPriority="51"/>
-    <w:lsdException w:name="Grid Table 7 Colorful" w:uiPriority="52"/>
-    <w:lsdException w:name="Grid Table 1 Light Accent 1" w:uiPriority="46"/>
-    <w:lsdException w:name="Grid Table 2 Accent 1" w:uiPriority="47"/>
-    <w:lsdException w:name="Grid Table 3 Accent 1" w:uiPriority="48"/>
-    <w:lsdException w:name="Grid Table 4 Accent 1" w:uiPriority="49"/>
-    <w:lsdException w:name="Grid Table 5 Dark Accent 1" w:uiPriority="50"/>
-    <w:lsdException w:name="Grid Table 6 Colorful Accent 1" w:uiPriority="51"/>
-    <w:lsdException w:name="Grid Table 7 Colorful Accent 1" w:uiPriority="52"/>
-    <w:lsdException w:name="Grid Table 1 Light Accent 2" w:uiPriority="46"/>
-    <w:lsdException w:name="Grid Table 2 Accent 2" w:uiPriority="47"/>
-    <w:lsdException w:name="Grid Table 3 Accent 2" w:uiPriority="48"/>
-    <w:lsdException w:name="Grid Table 4 Accent 2" w:uiPriority="49"/>
-    <w:lsdException w:name="Grid Table 5 Dark Accent 2" w:uiPriority="50"/>
-    <w:lsdException w:name="Grid Table 6 Colorful Accent 2" w:uiPriority="51"/>
-    <w:lsdException w:name="Grid Table 7 Colorful Accent 2" w:uiPriority="52"/>
-    <w:lsdException w:name="Grid Table 1 Light Accent 3" w:uiPriority="46"/>
-    <w:lsdException w:name="Grid Table 2 Accent 3" w:uiPriority="47"/>
-    <w:lsdException w:name="Grid Table 3 Accent 3" w:uiPriority="48"/>
-    <w:lsdException w:name="Grid Table 4 Accent 3" w:uiPriority="49"/>
-    <w:lsdException w:name="Grid Table 5 Dark Accent 3" w:uiPriority="50"/>
-    <w:lsdException w:name="Grid Table 6 Colorful Accent 3" w:uiPriority="51"/>
-    <w:lsdException w:name="Grid Table 7 Colorful Accent 3" w:uiPriority="52"/>
-    <w:lsdException w:name="Grid Table 1 Light Accent 4" w:uiPriority="46"/>
-    <w:lsdException w:name="Grid Table 2 Accent 4" w:uiPriority="47"/>
-    <w:lsdException w:name="Grid Table 3 Accent 4" w:uiPriority="48"/>
-    <w:lsdException w:name="Grid Table 4 Accent 4" w:uiPriority="49"/>
-    <w:lsdException w:name="Grid Table 5 Dark Accent 4" w:uiPriority="50"/>
-    <w:lsdException w:name="Grid Table 6 Colorful Accent 4" w:uiPriority="51"/>
-    <w:lsdException w:name="Grid Table 7 Colorful Accent 4" w:uiPriority="52"/>
-    <w:lsdException w:name="Grid Table 1 Light Accent 5" w:uiPriority="46"/>
-    <w:lsdException w:name="Grid Table 2 Accent 5" w:uiPriority="47"/>
-    <w:lsdException w:name="Grid Table 3 Accent 5" w:uiPriority="48"/>
-    <w:lsdException w:name="Grid Table 4 Accent 5" w:uiPriority="49"/>
-    <w:lsdException w:name="Grid Table 5 Dark Accent 5" w:uiPriority="50"/>
-    <w:lsdException w:name="Grid Table 6 Colorful Accent 5" w:uiPriority="51"/>
-    <w:lsdException w:name="Grid Table 7 Colorful Accent 5" w:uiPriority="52"/>
-    <w:lsdException w:name="Grid Table 1 Light Accent 6" w:uiPriority="46"/>
-    <w:lsdException w:name="Grid Table 2 Accent 6" w:uiPriority="47"/>
-    <w:lsdException w:name="Grid Table 3 Accent 6" w:uiPriority="48"/>
-    <w:lsdException w:name="Grid Table 4 Accent 6" w:uiPriority="49"/>
-    <w:lsdException w:name="Grid Table 5 Dark Accent 6" w:uiPriority="50"/>
-    <w:lsdException w:name="Grid Table 6 Colorful Accent 6" w:uiPriority="51"/>
-    <w:lsdException w:name="Grid Table 7 Colorful Accent 6" w:uiPriority="52"/>
-    <w:lsdException w:name="List Table 1 Light" w:uiPriority="46"/>
-    <w:lsdException w:name="List Table 2" w:uiPriority="47"/>
-    <w:lsdException w:name="List Table 3" w:uiPriority="48"/>
-    <w:lsdException w:name="List Table 4" w:uiPriority="49"/>
-    <w:lsdException w:name="List Table 5 Dark" w:uiPriority="50"/>
-    <w:lsdException w:name="List Table 6 Colorful" w:uiPriority="51"/>
-    <w:lsdException w:name="List Table 7 Colorful" w:uiPriority="52"/>
-    <w:lsdException w:name="List Table 1 Light Accent 1" w:uiPriority="46"/>
-    <w:lsdException w:name="List Table 2 Accent 1" w:uiPriority="47"/>
-    <w:lsdException w:name="List Table 3 Accent 1" w:uiPriority="48"/>
-    <w:lsdException w:name="List Table 4 Accent 1" w:uiPriority="49"/>
-    <w:lsdException w:name="List Table 5 Dark Accent 1" w:uiPriority="50"/>
-    <w:lsdException w:name="List Table 6 Colorful Accent 1" w:uiPriority="51"/>
-    <w:lsdException w:name="List Table 7 Colorful Accent 1" w:uiPriority="52"/>
-    <w:lsdException w:name="List Table 1 Light Accent 2" w:uiPriority="46"/>
-    <w:lsdException w:name="List Table 2 Accent 2" w:uiPriority="47"/>
-    <w:lsdException w:name="List Table 3 Accent 2" w:uiPriority="48"/>
-    <w:lsdException w:name="List Table 4 Accent 2" w:uiPriority="49"/>
-    <w:lsdException w:name="List Table 5 Dark Accent 2" w:uiPriority="50"/>
-    <w:lsdException w:name="List Table 6 Colorful Accent 2" w:uiPriority="51"/>
-    <w:lsdException w:name="List Table 7 Colorful Accent 2" w:uiPriority="52"/>
-    <w:lsdException w:name="List Table 1 Light Accent 3" w:uiPriority="46"/>
-    <w:lsdException w:name="List Table 2 Accent 3" w:uiPriority="47"/>
-    <w:lsdException w:name="List Table 3 Accent 3" w:uiPriority="48"/>
-    <w:lsdException w:name="List Table 4 Accent 3" w:uiPriority="49"/>
-    <w:lsdException w:name="List Table 5 Dark Accent 3" w:uiPriority="50"/>
-    <w:lsdException w:name="List Table 6 Colorful Accent 3" w:uiPriority="51"/>
-    <w:lsdException w:name="List Table 7 Colorful Accent 3" w:uiPriority="52"/>
-    <w:lsdException w:name="List Table 1 Light Accent 4" w:uiPriority="46"/>
-    <w:lsdException w:name="List Table 2 Accent 4" w:uiPriority="47"/>
-    <w:lsdException w:name="List Table 3 Accent 4" w:uiPriority="48"/>
-    <w:lsdException w:name="List Table 4 Accent 4" w:uiPriority="49"/>
-    <w:lsdException w:name="List Table 5 Dark Accent 4" w:uiPriority="50"/>
-    <w:lsdException w:name="List Table 6 Colorful Accent 4" w:uiPriority="51"/>
-    <w:lsdException w:name="List Table 7 Colorful Accent 4" w:uiPriority="52"/>
-    <w:lsdException w:name="List Table 1 Light Accent 5" w:uiPriority="46"/>
-    <w:lsdException w:name="List Table 2 Accent 5" w:uiPriority="47"/>
-    <w:lsdException w:name="List Table 3 Accent 5" w:uiPriority="48"/>
-    <w:lsdException w:name="List Table 4 Accent 5" w:uiPriority="49"/>
-    <w:lsdException w:name="List Table 5 Dark Accent 5" w:uiPriority="50"/>
-    <w:lsdException w:name="List Table 6 Colorful Accent 5" w:uiPriority="51"/>
-    <w:lsdException w:name="List Table 7 Colorful Accent 5" w:uiPriority="52"/>
-    <w:lsdException w:name="List Table 1 Light Accent 6" w:uiPriority="46"/>
-    <w:lsdException w:name="List Table 2 Accent 6" w:uiPriority="47"/>
-    <w:lsdException w:name="List Table 3 Accent 6" w:uiPriority="48"/>
-    <w:lsdException w:name="List Table 4 Accent 6" w:uiPriority="49"/>
-    <w:lsdException w:name="List Table 5 Dark Accent 6" w:uiPriority="50"/>
-    <w:lsdException w:name="List Table 6 Colorful Accent 6" w:uiPriority="51"/>
-    <w:lsdException w:name="List Table 7 Colorful Accent 6" w:uiPriority="52"/>
+  <w:latentStyles w:defLockedState="0" w:defUIPriority="99" w:defSemiHidden="1" w:defUnhideWhenUsed="1" w:defQFormat="0" w:count="276">
+    <w:lsdException w:name="Normal" w:semiHidden="0" w:uiPriority="0" w:unhideWhenUsed="0" w:qFormat="1"/>
+    <w:lsdException w:name="heading 1" w:semiHidden="0" w:uiPriority="9" w:unhideWhenUsed="0" w:qFormat="1"/>
+    <w:lsdException w:name="heading 2" w:uiPriority="9" w:qFormat="1"/>
+    <w:lsdException w:name="heading 3" w:uiPriority="9" w:qFormat="1"/>
+    <w:lsdException w:name="heading 4" w:uiPriority="9" w:qFormat="1"/>
+    <w:lsdException w:name="heading 5" w:uiPriority="9" w:qFormat="1"/>
+    <w:lsdException w:name="heading 6" w:uiPriority="9" w:qFormat="1"/>
+    <w:lsdException w:name="heading 7" w:uiPriority="9" w:qFormat="1"/>
+    <w:lsdException w:name="heading 8" w:uiPriority="9" w:qFormat="1"/>
+    <w:lsdException w:name="heading 9" w:uiPriority="9" w:qFormat="1"/>
+    <w:lsdException w:name="toc 1" w:uiPriority="39"/>
+    <w:lsdException w:name="toc 2" w:uiPriority="39"/>
+    <w:lsdException w:name="toc 3" w:uiPriority="39"/>
+    <w:lsdException w:name="toc 4" w:uiPriority="39"/>
+    <w:lsdException w:name="toc 5" w:uiPriority="39"/>
+    <w:lsdException w:name="toc 6" w:uiPriority="39"/>
+    <w:lsdException w:name="toc 7" w:uiPriority="39"/>
+    <w:lsdException w:name="toc 8" w:uiPriority="39"/>
+    <w:lsdException w:name="toc 9" w:uiPriority="39"/>
+    <w:lsdException w:name="caption" w:uiPriority="35" w:qFormat="1"/>
+    <w:lsdException w:name="Title" w:semiHidden="0" w:uiPriority="10" w:unhideWhenUsed="0" w:qFormat="1"/>
+    <w:lsdException w:name="Default Paragraph Font" w:uiPriority="1"/>
+    <w:lsdException w:name="Subtitle" w:semiHidden="0" w:uiPriority="11" w:unhideWhenUsed="0" w:qFormat="1"/>
+    <w:lsdException w:name="Strong" w:semiHidden="0" w:uiPriority="22" w:unhideWhenUsed="0" w:qFormat="1"/>
+    <w:lsdException w:name="Emphasis" w:semiHidden="0" w:uiPriority="20" w:unhideWhenUsed="0" w:qFormat="1"/>
+    <w:lsdException w:name="Table Grid" w:semiHidden="0" w:uiPriority="39" w:unhideWhenUsed="0"/>
+    <w:lsdException w:name="Note Level 1" w:semiHidden="0" w:unhideWhenUsed="0"/>
+    <w:lsdException w:name="Note Level 2" w:semiHidden="0" w:unhideWhenUsed="0"/>
+    <w:lsdException w:name="Note Level 3" w:semiHidden="0" w:unhideWhenUsed="0"/>
+    <w:lsdException w:name="Note Level 4" w:semiHidden="0" w:unhideWhenUsed="0"/>
+    <w:lsdException w:name="Note Level 5" w:semiHidden="0" w:unhideWhenUsed="0"/>
+    <w:lsdException w:name="Note Level 6" w:semiHidden="0" w:unhideWhenUsed="0"/>
+    <w:lsdException w:name="Note Level 7" w:semiHidden="0" w:unhideWhenUsed="0"/>
+    <w:lsdException w:name="Note Level 8" w:semiHidden="0" w:unhideWhenUsed="0"/>
+    <w:lsdException w:name="Note Level 9" w:semiHidden="0" w:unhideWhenUsed="0"/>
+    <w:lsdException w:name="Placeholder Text" w:unhideWhenUsed="0"/>
+    <w:lsdException w:name="No Spacing" w:semiHidden="0" w:uiPriority="1" w:unhideWhenUsed="0" w:qFormat="1"/>
+    <w:lsdException w:name="Light Shading" w:semiHidden="0" w:uiPriority="60" w:unhideWhenUsed="0"/>
+    <w:lsdException w:name="Light List" w:semiHidden="0" w:uiPriority="61" w:unhideWhenUsed="0"/>
+    <w:lsdException w:name="Light Grid" w:semiHidden="0" w:uiPriority="62" w:unhideWhenUsed="0"/>
+    <w:lsdException w:name="Medium Shading 1" w:semiHidden="0" w:uiPriority="63" w:unhideWhenUsed="0"/>
+    <w:lsdException w:name="Medium Shading 2" w:semiHidden="0" w:uiPriority="64" w:unhideWhenUsed="0"/>
+    <w:lsdException w:name="Medium List 1" w:semiHidden="0" w:uiPriority="65" w:unhideWhenUsed="0"/>
+    <w:lsdException w:name="Medium List 2" w:semiHidden="0" w:uiPriority="66" w:unhideWhenUsed="0"/>
+    <w:lsdException w:name="Medium Grid 1" w:semiHidden="0" w:uiPriority="67" w:unhideWhenUsed="0"/>
+    <w:lsdException w:name="Medium Grid 2" w:semiHidden="0" w:uiPriority="68" w:unhideWhenUsed="0"/>
+    <w:lsdException w:name="Medium Grid 3" w:semiHidden="0" w:uiPriority="69" w:unhideWhenUsed="0"/>
+    <w:lsdException w:name="Dark List" w:semiHidden="0" w:uiPriority="70" w:unhideWhenUsed="0"/>
+    <w:lsdException w:name="Colorful Shading" w:semiHidden="0" w:uiPriority="71" w:unhideWhenUsed="0"/>
+    <w:lsdException w:name="Colorful List" w:semiHidden="0" w:uiPriority="72" w:unhideWhenUsed="0"/>
+    <w:lsdException w:name="Colorful Grid" w:semiHidden="0" w:uiPriority="73" w:unhideWhenUsed="0"/>
+    <w:lsdException w:name="Light Shading Accent 1" w:semiHidden="0" w:uiPriority="60" w:unhideWhenUsed="0"/>
+    <w:lsdException w:name="Light List Accent 1" w:semiHidden="0" w:uiPriority="61" w:unhideWhenUsed="0"/>
+    <w:lsdException w:name="Light Grid Accent 1" w:semiHidden="0" w:uiPriority="62" w:unhideWhenUsed="0"/>
+    <w:lsdException w:name="Medium Shading 1 Accent 1" w:semiHidden="0" w:uiPriority="63" w:unhideWhenUsed="0"/>
+    <w:lsdException w:name="Medium Shading 2 Accent 1" w:semiHidden="0" w:uiPriority="64" w:unhideWhenUsed="0"/>
+    <w:lsdException w:name="Medium List 1 Accent 1" w:semiHidden="0" w:uiPriority="65" w:unhideWhenUsed="0"/>
+    <w:lsdException w:name="Revision" w:unhideWhenUsed="0"/>
+    <w:lsdException w:name="List Paragraph" w:semiHidden="0" w:uiPriority="34" w:unhideWhenUsed="0" w:qFormat="1"/>
+    <w:lsdException w:name="Quote" w:semiHidden="0" w:uiPriority="29" w:unhideWhenUsed="0" w:qFormat="1"/>
+    <w:lsdException w:name="Intense Quote" w:semiHidden="0" w:uiPriority="30" w:unhideWhenUsed="0" w:qFormat="1"/>
+    <w:lsdException w:name="Medium List 2 Accent 1" w:semiHidden="0" w:uiPriority="66" w:unhideWhenUsed="0"/>
+    <w:lsdException w:name="Medium Grid 1 Accent 1" w:semiHidden="0" w:uiPriority="67" w:unhideWhenUsed="0"/>
+    <w:lsdException w:name="Medium Grid 2 Accent 1" w:semiHidden="0" w:uiPriority="68" w:unhideWhenUsed="0"/>
+    <w:lsdException w:name="Medium Grid 3 Accent 1" w:semiHidden="0" w:uiPriority="69" w:unhideWhenUsed="0"/>
+    <w:lsdException w:name="Dark List Accent 1" w:semiHidden="0" w:uiPriority="70" w:unhideWhenUsed="0"/>
+    <w:lsdException w:name="Colorful Shading Accent 1" w:semiHidden="0" w:uiPriority="71" w:unhideWhenUsed="0"/>
+    <w:lsdException w:name="Colorful List Accent 1" w:semiHidden="0" w:uiPriority="72" w:unhideWhenUsed="0"/>
+    <w:lsdException w:name="Colorful Grid Accent 1" w:semiHidden="0" w:uiPriority="73" w:unhideWhenUsed="0"/>
+    <w:lsdException w:name="Light Shading Accent 2" w:semiHidden="0" w:uiPriority="60" w:unhideWhenUsed="0"/>
+    <w:lsdException w:name="Light List Accent 2" w:semiHidden="0" w:uiPriority="61" w:unhideWhenUsed="0"/>
+    <w:lsdException w:name="Light Grid Accent 2" w:semiHidden="0" w:uiPriority="62" w:unhideWhenUsed="0"/>
+    <w:lsdException w:name="Medium Shading 1 Accent 2" w:semiHidden="0" w:uiPriority="63" w:unhideWhenUsed="0"/>
+    <w:lsdException w:name="Medium Shading 2 Accent 2" w:semiHidden="0" w:uiPriority="64" w:unhideWhenUsed="0"/>
+    <w:lsdException w:name="Medium List 1 Accent 2" w:semiHidden="0" w:uiPriority="65" w:unhideWhenUsed="0"/>
+    <w:lsdException w:name="Medium List 2 Accent 2" w:semiHidden="0" w:uiPriority="66" w:unhideWhenUsed="0"/>
+    <w:lsdException w:name="Medium Grid 1 Accent 2" w:semiHidden="0" w:uiPriority="67" w:unhideWhenUsed="0"/>
+    <w:lsdException w:name="Medium Grid 2 Accent 2" w:semiHidden="0" w:uiPriority="68" w:unhideWhenUsed="0"/>
+    <w:lsdException w:name="Medium Grid 3 Accent 2" w:semiHidden="0" w:uiPriority="69" w:unhideWhenUsed="0"/>
+    <w:lsdException w:name="Dark List Accent 2" w:semiHidden="0" w:uiPriority="70" w:unhideWhenUsed="0"/>
+    <w:lsdException w:name="Colorful Shading Accent 2" w:semiHidden="0" w:uiPriority="71" w:unhideWhenUsed="0"/>
+    <w:lsdException w:name="Colorful List Accent 2" w:semiHidden="0" w:uiPriority="72" w:unhideWhenUsed="0"/>
+    <w:lsdException w:name="Colorful Grid Accent 2" w:semiHidden="0" w:uiPriority="73" w:unhideWhenUsed="0"/>
+    <w:lsdException w:name="Light Shading Accent 3" w:semiHidden="0" w:uiPriority="60" w:unhideWhenUsed="0"/>
+    <w:lsdException w:name="Light List Accent 3" w:semiHidden="0" w:uiPriority="61" w:unhideWhenUsed="0"/>
+    <w:lsdException w:name="Light Grid Accent 3" w:semiHidden="0" w:uiPriority="62" w:unhideWhenUsed="0"/>
+    <w:lsdException w:name="Medium Shading 1 Accent 3" w:semiHidden="0" w:uiPriority="63" w:unhideWhenUsed="0"/>
+    <w:lsdException w:name="Medium Shading 2 Accent 3" w:semiHidden="0" w:uiPriority="64" w:unhideWhenUsed="0"/>
+    <w:lsdException w:name="Medium List 1 Accent 3" w:semiHidden="0" w:uiPriority="65" w:unhideWhenUsed="0"/>
+    <w:lsdException w:name="Medium List 2 Accent 3" w:semiHidden="0" w:uiPriority="66" w:unhideWhenUsed="0"/>
+    <w:lsdException w:name="Medium Grid 1 Accent 3" w:semiHidden="0" w:uiPriority="67" w:unhideWhenUsed="0"/>
+    <w:lsdException w:name="Medium Grid 2 Accent 3" w:semiHidden="0" w:uiPriority="68" w:unhideWhenUsed="0"/>
+    <w:lsdException w:name="Medium Grid 3 Accent 3" w:semiHidden="0" w:uiPriority="69" w:unhideWhenUsed="0"/>
+    <w:lsdException w:name="Dark List Accent 3" w:semiHidden="0" w:uiPriority="70" w:unhideWhenUsed="0"/>
+    <w:lsdException w:name="Colorful Shading Accent 3" w:semiHidden="0" w:uiPriority="71" w:unhideWhenUsed="0"/>
+    <w:lsdException w:name="Colorful List Accent 3" w:semiHidden="0" w:uiPriority="72" w:unhideWhenUsed="0"/>
+    <w:lsdException w:name="Colorful Grid Accent 3" w:semiHidden="0" w:uiPriority="73" w:unhideWhenUsed="0"/>
+    <w:lsdException w:name="Light Shading Accent 4" w:semiHidden="0" w:uiPriority="60" w:unhideWhenUsed="0"/>
+    <w:lsdException w:name="Light List Accent 4" w:semiHidden="0" w:uiPriority="61" w:unhideWhenUsed="0"/>
+    <w:lsdException w:name="Light Grid Accent 4" w:semiHidden="0" w:uiPriority="62" w:unhideWhenUsed="0"/>
+    <w:lsdException w:name="Medium Shading 1 Accent 4" w:semiHidden="0" w:uiPriority="63" w:unhideWhenUsed="0"/>
+    <w:lsdException w:name="Medium Shading 2 Accent 4" w:semiHidden="0" w:uiPriority="64" w:unhideWhenUsed="0"/>
+    <w:lsdException w:name="Medium List 1 Accent 4" w:semiHidden="0" w:uiPriority="65" w:unhideWhenUsed="0"/>
+    <w:lsdException w:name="Medium List 2 Accent 4" w:semiHidden="0" w:uiPriority="66" w:unhideWhenUsed="0"/>
+    <w:lsdException w:name="Medium Grid 1 Accent 4" w:semiHidden="0" w:uiPriority="67" w:unhideWhenUsed="0"/>
+    <w:lsdException w:name="Medium Grid 2 Accent 4" w:semiHidden="0" w:uiPriority="68" w:unhideWhenUsed="0"/>
+    <w:lsdException w:name="Medium Grid 3 Accent 4" w:semiHidden="0" w:uiPriority="69" w:unhideWhenUsed="0"/>
+    <w:lsdException w:name="Dark List Accent 4" w:semiHidden="0" w:uiPriority="70" w:unhideWhenUsed="0"/>
+    <w:lsdException w:name="Colorful Shading Accent 4" w:semiHidden="0" w:uiPriority="71" w:unhideWhenUsed="0"/>
+    <w:lsdException w:name="Colorful List Accent 4" w:semiHidden="0" w:uiPriority="72" w:unhideWhenUsed="0"/>
+    <w:lsdException w:name="Colorful Grid Accent 4" w:semiHidden="0" w:uiPriority="73" w:unhideWhenUsed="0"/>
+    <w:lsdException w:name="Light Shading Accent 5" w:semiHidden="0" w:uiPriority="60" w:unhideWhenUsed="0"/>
+    <w:lsdException w:name="Light List Accent 5" w:semiHidden="0" w:uiPriority="61" w:unhideWhenUsed="0"/>
+    <w:lsdException w:name="Light Grid Accent 5" w:semiHidden="0" w:uiPriority="62" w:unhideWhenUsed="0"/>
+    <w:lsdException w:name="Medium Shading 1 Accent 5" w:semiHidden="0" w:uiPriority="63" w:unhideWhenUsed="0"/>
+    <w:lsdException w:name="Medium Shading 2 Accent 5" w:semiHidden="0" w:uiPriority="64" w:unhideWhenUsed="0"/>
+    <w:lsdException w:name="Medium List 1 Accent 5" w:semiHidden="0" w:uiPriority="65" w:unhideWhenUsed="0"/>
+    <w:lsdException w:name="Medium List 2 Accent 5" w:semiHidden="0" w:uiPriority="66" w:unhideWhenUsed="0"/>
+    <w:lsdException w:name="Medium Grid 1 Accent 5" w:semiHidden="0" w:uiPriority="67" w:unhideWhenUsed="0"/>
+    <w:lsdException w:name="Medium Grid 2 Accent 5" w:semiHidden="0" w:uiPriority="68" w:unhideWhenUsed="0"/>
+    <w:lsdException w:name="Medium Grid 3 Accent 5" w:semiHidden="0" w:uiPriority="69" w:unhideWhenUsed="0"/>
+    <w:lsdException w:name="Dark List Accent 5" w:semiHidden="0" w:uiPriority="70" w:unhideWhenUsed="0"/>
+    <w:lsdException w:name="Colorful Shading Accent 5" w:semiHidden="0" w:uiPriority="71" w:unhideWhenUsed="0"/>
+    <w:lsdException w:name="Colorful List Accent 5" w:semiHidden="0" w:uiPriority="72" w:unhideWhenUsed="0"/>
+    <w:lsdException w:name="Colorful Grid Accent 5" w:semiHidden="0" w:uiPriority="73" w:unhideWhenUsed="0"/>
+    <w:lsdException w:name="Light Shading Accent 6" w:semiHidden="0" w:uiPriority="60" w:unhideWhenUsed="0"/>
+    <w:lsdException w:name="Light List Accent 6" w:semiHidden="0" w:uiPriority="61" w:unhideWhenUsed="0"/>
+    <w:lsdException w:name="Light Grid Accent 6" w:semiHidden="0" w:uiPriority="62" w:unhideWhenUsed="0"/>
+    <w:lsdException w:name="Medium Shading 1 Accent 6" w:semiHidden="0" w:uiPriority="63" w:unhideWhenUsed="0"/>
+    <w:lsdException w:name="Medium Shading 2 Accent 6" w:semiHidden="0" w:uiPriority="64" w:unhideWhenUsed="0"/>
+    <w:lsdException w:name="Medium List 1 Accent 6" w:semiHidden="0" w:uiPriority="65" w:unhideWhenUsed="0"/>
+    <w:lsdException w:name="Medium List 2 Accent 6" w:semiHidden="0" w:uiPriority="66" w:unhideWhenUsed="0"/>
+    <w:lsdException w:name="Medium Grid 1 Accent 6" w:semiHidden="0" w:uiPriority="67" w:unhideWhenUsed="0"/>
+    <w:lsdException w:name="Medium Grid 2 Accent 6" w:semiHidden="0" w:uiPriority="68" w:unhideWhenUsed="0"/>
+    <w:lsdException w:name="Medium Grid 3 Accent 6" w:semiHidden="0" w:uiPriority="69" w:unhideWhenUsed="0"/>
+    <w:lsdException w:name="Dark List Accent 6" w:semiHidden="0" w:uiPriority="70" w:unhideWhenUsed="0"/>
+    <w:lsdException w:name="Colorful Shading Accent 6" w:semiHidden="0" w:uiPriority="71" w:unhideWhenUsed="0"/>
+    <w:lsdException w:name="Colorful List Accent 6" w:semiHidden="0" w:uiPriority="72" w:unhideWhenUsed="0"/>
+    <w:lsdException w:name="Colorful Grid Accent 6" w:semiHidden="0" w:uiPriority="73" w:unhideWhenUsed="0"/>
+    <w:lsdException w:name="Subtle Emphasis" w:semiHidden="0" w:uiPriority="19" w:unhideWhenUsed="0" w:qFormat="1"/>
+    <w:lsdException w:name="Intense Emphasis" w:semiHidden="0" w:uiPriority="21" w:unhideWhenUsed="0" w:qFormat="1"/>
+    <w:lsdException w:name="Subtle Reference" w:semiHidden="0" w:uiPriority="31" w:unhideWhenUsed="0" w:qFormat="1"/>
+    <w:lsdException w:name="Intense Reference" w:semiHidden="0" w:uiPriority="32" w:unhideWhenUsed="0" w:qFormat="1"/>
+    <w:lsdException w:name="Book Title" w:semiHidden="0" w:uiPriority="33" w:unhideWhenUsed="0" w:qFormat="1"/>
+    <w:lsdException w:name="Bibliography" w:uiPriority="37"/>
+    <w:lsdException w:name="TOC Heading" w:uiPriority="39" w:qFormat="1"/>
   </w:latentStyles>
   <w:style w:type="paragraph" w:default="1" w:styleId="Normal">
     <w:name w:val="Normal"/>
@@ -7522,6 +8689,7 @@
       <w:spacing w:after="0" w:line="240" w:lineRule="auto"/>
     </w:pPr>
     <w:tblPr>
+      <w:tblInd w:w="0" w:type="dxa"/>
       <w:tblBorders>
         <w:top w:val="single" w:sz="4" w:space="0" w:color="auto"/>
         <w:left w:val="single" w:sz="4" w:space="0" w:color="auto"/>
@@ -7530,6 +8698,12 @@
         <w:insideH w:val="single" w:sz="4" w:space="0" w:color="auto"/>
         <w:insideV w:val="single" w:sz="4" w:space="0" w:color="auto"/>
       </w:tblBorders>
+      <w:tblCellMar>
+        <w:top w:w="0" w:type="dxa"/>
+        <w:left w:w="108" w:type="dxa"/>
+        <w:bottom w:w="0" w:type="dxa"/>
+        <w:right w:w="108" w:type="dxa"/>
+      </w:tblCellMar>
     </w:tblPr>
   </w:style>
   <w:style w:type="character" w:styleId="Hyperlink">
@@ -7541,6 +8715,313 @@
     <w:rPr>
       <w:color w:val="0000FF"/>
       <w:u w:val="single"/>
+    </w:rPr>
+  </w:style>
+  <w:style w:type="paragraph" w:styleId="BalloonText">
+    <w:name w:val="Balloon Text"/>
+    <w:basedOn w:val="Normal"/>
+    <w:link w:val="BalloonTextChar"/>
+    <w:uiPriority w:val="99"/>
+    <w:semiHidden/>
+    <w:unhideWhenUsed/>
+    <w:rsid w:val="00870278"/>
+    <w:pPr>
+      <w:spacing w:after="0" w:line="240" w:lineRule="auto"/>
+    </w:pPr>
+    <w:rPr>
+      <w:rFonts w:ascii="Lucida Grande" w:hAnsi="Lucida Grande" w:cs="Lucida Grande"/>
+      <w:sz w:val="18"/>
+      <w:szCs w:val="18"/>
+    </w:rPr>
+  </w:style>
+  <w:style w:type="character" w:customStyle="1" w:styleId="BalloonTextChar">
+    <w:name w:val="Balloon Text Char"/>
+    <w:basedOn w:val="DefaultParagraphFont"/>
+    <w:link w:val="BalloonText"/>
+    <w:uiPriority w:val="99"/>
+    <w:semiHidden/>
+    <w:rsid w:val="00870278"/>
+    <w:rPr>
+      <w:rFonts w:ascii="Lucida Grande" w:hAnsi="Lucida Grande" w:cs="Lucida Grande"/>
+      <w:sz w:val="18"/>
+      <w:szCs w:val="18"/>
+    </w:rPr>
+  </w:style>
+</w:styles>
+</file>
+
+<file path=word/stylesWithEffects.xml><?xml version="1.0" encoding="utf-8"?>
+<w:styles xmlns:wpc="http://schemas.microsoft.com/office/word/2010/wordprocessingCanvas" xmlns:mo="http://schemas.microsoft.com/office/mac/office/2008/main" xmlns:mc="http://schemas.openxmlformats.org/markup-compatibility/2006" xmlns:mv="urn:schemas-microsoft-com:mac:vml" xmlns:o="urn:schemas-microsoft-com:office:office" xmlns:r="http://schemas.openxmlformats.org/officeDocument/2006/relationships" xmlns:m="http://schemas.openxmlformats.org/officeDocument/2006/math" xmlns:v="urn:schemas-microsoft-com:vml" xmlns:wp14="http://schemas.microsoft.com/office/word/2010/wordprocessingDrawing" xmlns:wp="http://schemas.openxmlformats.org/drawingml/2006/wordprocessingDrawing" xmlns:w10="urn:schemas-microsoft-com:office:word" xmlns:w="http://schemas.openxmlformats.org/wordprocessingml/2006/main" xmlns:w14="http://schemas.microsoft.com/office/word/2010/wordml" xmlns:wpg="http://schemas.microsoft.com/office/word/2010/wordprocessingGroup" xmlns:wpi="http://schemas.microsoft.com/office/word/2010/wordprocessingInk" xmlns:wne="http://schemas.microsoft.com/office/word/2006/wordml" xmlns:wps="http://schemas.microsoft.com/office/word/2010/wordprocessingShape" mc:Ignorable="w14 wp14">
+  <w:docDefaults>
+    <w:rPrDefault>
+      <w:rPr>
+        <w:rFonts w:asciiTheme="minorHAnsi" w:eastAsiaTheme="minorHAnsi" w:hAnsiTheme="minorHAnsi" w:cstheme="minorBidi"/>
+        <w:sz w:val="22"/>
+        <w:szCs w:val="22"/>
+        <w:lang w:val="en-US" w:eastAsia="en-US" w:bidi="ar-SA"/>
+      </w:rPr>
+    </w:rPrDefault>
+    <w:pPrDefault>
+      <w:pPr>
+        <w:spacing w:after="160" w:line="259" w:lineRule="auto"/>
+      </w:pPr>
+    </w:pPrDefault>
+  </w:docDefaults>
+  <w:latentStyles w:defLockedState="0" w:defUIPriority="99" w:defSemiHidden="1" w:defUnhideWhenUsed="1" w:defQFormat="0" w:count="276">
+    <w:lsdException w:name="Normal" w:semiHidden="0" w:uiPriority="0" w:unhideWhenUsed="0" w:qFormat="1"/>
+    <w:lsdException w:name="heading 1" w:semiHidden="0" w:uiPriority="9" w:unhideWhenUsed="0" w:qFormat="1"/>
+    <w:lsdException w:name="heading 2" w:uiPriority="9" w:qFormat="1"/>
+    <w:lsdException w:name="heading 3" w:uiPriority="9" w:qFormat="1"/>
+    <w:lsdException w:name="heading 4" w:uiPriority="9" w:qFormat="1"/>
+    <w:lsdException w:name="heading 5" w:uiPriority="9" w:qFormat="1"/>
+    <w:lsdException w:name="heading 6" w:uiPriority="9" w:qFormat="1"/>
+    <w:lsdException w:name="heading 7" w:uiPriority="9" w:qFormat="1"/>
+    <w:lsdException w:name="heading 8" w:uiPriority="9" w:qFormat="1"/>
+    <w:lsdException w:name="heading 9" w:uiPriority="9" w:qFormat="1"/>
+    <w:lsdException w:name="toc 1" w:uiPriority="39"/>
+    <w:lsdException w:name="toc 2" w:uiPriority="39"/>
+    <w:lsdException w:name="toc 3" w:uiPriority="39"/>
+    <w:lsdException w:name="toc 4" w:uiPriority="39"/>
+    <w:lsdException w:name="toc 5" w:uiPriority="39"/>
+    <w:lsdException w:name="toc 6" w:uiPriority="39"/>
+    <w:lsdException w:name="toc 7" w:uiPriority="39"/>
+    <w:lsdException w:name="toc 8" w:uiPriority="39"/>
+    <w:lsdException w:name="toc 9" w:uiPriority="39"/>
+    <w:lsdException w:name="caption" w:uiPriority="35" w:qFormat="1"/>
+    <w:lsdException w:name="Title" w:semiHidden="0" w:uiPriority="10" w:unhideWhenUsed="0" w:qFormat="1"/>
+    <w:lsdException w:name="Default Paragraph Font" w:uiPriority="1"/>
+    <w:lsdException w:name="Subtitle" w:semiHidden="0" w:uiPriority="11" w:unhideWhenUsed="0" w:qFormat="1"/>
+    <w:lsdException w:name="Strong" w:semiHidden="0" w:uiPriority="22" w:unhideWhenUsed="0" w:qFormat="1"/>
+    <w:lsdException w:name="Emphasis" w:semiHidden="0" w:uiPriority="20" w:unhideWhenUsed="0" w:qFormat="1"/>
+    <w:lsdException w:name="Table Grid" w:semiHidden="0" w:uiPriority="39" w:unhideWhenUsed="0"/>
+    <w:lsdException w:name="Note Level 1" w:semiHidden="0" w:unhideWhenUsed="0"/>
+    <w:lsdException w:name="Note Level 2" w:semiHidden="0" w:unhideWhenUsed="0"/>
+    <w:lsdException w:name="Note Level 3" w:semiHidden="0" w:unhideWhenUsed="0"/>
+    <w:lsdException w:name="Note Level 4" w:semiHidden="0" w:unhideWhenUsed="0"/>
+    <w:lsdException w:name="Note Level 5" w:semiHidden="0" w:unhideWhenUsed="0"/>
+    <w:lsdException w:name="Note Level 6" w:semiHidden="0" w:unhideWhenUsed="0"/>
+    <w:lsdException w:name="Note Level 7" w:semiHidden="0" w:unhideWhenUsed="0"/>
+    <w:lsdException w:name="Note Level 8" w:semiHidden="0" w:unhideWhenUsed="0"/>
+    <w:lsdException w:name="Note Level 9" w:semiHidden="0" w:unhideWhenUsed="0"/>
+    <w:lsdException w:name="Placeholder Text" w:unhideWhenUsed="0"/>
+    <w:lsdException w:name="No Spacing" w:semiHidden="0" w:uiPriority="1" w:unhideWhenUsed="0" w:qFormat="1"/>
+    <w:lsdException w:name="Light Shading" w:semiHidden="0" w:uiPriority="60" w:unhideWhenUsed="0"/>
+    <w:lsdException w:name="Light List" w:semiHidden="0" w:uiPriority="61" w:unhideWhenUsed="0"/>
+    <w:lsdException w:name="Light Grid" w:semiHidden="0" w:uiPriority="62" w:unhideWhenUsed="0"/>
+    <w:lsdException w:name="Medium Shading 1" w:semiHidden="0" w:uiPriority="63" w:unhideWhenUsed="0"/>
+    <w:lsdException w:name="Medium Shading 2" w:semiHidden="0" w:uiPriority="64" w:unhideWhenUsed="0"/>
+    <w:lsdException w:name="Medium List 1" w:semiHidden="0" w:uiPriority="65" w:unhideWhenUsed="0"/>
+    <w:lsdException w:name="Medium List 2" w:semiHidden="0" w:uiPriority="66" w:unhideWhenUsed="0"/>
+    <w:lsdException w:name="Medium Grid 1" w:semiHidden="0" w:uiPriority="67" w:unhideWhenUsed="0"/>
+    <w:lsdException w:name="Medium Grid 2" w:semiHidden="0" w:uiPriority="68" w:unhideWhenUsed="0"/>
+    <w:lsdException w:name="Medium Grid 3" w:semiHidden="0" w:uiPriority="69" w:unhideWhenUsed="0"/>
+    <w:lsdException w:name="Dark List" w:semiHidden="0" w:uiPriority="70" w:unhideWhenUsed="0"/>
+    <w:lsdException w:name="Colorful Shading" w:semiHidden="0" w:uiPriority="71" w:unhideWhenUsed="0"/>
+    <w:lsdException w:name="Colorful List" w:semiHidden="0" w:uiPriority="72" w:unhideWhenUsed="0"/>
+    <w:lsdException w:name="Colorful Grid" w:semiHidden="0" w:uiPriority="73" w:unhideWhenUsed="0"/>
+    <w:lsdException w:name="Light Shading Accent 1" w:semiHidden="0" w:uiPriority="60" w:unhideWhenUsed="0"/>
+    <w:lsdException w:name="Light List Accent 1" w:semiHidden="0" w:uiPriority="61" w:unhideWhenUsed="0"/>
+    <w:lsdException w:name="Light Grid Accent 1" w:semiHidden="0" w:uiPriority="62" w:unhideWhenUsed="0"/>
+    <w:lsdException w:name="Medium Shading 1 Accent 1" w:semiHidden="0" w:uiPriority="63" w:unhideWhenUsed="0"/>
+    <w:lsdException w:name="Medium Shading 2 Accent 1" w:semiHidden="0" w:uiPriority="64" w:unhideWhenUsed="0"/>
+    <w:lsdException w:name="Medium List 1 Accent 1" w:semiHidden="0" w:uiPriority="65" w:unhideWhenUsed="0"/>
+    <w:lsdException w:name="Revision" w:unhideWhenUsed="0"/>
+    <w:lsdException w:name="List Paragraph" w:semiHidden="0" w:uiPriority="34" w:unhideWhenUsed="0" w:qFormat="1"/>
+    <w:lsdException w:name="Quote" w:semiHidden="0" w:uiPriority="29" w:unhideWhenUsed="0" w:qFormat="1"/>
+    <w:lsdException w:name="Intense Quote" w:semiHidden="0" w:uiPriority="30" w:unhideWhenUsed="0" w:qFormat="1"/>
+    <w:lsdException w:name="Medium List 2 Accent 1" w:semiHidden="0" w:uiPriority="66" w:unhideWhenUsed="0"/>
+    <w:lsdException w:name="Medium Grid 1 Accent 1" w:semiHidden="0" w:uiPriority="67" w:unhideWhenUsed="0"/>
+    <w:lsdException w:name="Medium Grid 2 Accent 1" w:semiHidden="0" w:uiPriority="68" w:unhideWhenUsed="0"/>
+    <w:lsdException w:name="Medium Grid 3 Accent 1" w:semiHidden="0" w:uiPriority="69" w:unhideWhenUsed="0"/>
+    <w:lsdException w:name="Dark List Accent 1" w:semiHidden="0" w:uiPriority="70" w:unhideWhenUsed="0"/>
+    <w:lsdException w:name="Colorful Shading Accent 1" w:semiHidden="0" w:uiPriority="71" w:unhideWhenUsed="0"/>
+    <w:lsdException w:name="Colorful List Accent 1" w:semiHidden="0" w:uiPriority="72" w:unhideWhenUsed="0"/>
+    <w:lsdException w:name="Colorful Grid Accent 1" w:semiHidden="0" w:uiPriority="73" w:unhideWhenUsed="0"/>
+    <w:lsdException w:name="Light Shading Accent 2" w:semiHidden="0" w:uiPriority="60" w:unhideWhenUsed="0"/>
+    <w:lsdException w:name="Light List Accent 2" w:semiHidden="0" w:uiPriority="61" w:unhideWhenUsed="0"/>
+    <w:lsdException w:name="Light Grid Accent 2" w:semiHidden="0" w:uiPriority="62" w:unhideWhenUsed="0"/>
+    <w:lsdException w:name="Medium Shading 1 Accent 2" w:semiHidden="0" w:uiPriority="63" w:unhideWhenUsed="0"/>
+    <w:lsdException w:name="Medium Shading 2 Accent 2" w:semiHidden="0" w:uiPriority="64" w:unhideWhenUsed="0"/>
+    <w:lsdException w:name="Medium List 1 Accent 2" w:semiHidden="0" w:uiPriority="65" w:unhideWhenUsed="0"/>
+    <w:lsdException w:name="Medium List 2 Accent 2" w:semiHidden="0" w:uiPriority="66" w:unhideWhenUsed="0"/>
+    <w:lsdException w:name="Medium Grid 1 Accent 2" w:semiHidden="0" w:uiPriority="67" w:unhideWhenUsed="0"/>
+    <w:lsdException w:name="Medium Grid 2 Accent 2" w:semiHidden="0" w:uiPriority="68" w:unhideWhenUsed="0"/>
+    <w:lsdException w:name="Medium Grid 3 Accent 2" w:semiHidden="0" w:uiPriority="69" w:unhideWhenUsed="0"/>
+    <w:lsdException w:name="Dark List Accent 2" w:semiHidden="0" w:uiPriority="70" w:unhideWhenUsed="0"/>
+    <w:lsdException w:name="Colorful Shading Accent 2" w:semiHidden="0" w:uiPriority="71" w:unhideWhenUsed="0"/>
+    <w:lsdException w:name="Colorful List Accent 2" w:semiHidden="0" w:uiPriority="72" w:unhideWhenUsed="0"/>
+    <w:lsdException w:name="Colorful Grid Accent 2" w:semiHidden="0" w:uiPriority="73" w:unhideWhenUsed="0"/>
+    <w:lsdException w:name="Light Shading Accent 3" w:semiHidden="0" w:uiPriority="60" w:unhideWhenUsed="0"/>
+    <w:lsdException w:name="Light List Accent 3" w:semiHidden="0" w:uiPriority="61" w:unhideWhenUsed="0"/>
+    <w:lsdException w:name="Light Grid Accent 3" w:semiHidden="0" w:uiPriority="62" w:unhideWhenUsed="0"/>
+    <w:lsdException w:name="Medium Shading 1 Accent 3" w:semiHidden="0" w:uiPriority="63" w:unhideWhenUsed="0"/>
+    <w:lsdException w:name="Medium Shading 2 Accent 3" w:semiHidden="0" w:uiPriority="64" w:unhideWhenUsed="0"/>
+    <w:lsdException w:name="Medium List 1 Accent 3" w:semiHidden="0" w:uiPriority="65" w:unhideWhenUsed="0"/>
+    <w:lsdException w:name="Medium List 2 Accent 3" w:semiHidden="0" w:uiPriority="66" w:unhideWhenUsed="0"/>
+    <w:lsdException w:name="Medium Grid 1 Accent 3" w:semiHidden="0" w:uiPriority="67" w:unhideWhenUsed="0"/>
+    <w:lsdException w:name="Medium Grid 2 Accent 3" w:semiHidden="0" w:uiPriority="68" w:unhideWhenUsed="0"/>
+    <w:lsdException w:name="Medium Grid 3 Accent 3" w:semiHidden="0" w:uiPriority="69" w:unhideWhenUsed="0"/>
+    <w:lsdException w:name="Dark List Accent 3" w:semiHidden="0" w:uiPriority="70" w:unhideWhenUsed="0"/>
+    <w:lsdException w:name="Colorful Shading Accent 3" w:semiHidden="0" w:uiPriority="71" w:unhideWhenUsed="0"/>
+    <w:lsdException w:name="Colorful List Accent 3" w:semiHidden="0" w:uiPriority="72" w:unhideWhenUsed="0"/>
+    <w:lsdException w:name="Colorful Grid Accent 3" w:semiHidden="0" w:uiPriority="73" w:unhideWhenUsed="0"/>
+    <w:lsdException w:name="Light Shading Accent 4" w:semiHidden="0" w:uiPriority="60" w:unhideWhenUsed="0"/>
+    <w:lsdException w:name="Light List Accent 4" w:semiHidden="0" w:uiPriority="61" w:unhideWhenUsed="0"/>
+    <w:lsdException w:name="Light Grid Accent 4" w:semiHidden="0" w:uiPriority="62" w:unhideWhenUsed="0"/>
+    <w:lsdException w:name="Medium Shading 1 Accent 4" w:semiHidden="0" w:uiPriority="63" w:unhideWhenUsed="0"/>
+    <w:lsdException w:name="Medium Shading 2 Accent 4" w:semiHidden="0" w:uiPriority="64" w:unhideWhenUsed="0"/>
+    <w:lsdException w:name="Medium List 1 Accent 4" w:semiHidden="0" w:uiPriority="65" w:unhideWhenUsed="0"/>
+    <w:lsdException w:name="Medium List 2 Accent 4" w:semiHidden="0" w:uiPriority="66" w:unhideWhenUsed="0"/>
+    <w:lsdException w:name="Medium Grid 1 Accent 4" w:semiHidden="0" w:uiPriority="67" w:unhideWhenUsed="0"/>
+    <w:lsdException w:name="Medium Grid 2 Accent 4" w:semiHidden="0" w:uiPriority="68" w:unhideWhenUsed="0"/>
+    <w:lsdException w:name="Medium Grid 3 Accent 4" w:semiHidden="0" w:uiPriority="69" w:unhideWhenUsed="0"/>
+    <w:lsdException w:name="Dark List Accent 4" w:semiHidden="0" w:uiPriority="70" w:unhideWhenUsed="0"/>
+    <w:lsdException w:name="Colorful Shading Accent 4" w:semiHidden="0" w:uiPriority="71" w:unhideWhenUsed="0"/>
+    <w:lsdException w:name="Colorful List Accent 4" w:semiHidden="0" w:uiPriority="72" w:unhideWhenUsed="0"/>
+    <w:lsdException w:name="Colorful Grid Accent 4" w:semiHidden="0" w:uiPriority="73" w:unhideWhenUsed="0"/>
+    <w:lsdException w:name="Light Shading Accent 5" w:semiHidden="0" w:uiPriority="60" w:unhideWhenUsed="0"/>
+    <w:lsdException w:name="Light List Accent 5" w:semiHidden="0" w:uiPriority="61" w:unhideWhenUsed="0"/>
+    <w:lsdException w:name="Light Grid Accent 5" w:semiHidden="0" w:uiPriority="62" w:unhideWhenUsed="0"/>
+    <w:lsdException w:name="Medium Shading 1 Accent 5" w:semiHidden="0" w:uiPriority="63" w:unhideWhenUsed="0"/>
+    <w:lsdException w:name="Medium Shading 2 Accent 5" w:semiHidden="0" w:uiPriority="64" w:unhideWhenUsed="0"/>
+    <w:lsdException w:name="Medium List 1 Accent 5" w:semiHidden="0" w:uiPriority="65" w:unhideWhenUsed="0"/>
+    <w:lsdException w:name="Medium List 2 Accent 5" w:semiHidden="0" w:uiPriority="66" w:unhideWhenUsed="0"/>
+    <w:lsdException w:name="Medium Grid 1 Accent 5" w:semiHidden="0" w:uiPriority="67" w:unhideWhenUsed="0"/>
+    <w:lsdException w:name="Medium Grid 2 Accent 5" w:semiHidden="0" w:uiPriority="68" w:unhideWhenUsed="0"/>
+    <w:lsdException w:name="Medium Grid 3 Accent 5" w:semiHidden="0" w:uiPriority="69" w:unhideWhenUsed="0"/>
+    <w:lsdException w:name="Dark List Accent 5" w:semiHidden="0" w:uiPriority="70" w:unhideWhenUsed="0"/>
+    <w:lsdException w:name="Colorful Shading Accent 5" w:semiHidden="0" w:uiPriority="71" w:unhideWhenUsed="0"/>
+    <w:lsdException w:name="Colorful List Accent 5" w:semiHidden="0" w:uiPriority="72" w:unhideWhenUsed="0"/>
+    <w:lsdException w:name="Colorful Grid Accent 5" w:semiHidden="0" w:uiPriority="73" w:unhideWhenUsed="0"/>
+    <w:lsdException w:name="Light Shading Accent 6" w:semiHidden="0" w:uiPriority="60" w:unhideWhenUsed="0"/>
+    <w:lsdException w:name="Light List Accent 6" w:semiHidden="0" w:uiPriority="61" w:unhideWhenUsed="0"/>
+    <w:lsdException w:name="Light Grid Accent 6" w:semiHidden="0" w:uiPriority="62" w:unhideWhenUsed="0"/>
+    <w:lsdException w:name="Medium Shading 1 Accent 6" w:semiHidden="0" w:uiPriority="63" w:unhideWhenUsed="0"/>
+    <w:lsdException w:name="Medium Shading 2 Accent 6" w:semiHidden="0" w:uiPriority="64" w:unhideWhenUsed="0"/>
+    <w:lsdException w:name="Medium List 1 Accent 6" w:semiHidden="0" w:uiPriority="65" w:unhideWhenUsed="0"/>
+    <w:lsdException w:name="Medium List 2 Accent 6" w:semiHidden="0" w:uiPriority="66" w:unhideWhenUsed="0"/>
+    <w:lsdException w:name="Medium Grid 1 Accent 6" w:semiHidden="0" w:uiPriority="67" w:unhideWhenUsed="0"/>
+    <w:lsdException w:name="Medium Grid 2 Accent 6" w:semiHidden="0" w:uiPriority="68" w:unhideWhenUsed="0"/>
+    <w:lsdException w:name="Medium Grid 3 Accent 6" w:semiHidden="0" w:uiPriority="69" w:unhideWhenUsed="0"/>
+    <w:lsdException w:name="Dark List Accent 6" w:semiHidden="0" w:uiPriority="70" w:unhideWhenUsed="0"/>
+    <w:lsdException w:name="Colorful Shading Accent 6" w:semiHidden="0" w:uiPriority="71" w:unhideWhenUsed="0"/>
+    <w:lsdException w:name="Colorful List Accent 6" w:semiHidden="0" w:uiPriority="72" w:unhideWhenUsed="0"/>
+    <w:lsdException w:name="Colorful Grid Accent 6" w:semiHidden="0" w:uiPriority="73" w:unhideWhenUsed="0"/>
+    <w:lsdException w:name="Subtle Emphasis" w:semiHidden="0" w:uiPriority="19" w:unhideWhenUsed="0" w:qFormat="1"/>
+    <w:lsdException w:name="Intense Emphasis" w:semiHidden="0" w:uiPriority="21" w:unhideWhenUsed="0" w:qFormat="1"/>
+    <w:lsdException w:name="Subtle Reference" w:semiHidden="0" w:uiPriority="31" w:unhideWhenUsed="0" w:qFormat="1"/>
+    <w:lsdException w:name="Intense Reference" w:semiHidden="0" w:uiPriority="32" w:unhideWhenUsed="0" w:qFormat="1"/>
+    <w:lsdException w:name="Book Title" w:semiHidden="0" w:uiPriority="33" w:unhideWhenUsed="0" w:qFormat="1"/>
+    <w:lsdException w:name="Bibliography" w:uiPriority="37"/>
+    <w:lsdException w:name="TOC Heading" w:uiPriority="39" w:qFormat="1"/>
+  </w:latentStyles>
+  <w:style w:type="paragraph" w:default="1" w:styleId="Normal">
+    <w:name w:val="Normal"/>
+    <w:qFormat/>
+  </w:style>
+  <w:style w:type="character" w:default="1" w:styleId="DefaultParagraphFont">
+    <w:name w:val="Default Paragraph Font"/>
+    <w:uiPriority w:val="1"/>
+    <w:semiHidden/>
+    <w:unhideWhenUsed/>
+  </w:style>
+  <w:style w:type="table" w:default="1" w:styleId="TableNormal">
+    <w:name w:val="Normal Table"/>
+    <w:uiPriority w:val="99"/>
+    <w:semiHidden/>
+    <w:unhideWhenUsed/>
+    <w:tblPr>
+      <w:tblInd w:w="0" w:type="dxa"/>
+      <w:tblCellMar>
+        <w:top w:w="0" w:type="dxa"/>
+        <w:left w:w="108" w:type="dxa"/>
+        <w:bottom w:w="0" w:type="dxa"/>
+        <w:right w:w="108" w:type="dxa"/>
+      </w:tblCellMar>
+    </w:tblPr>
+  </w:style>
+  <w:style w:type="numbering" w:default="1" w:styleId="NoList">
+    <w:name w:val="No List"/>
+    <w:uiPriority w:val="99"/>
+    <w:semiHidden/>
+    <w:unhideWhenUsed/>
+  </w:style>
+  <w:style w:type="paragraph" w:styleId="ListParagraph">
+    <w:name w:val="List Paragraph"/>
+    <w:basedOn w:val="Normal"/>
+    <w:uiPriority w:val="34"/>
+    <w:qFormat/>
+    <w:rsid w:val="00ED6B63"/>
+    <w:pPr>
+      <w:ind w:left="720"/>
+      <w:contextualSpacing/>
+    </w:pPr>
+  </w:style>
+  <w:style w:type="table" w:styleId="TableGrid">
+    <w:name w:val="Table Grid"/>
+    <w:basedOn w:val="TableNormal"/>
+    <w:uiPriority w:val="39"/>
+    <w:rsid w:val="00C6360B"/>
+    <w:pPr>
+      <w:spacing w:after="0" w:line="240" w:lineRule="auto"/>
+    </w:pPr>
+    <w:tblPr>
+      <w:tblInd w:w="0" w:type="dxa"/>
+      <w:tblBorders>
+        <w:top w:val="single" w:sz="4" w:space="0" w:color="auto"/>
+        <w:left w:val="single" w:sz="4" w:space="0" w:color="auto"/>
+        <w:bottom w:val="single" w:sz="4" w:space="0" w:color="auto"/>
+        <w:right w:val="single" w:sz="4" w:space="0" w:color="auto"/>
+        <w:insideH w:val="single" w:sz="4" w:space="0" w:color="auto"/>
+        <w:insideV w:val="single" w:sz="4" w:space="0" w:color="auto"/>
+      </w:tblBorders>
+      <w:tblCellMar>
+        <w:top w:w="0" w:type="dxa"/>
+        <w:left w:w="108" w:type="dxa"/>
+        <w:bottom w:w="0" w:type="dxa"/>
+        <w:right w:w="108" w:type="dxa"/>
+      </w:tblCellMar>
+    </w:tblPr>
+  </w:style>
+  <w:style w:type="character" w:styleId="Hyperlink">
+    <w:name w:val="Hyperlink"/>
+    <w:basedOn w:val="DefaultParagraphFont"/>
+    <w:uiPriority w:val="99"/>
+    <w:unhideWhenUsed/>
+    <w:rsid w:val="00F02091"/>
+    <w:rPr>
+      <w:color w:val="0000FF"/>
+      <w:u w:val="single"/>
+    </w:rPr>
+  </w:style>
+  <w:style w:type="paragraph" w:styleId="BalloonText">
+    <w:name w:val="Balloon Text"/>
+    <w:basedOn w:val="Normal"/>
+    <w:link w:val="BalloonTextChar"/>
+    <w:uiPriority w:val="99"/>
+    <w:semiHidden/>
+    <w:unhideWhenUsed/>
+    <w:rsid w:val="00870278"/>
+    <w:pPr>
+      <w:spacing w:after="0" w:line="240" w:lineRule="auto"/>
+    </w:pPr>
+    <w:rPr>
+      <w:rFonts w:ascii="Lucida Grande" w:hAnsi="Lucida Grande" w:cs="Lucida Grande"/>
+      <w:sz w:val="18"/>
+      <w:szCs w:val="18"/>
+    </w:rPr>
+  </w:style>
+  <w:style w:type="character" w:customStyle="1" w:styleId="BalloonTextChar">
+    <w:name w:val="Balloon Text Char"/>
+    <w:basedOn w:val="DefaultParagraphFont"/>
+    <w:link w:val="BalloonText"/>
+    <w:uiPriority w:val="99"/>
+    <w:semiHidden/>
+    <w:rsid w:val="00870278"/>
+    <w:rPr>
+      <w:rFonts w:ascii="Lucida Grande" w:hAnsi="Lucida Grande" w:cs="Lucida Grande"/>
+      <w:sz w:val="18"/>
+      <w:szCs w:val="18"/>
     </w:rPr>
   </w:style>
 </w:styles>
@@ -7589,7 +9070,7 @@
     </a:clrScheme>
     <a:fontScheme name="Office">
       <a:majorFont>
-        <a:latin typeface="Calibri Light" panose="020F0302020204030204"/>
+        <a:latin typeface="Calibri Light"/>
         <a:ea typeface=""/>
         <a:cs typeface=""/>
         <a:font script="Jpan" typeface="ＭＳ ゴシック"/>
@@ -7624,7 +9105,7 @@
         <a:font script="Geor" typeface="Sylfaen"/>
       </a:majorFont>
       <a:minorFont>
-        <a:latin typeface="Calibri" panose="020F0502020204030204"/>
+        <a:latin typeface="Calibri"/>
         <a:ea typeface=""/>
         <a:cs typeface=""/>
         <a:font script="Jpan" typeface="ＭＳ 明朝"/>
@@ -7801,7 +9282,7 @@
   <a:extraClrSchemeLst/>
   <a:extLst>
     <a:ext uri="{05A4C25C-085E-4340-85A3-A5531E510DB2}">
-      <thm15:themeFamily xmlns:thm15="http://schemas.microsoft.com/office/thememl/2012/main" name="Office Theme" id="{62F939B6-93AF-4DB8-9C6B-D6C7DFDC589F}" vid="{4A3C46E8-61CC-4603-A589-7422A47A8E4A}"/>
+      <thm15:themeFamily xmlns:thm15="http://schemas.microsoft.com/office/thememl/2012/main" xmlns="" name="Office Theme" id="{62F939B6-93AF-4DB8-9C6B-D6C7DFDC589F}" vid="{4A3C46E8-61CC-4603-A589-7422A47A8E4A}"/>
     </a:ext>
   </a:extLst>
 </a:theme>
@@ -7812,7 +9293,7 @@
 </file>
 
 <file path=customXml/itemProps1.xml><?xml version="1.0" encoding="utf-8"?>
-<ds:datastoreItem xmlns:ds="http://schemas.openxmlformats.org/officeDocument/2006/customXml" ds:itemID="{FA09348E-414E-4774-8883-04194762C607}">
+<ds:datastoreItem xmlns:ds="http://schemas.openxmlformats.org/officeDocument/2006/customXml" ds:itemID="{72B74B92-33F3-9644-9A35-3E3E1A25BF91}">
   <ds:schemaRefs>
     <ds:schemaRef ds:uri="http://schemas.openxmlformats.org/officeDocument/2006/bibliography"/>
   </ds:schemaRefs>

</xml_diff>